<commit_message>
new top down diagram
</commit_message>
<xml_diff>
--- a/write_up.docx
+++ b/write_up.docx
@@ -1,6 +1,6 @@
 
 <file path=word/document.xml><?xml version="1.0" encoding="utf-8"?>
-<w:document xmlns:wpc="http://schemas.microsoft.com/office/word/2010/wordprocessingCanvas" xmlns:cx="http://schemas.microsoft.com/office/drawing/2014/chartex" xmlns:cx1="http://schemas.microsoft.com/office/drawing/2015/9/8/chartex" xmlns:cx2="http://schemas.microsoft.com/office/drawing/2015/10/21/chartex" xmlns:cx3="http://schemas.microsoft.com/office/drawing/2016/5/9/chartex" xmlns:cx4="http://schemas.microsoft.com/office/drawing/2016/5/10/chartex" xmlns:cx5="http://schemas.microsoft.com/office/drawing/2016/5/11/chartex" xmlns:cx6="http://schemas.microsoft.com/office/drawing/2016/5/12/chartex" xmlns:cx7="http://schemas.microsoft.com/office/drawing/2016/5/13/chartex" xmlns:cx8="http://schemas.microsoft.com/office/drawing/2016/5/14/chartex" xmlns:mc="http://schemas.openxmlformats.org/markup-compatibility/2006" xmlns:aink="http://schemas.microsoft.com/office/drawing/2016/ink" xmlns:am3d="http://schemas.microsoft.com/office/drawing/2017/model3d" xmlns:o="urn:schemas-microsoft-com:office:office" xmlns:oel="http://schemas.microsoft.com/office/2019/extlst" xmlns:r="http://schemas.openxmlformats.org/officeDocument/2006/relationships" xmlns:m="http://schemas.openxmlformats.org/officeDocument/2006/math" xmlns:v="urn:schemas-microsoft-com:vml" xmlns:wp14="http://schemas.microsoft.com/office/word/2010/wordprocessingDrawing" xmlns:wp="http://schemas.openxmlformats.org/drawingml/2006/wordprocessingDrawing" xmlns:w10="urn:schemas-microsoft-com:office:word" xmlns:w="http://schemas.openxmlformats.org/wordprocessingml/2006/main" xmlns:w14="http://schemas.microsoft.com/office/word/2010/wordml" xmlns:w15="http://schemas.microsoft.com/office/word/2012/wordml" xmlns:w16cex="http://schemas.microsoft.com/office/word/2018/wordml/cex" xmlns:w16cid="http://schemas.microsoft.com/office/word/2016/wordml/cid" xmlns:w16="http://schemas.microsoft.com/office/word/2018/wordml" xmlns:w16sdtdh="http://schemas.microsoft.com/office/word/2020/wordml/sdtdatahash" xmlns:w16se="http://schemas.microsoft.com/office/word/2015/wordml/symex" xmlns:wpg="http://schemas.microsoft.com/office/word/2010/wordprocessingGroup" xmlns:wpi="http://schemas.microsoft.com/office/word/2010/wordprocessingInk" xmlns:wne="http://schemas.microsoft.com/office/word/2006/wordml" xmlns:wps="http://schemas.microsoft.com/office/word/2010/wordprocessingShape" mc:Ignorable="w14 w15 w16se w16cid w16 w16cex w16sdtdh wp14">
+<w:document xmlns:wpc="http://schemas.microsoft.com/office/word/2010/wordprocessingCanvas" xmlns:cx="http://schemas.microsoft.com/office/drawing/2014/chartex" xmlns:cx1="http://schemas.microsoft.com/office/drawing/2015/9/8/chartex" xmlns:mc="http://schemas.openxmlformats.org/markup-compatibility/2006" xmlns:o="urn:schemas-microsoft-com:office:office" xmlns:r="http://schemas.openxmlformats.org/officeDocument/2006/relationships" xmlns:m="http://schemas.openxmlformats.org/officeDocument/2006/math" xmlns:v="urn:schemas-microsoft-com:vml" xmlns:wp14="http://schemas.microsoft.com/office/word/2010/wordprocessingDrawing" xmlns:wp="http://schemas.openxmlformats.org/drawingml/2006/wordprocessingDrawing" xmlns:w10="urn:schemas-microsoft-com:office:word" xmlns:w="http://schemas.openxmlformats.org/wordprocessingml/2006/main" xmlns:w14="http://schemas.microsoft.com/office/word/2010/wordml" xmlns:w15="http://schemas.microsoft.com/office/word/2012/wordml" xmlns:w16se="http://schemas.microsoft.com/office/word/2015/wordml/symex" xmlns:wpg="http://schemas.microsoft.com/office/word/2010/wordprocessingGroup" xmlns:wpi="http://schemas.microsoft.com/office/word/2010/wordprocessingInk" xmlns:wne="http://schemas.microsoft.com/office/word/2006/wordml" xmlns:wps="http://schemas.microsoft.com/office/word/2010/wordprocessingShape" mc:Ignorable="w14 w15 w16se wp14">
   <w:body>
     <w:p>
       <w:pPr>
@@ -48,7 +48,7 @@
               </wp:wrapPolygon>
             </wp:wrapTight>
             <wp:docPr id="1" name="Picture 1" descr="http://www.schooltogs.com/image/data/school-badges/Pate's.jpg">
-              <a:hlinkClick xmlns:a="http://schemas.openxmlformats.org/drawingml/2006/main" r:id="rId8"/>
+              <a:hlinkClick xmlns:a="http://schemas.openxmlformats.org/drawingml/2006/main" r:id="rId11"/>
             </wp:docPr>
             <wp:cNvGraphicFramePr>
               <a:graphicFrameLocks xmlns:a="http://schemas.openxmlformats.org/drawingml/2006/main" noChangeAspect="1"/>
@@ -58,14 +58,14 @@
                 <pic:pic xmlns:pic="http://schemas.openxmlformats.org/drawingml/2006/picture">
                   <pic:nvPicPr>
                     <pic:cNvPr id="0" name="irc_mi" descr="http://www.schooltogs.com/image/data/school-badges/Pate's.jpg">
-                      <a:hlinkClick r:id="rId8"/>
+                      <a:hlinkClick r:id="rId11"/>
                     </pic:cNvPr>
                     <pic:cNvPicPr>
                       <a:picLocks noChangeAspect="1" noChangeArrowheads="1"/>
                     </pic:cNvPicPr>
                   </pic:nvPicPr>
                   <pic:blipFill>
-                    <a:blip r:embed="rId9" cstate="print">
+                    <a:blip r:embed="rId12" cstate="print">
                       <a:extLst>
                         <a:ext uri="{28A0092B-C50C-407E-A947-70E740481C1C}">
                           <a14:useLocalDpi xmlns:a14="http://schemas.microsoft.com/office/drawing/2010/main" val="0"/>
@@ -167,7 +167,7 @@
                     </pic:cNvPicPr>
                   </pic:nvPicPr>
                   <pic:blipFill>
-                    <a:blip r:embed="rId10" cstate="print">
+                    <a:blip r:embed="rId13" cstate="print">
                       <a:extLst>
                         <a:ext uri="{28A0092B-C50C-407E-A947-70E740481C1C}">
                           <a14:useLocalDpi xmlns:a14="http://schemas.microsoft.com/office/drawing/2010/main" val="0"/>
@@ -2072,7 +2072,6 @@
           <w:sz w:val="24"/>
           <w:szCs w:val="24"/>
         </w:rPr>
-        <w:lastRenderedPageBreak/>
         <w:t>Given this, s</w:t>
       </w:r>
       <w:r>
@@ -2435,7 +2434,6 @@
                 <w:sz w:val="24"/>
                 <w:szCs w:val="24"/>
               </w:rPr>
-              <w:lastRenderedPageBreak/>
               <w:t>Question</w:t>
             </w:r>
           </w:p>
@@ -3238,7 +3236,6 @@
           <w:sz w:val="24"/>
           <w:szCs w:val="24"/>
         </w:rPr>
-        <w:lastRenderedPageBreak/>
         <w:t>As can be seen, the questionnaire shows that despite these people all coming from quite cryptographic/ computer science based areas, none of them have a particularly extensive knowledge of the Enigma machine. Furthermore, they would all be interested in learning them, given the lack of tools online for learning a lot of cryptography, resorting to more technical programs or books to understand the programs, a less refined method of teaching. Finally, I will be sure to include some history of the Bombe attack in my program someway, and some accessibility capabilities should be introduced to the program.</w:t>
       </w:r>
     </w:p>
@@ -3388,7 +3385,7 @@
           <w:szCs w:val="24"/>
         </w:rPr>
       </w:pPr>
-      <w:hyperlink r:id="rId11" w:history="1">
+      <w:hyperlink r:id="rId14" w:history="1">
         <w:r>
           <w:rPr>
             <w:rStyle w:val="Hyperlink"/>
@@ -3416,7 +3413,6 @@
           <w:szCs w:val="24"/>
           <w:lang w:val="en-GB" w:eastAsia="en-GB" w:bidi="ar-SA"/>
         </w:rPr>
-        <w:lastRenderedPageBreak/>
         <w:drawing>
           <wp:inline distT="0" distB="0" distL="0" distR="0" wp14:anchorId="53DF84B0" wp14:editId="1EA526D6">
             <wp:extent cx="4933950" cy="3125362"/>
@@ -3433,7 +3429,7 @@
                     <pic:cNvPicPr/>
                   </pic:nvPicPr>
                   <pic:blipFill>
-                    <a:blip r:embed="rId12"/>
+                    <a:blip r:embed="rId15"/>
                     <a:stretch>
                       <a:fillRect/>
                     </a:stretch>
@@ -3494,7 +3490,7 @@
                     <pic:cNvPicPr/>
                   </pic:nvPicPr>
                   <pic:blipFill>
-                    <a:blip r:embed="rId13"/>
+                    <a:blip r:embed="rId16"/>
                     <a:stretch>
                       <a:fillRect/>
                     </a:stretch>
@@ -3558,15 +3554,7 @@
           <w:sz w:val="24"/>
           <w:szCs w:val="24"/>
         </w:rPr>
-        <w:t xml:space="preserve">This website simulates an Enigma machine in your browser. Made in python and interpreted, this site shows the internal workings of the Enigma machine and all it’s functional parts in an </w:t>
-      </w:r>
-      <w:r>
-        <w:rPr>
-          <w:sz w:val="24"/>
-          <w:szCs w:val="24"/>
-        </w:rPr>
-        <w:lastRenderedPageBreak/>
-        <w:t>abstract way.</w:t>
+        <w:t>This website simulates an Enigma machine in your browser. Made in python and interpreted, this site shows the internal workings of the Enigma machine and all it’s functional parts in an abstract way.</w:t>
       </w:r>
       <w:r>
         <w:rPr>
@@ -3808,7 +3796,7 @@
           <w:szCs w:val="24"/>
         </w:rPr>
       </w:pPr>
-      <w:hyperlink r:id="rId14" w:history="1">
+      <w:hyperlink r:id="rId17" w:history="1">
         <w:r>
           <w:rPr>
             <w:rStyle w:val="Hyperlink"/>
@@ -3851,7 +3839,7 @@
                     <pic:cNvPicPr/>
                   </pic:nvPicPr>
                   <pic:blipFill>
-                    <a:blip r:embed="rId15"/>
+                    <a:blip r:embed="rId18"/>
                     <a:stretch>
                       <a:fillRect/>
                     </a:stretch>
@@ -3905,7 +3893,7 @@
                     <pic:cNvPicPr/>
                   </pic:nvPicPr>
                   <pic:blipFill>
-                    <a:blip r:embed="rId16"/>
+                    <a:blip r:embed="rId19"/>
                     <a:stretch>
                       <a:fillRect/>
                     </a:stretch>
@@ -3945,7 +3933,6 @@
           <w:sz w:val="24"/>
           <w:szCs w:val="24"/>
         </w:rPr>
-        <w:lastRenderedPageBreak/>
         <w:t>Index of co-incidence formula as given by paper</w:t>
       </w:r>
     </w:p>
@@ -3981,7 +3968,7 @@
                     </pic:cNvPicPr>
                   </pic:nvPicPr>
                   <pic:blipFill>
-                    <a:blip r:embed="rId17">
+                    <a:blip r:embed="rId20">
                       <a:extLst>
                         <a:ext uri="{28A0092B-C50C-407E-A947-70E740481C1C}">
                           <a14:useLocalDpi xmlns:a14="http://schemas.microsoft.com/office/drawing/2010/main" val="0"/>
@@ -4343,7 +4330,7 @@
           <w:szCs w:val="24"/>
         </w:rPr>
       </w:pPr>
-      <w:hyperlink r:id="rId18" w:history="1">
+      <w:hyperlink r:id="rId21" w:history="1">
         <w:r>
           <w:rPr>
             <w:rStyle w:val="Hyperlink"/>
@@ -4371,7 +4358,6 @@
           <w:szCs w:val="24"/>
           <w:lang w:val="en-GB" w:eastAsia="en-GB" w:bidi="ar-SA"/>
         </w:rPr>
-        <w:lastRenderedPageBreak/>
         <w:drawing>
           <wp:inline distT="0" distB="0" distL="0" distR="0" wp14:anchorId="7D1BC044" wp14:editId="26B069E4">
             <wp:extent cx="3459272" cy="5438775"/>
@@ -4388,7 +4374,7 @@
                     <pic:cNvPicPr/>
                   </pic:nvPicPr>
                   <pic:blipFill>
-                    <a:blip r:embed="rId19"/>
+                    <a:blip r:embed="rId22"/>
                     <a:stretch>
                       <a:fillRect/>
                     </a:stretch>
@@ -4602,7 +4588,6 @@
           <w:sz w:val="24"/>
           <w:szCs w:val="24"/>
         </w:rPr>
-        <w:lastRenderedPageBreak/>
         <w:t>The code is very modular and object oriented, allowing sections of the algorithm to be modified and mixed and matched very easily</w:t>
       </w:r>
     </w:p>
@@ -4881,7 +4866,6 @@
           <w:sz w:val="24"/>
           <w:szCs w:val="24"/>
         </w:rPr>
-        <w:lastRenderedPageBreak/>
         <w:t>Output will be structured over 3 tabs, one for Enigma emulation, one for specifying the details of the Enigma being emulated and one for solving an Enigma cipher.</w:t>
       </w:r>
     </w:p>
@@ -5772,7 +5756,6 @@
           <w:sz w:val="24"/>
           <w:szCs w:val="24"/>
         </w:rPr>
-        <w:lastRenderedPageBreak/>
         <w:t>Large simple output terminal showing the state of the solver</w:t>
       </w:r>
     </w:p>
@@ -6529,7 +6512,6 @@
           <w:sz w:val="24"/>
           <w:szCs w:val="24"/>
         </w:rPr>
-        <w:lastRenderedPageBreak/>
         <w:t>Solver tab</w:t>
       </w:r>
     </w:p>
@@ -7300,7 +7282,6 @@
           <w:sz w:val="24"/>
           <w:szCs w:val="24"/>
         </w:rPr>
-        <w:lastRenderedPageBreak/>
         <w:t>The program must run on a windows 10 64-bit computer, as these are the computers I have access to</w:t>
       </w:r>
     </w:p>
@@ -7572,13 +7553,13 @@
           <w:color w:val="365F91" w:themeColor="accent1" w:themeShade="BF"/>
           <w:sz w:val="24"/>
           <w:szCs w:val="24"/>
-        </w:rPr>
-        <w:lastRenderedPageBreak/>
+          <w:lang w:val="en-GB" w:eastAsia="en-GB" w:bidi="ar-SA"/>
+        </w:rPr>
         <w:drawing>
-          <wp:inline distT="0" distB="0" distL="0" distR="0" wp14:anchorId="1E957CE3" wp14:editId="76473334">
-            <wp:extent cx="5943600" cy="3302000"/>
-            <wp:effectExtent l="0" t="0" r="0" b="0"/>
-            <wp:docPr id="26" name="Picture 26"/>
+          <wp:inline distT="0" distB="0" distL="0" distR="0" wp14:anchorId="15199533" wp14:editId="0905C05D">
+            <wp:extent cx="5943600" cy="3458845"/>
+            <wp:effectExtent l="0" t="0" r="0" b="8255"/>
+            <wp:docPr id="31" name="Picture 31"/>
             <wp:cNvGraphicFramePr>
               <a:graphicFrameLocks xmlns:a="http://schemas.openxmlformats.org/drawingml/2006/main" noChangeAspect="1"/>
             </wp:cNvGraphicFramePr>
@@ -7586,78 +7567,35 @@
               <a:graphicData uri="http://schemas.openxmlformats.org/drawingml/2006/picture">
                 <pic:pic xmlns:pic="http://schemas.openxmlformats.org/drawingml/2006/picture">
                   <pic:nvPicPr>
-                    <pic:cNvPr id="0" name="Picture 1"/>
-                    <pic:cNvPicPr>
-                      <a:picLocks noChangeAspect="1" noChangeArrowheads="1"/>
-                    </pic:cNvPicPr>
+                    <pic:cNvPr id="31" name="AAAA.png"/>
+                    <pic:cNvPicPr/>
                   </pic:nvPicPr>
                   <pic:blipFill>
-                    <a:blip r:embed="rId20" cstate="print">
+                    <a:blip r:embed="rId23" cstate="print">
                       <a:extLst>
                         <a:ext uri="{28A0092B-C50C-407E-A947-70E740481C1C}">
                           <a14:useLocalDpi xmlns:a14="http://schemas.microsoft.com/office/drawing/2010/main" val="0"/>
                         </a:ext>
                       </a:extLst>
                     </a:blip>
-                    <a:srcRect/>
                     <a:stretch>
                       <a:fillRect/>
                     </a:stretch>
                   </pic:blipFill>
-                  <pic:spPr bwMode="auto">
+                  <pic:spPr>
                     <a:xfrm>
                       <a:off x="0" y="0"/>
-                      <a:ext cx="5943600" cy="3302000"/>
+                      <a:ext cx="5943600" cy="3458845"/>
                     </a:xfrm>
                     <a:prstGeom prst="rect">
                       <a:avLst/>
                     </a:prstGeom>
-                    <a:noFill/>
-                    <a:ln>
-                      <a:noFill/>
-                    </a:ln>
                   </pic:spPr>
                 </pic:pic>
               </a:graphicData>
             </a:graphic>
           </wp:inline>
         </w:drawing>
-      </w:r>
-    </w:p>
-    <w:p>
-      <w:pPr>
-        <w:rPr>
-          <w:rFonts w:cs="Tahoma"/>
-          <w:i/>
-          <w:iCs/>
-          <w:color w:val="FF0000"/>
-        </w:rPr>
-      </w:pPr>
-      <w:r>
-        <w:rPr>
-          <w:rFonts w:cs="Tahoma"/>
-          <w:i/>
-          <w:iCs/>
-          <w:color w:val="FF0000"/>
-        </w:rPr>
-        <w:t>Red indicates C++ code</w:t>
-      </w:r>
-    </w:p>
-    <w:p>
-      <w:pPr>
-        <w:rPr>
-          <w:rFonts w:cs="Tahoma"/>
-          <w:i/>
-          <w:iCs/>
-        </w:rPr>
-      </w:pPr>
-      <w:r>
-        <w:rPr>
-          <w:rFonts w:cs="Tahoma"/>
-          <w:i/>
-          <w:iCs/>
-        </w:rPr>
-        <w:t>Black indicates python</w:t>
       </w:r>
     </w:p>
     <w:p>
@@ -7787,7 +7725,7 @@
               </wp:anchor>
             </w:drawing>
           </mc:Choice>
-          <mc:Fallback>
+          <mc:Fallback xmlns:w16sdtdh="http://schemas.microsoft.com/office/word/2020/wordml/sdtdatahash" xmlns:w16="http://schemas.microsoft.com/office/word/2018/wordml" xmlns:w16cid="http://schemas.microsoft.com/office/word/2016/wordml/cid" xmlns:w16cex="http://schemas.microsoft.com/office/word/2018/wordml/cex" xmlns:oel="http://schemas.microsoft.com/office/2019/extlst" xmlns:am3d="http://schemas.microsoft.com/office/drawing/2017/model3d" xmlns:aink="http://schemas.microsoft.com/office/drawing/2016/ink" xmlns:cx8="http://schemas.microsoft.com/office/drawing/2016/5/14/chartex" xmlns:cx7="http://schemas.microsoft.com/office/drawing/2016/5/13/chartex" xmlns:cx6="http://schemas.microsoft.com/office/drawing/2016/5/12/chartex" xmlns:cx5="http://schemas.microsoft.com/office/drawing/2016/5/11/chartex" xmlns:cx4="http://schemas.microsoft.com/office/drawing/2016/5/10/chartex" xmlns:cx3="http://schemas.microsoft.com/office/drawing/2016/5/9/chartex" xmlns:cx2="http://schemas.microsoft.com/office/drawing/2015/10/21/chartex">
             <w:pict>
               <v:shapetype w14:anchorId="1C99712A" id="_x0000_t202" coordsize="21600,21600" o:spt="202" path="m,l,21600r21600,l21600,xe">
                 <v:stroke joinstyle="miter"/>
@@ -7832,7 +7770,7 @@
             <wp:extent cx="4800600" cy="2599055"/>
             <wp:effectExtent l="0" t="0" r="0" b="0"/>
             <wp:docPr id="7" name="Picture 7" descr="Image result for top down diagram">
-              <a:hlinkClick xmlns:a="http://schemas.openxmlformats.org/drawingml/2006/main" r:id="rId21"/>
+              <a:hlinkClick xmlns:a="http://schemas.openxmlformats.org/drawingml/2006/main" r:id="rId24"/>
             </wp:docPr>
             <wp:cNvGraphicFramePr>
               <a:graphicFrameLocks xmlns:a="http://schemas.openxmlformats.org/drawingml/2006/main" noChangeAspect="1"/>
@@ -7842,14 +7780,14 @@
                 <pic:pic xmlns:pic="http://schemas.openxmlformats.org/drawingml/2006/picture">
                   <pic:nvPicPr>
                     <pic:cNvPr id="0" name="irc_mi" descr="Image result for top down diagram">
-                      <a:hlinkClick r:id="rId21"/>
+                      <a:hlinkClick r:id="rId24"/>
                     </pic:cNvPr>
                     <pic:cNvPicPr>
                       <a:picLocks noChangeAspect="1" noChangeArrowheads="1"/>
                     </pic:cNvPicPr>
                   </pic:nvPicPr>
                   <pic:blipFill>
-                    <a:blip r:embed="rId22">
+                    <a:blip r:embed="rId25">
                       <a:extLst>
                         <a:ext uri="{28A0092B-C50C-407E-A947-70E740481C1C}">
                           <a14:useLocalDpi xmlns:a14="http://schemas.microsoft.com/office/drawing/2010/main" val="0"/>
@@ -7916,8 +7854,8 @@
       <w:r>
         <w:rPr>
           <w:noProof/>
-        </w:rPr>
-        <w:lastRenderedPageBreak/>
+          <w:lang w:val="en-GB" w:eastAsia="en-GB" w:bidi="ar-SA"/>
+        </w:rPr>
         <w:drawing>
           <wp:inline distT="0" distB="0" distL="0" distR="0" wp14:anchorId="378990AA" wp14:editId="7A5C947E">
             <wp:extent cx="5943600" cy="2649220"/>
@@ -7936,7 +7874,7 @@
                     </pic:cNvPicPr>
                   </pic:nvPicPr>
                   <pic:blipFill>
-                    <a:blip r:embed="rId23" cstate="print">
+                    <a:blip r:embed="rId26" cstate="print">
                       <a:extLst>
                         <a:ext uri="{28A0092B-C50C-407E-A947-70E740481C1C}">
                           <a14:useLocalDpi xmlns:a14="http://schemas.microsoft.com/office/drawing/2010/main" val="0"/>
@@ -8055,7 +7993,7 @@
               </wp:anchor>
             </w:drawing>
           </mc:Choice>
-          <mc:Fallback>
+          <mc:Fallback xmlns:w16sdtdh="http://schemas.microsoft.com/office/word/2020/wordml/sdtdatahash" xmlns:w16="http://schemas.microsoft.com/office/word/2018/wordml" xmlns:w16cid="http://schemas.microsoft.com/office/word/2016/wordml/cid" xmlns:w16cex="http://schemas.microsoft.com/office/word/2018/wordml/cex" xmlns:oel="http://schemas.microsoft.com/office/2019/extlst" xmlns:am3d="http://schemas.microsoft.com/office/drawing/2017/model3d" xmlns:aink="http://schemas.microsoft.com/office/drawing/2016/ink" xmlns:cx8="http://schemas.microsoft.com/office/drawing/2016/5/14/chartex" xmlns:cx7="http://schemas.microsoft.com/office/drawing/2016/5/13/chartex" xmlns:cx6="http://schemas.microsoft.com/office/drawing/2016/5/12/chartex" xmlns:cx5="http://schemas.microsoft.com/office/drawing/2016/5/11/chartex" xmlns:cx4="http://schemas.microsoft.com/office/drawing/2016/5/10/chartex" xmlns:cx3="http://schemas.microsoft.com/office/drawing/2016/5/9/chartex" xmlns:cx2="http://schemas.microsoft.com/office/drawing/2015/10/21/chartex">
             <w:pict>
               <v:shape w14:anchorId="1B1F03BB" id="_x0000_s1027" type="#_x0000_t202" style="position:absolute;margin-left:241.95pt;margin-top:227.7pt;width:185.9pt;height:110.6pt;z-index:251678720;visibility:visible;mso-wrap-style:square;mso-width-percent:400;mso-height-percent:200;mso-wrap-distance-left:9pt;mso-wrap-distance-top:3.6pt;mso-wrap-distance-right:9pt;mso-wrap-distance-bottom:3.6pt;mso-position-horizontal:absolute;mso-position-horizontal-relative:text;mso-position-vertical:absolute;mso-position-vertical-relative:text;mso-width-percent:400;mso-height-percent:200;mso-width-relative:margin;mso-height-relative:margin;v-text-anchor:top" o:gfxdata="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" fillcolor="#4f81bd [3204]" strokecolor="white [3201]" strokeweight="3pt">
                 <v:shadow on="t" color="black" opacity="24903f" origin=",.5" offset="0,.55556mm"/>
@@ -8084,7 +8022,7 @@
             <wp:extent cx="5943600" cy="3744463"/>
             <wp:effectExtent l="0" t="0" r="0" b="8890"/>
             <wp:docPr id="5" name="Picture 5" descr="Image result for inheritance diagram">
-              <a:hlinkClick xmlns:a="http://schemas.openxmlformats.org/drawingml/2006/main" r:id="rId24"/>
+              <a:hlinkClick xmlns:a="http://schemas.openxmlformats.org/drawingml/2006/main" r:id="rId27"/>
             </wp:docPr>
             <wp:cNvGraphicFramePr>
               <a:graphicFrameLocks xmlns:a="http://schemas.openxmlformats.org/drawingml/2006/main" noChangeAspect="1"/>
@@ -8094,14 +8032,14 @@
                 <pic:pic xmlns:pic="http://schemas.openxmlformats.org/drawingml/2006/picture">
                   <pic:nvPicPr>
                     <pic:cNvPr id="0" name="irc_mi" descr="Image result for inheritance diagram">
-                      <a:hlinkClick r:id="rId24"/>
+                      <a:hlinkClick r:id="rId27"/>
                     </pic:cNvPr>
                     <pic:cNvPicPr>
                       <a:picLocks noChangeAspect="1" noChangeArrowheads="1"/>
                     </pic:cNvPicPr>
                   </pic:nvPicPr>
                   <pic:blipFill>
-                    <a:blip r:embed="rId25">
+                    <a:blip r:embed="rId28">
                       <a:extLst>
                         <a:ext uri="{28A0092B-C50C-407E-A947-70E740481C1C}">
                           <a14:useLocalDpi xmlns:a14="http://schemas.microsoft.com/office/drawing/2010/main" val="0"/>
@@ -8241,7 +8179,6 @@
           <w:sz w:val="24"/>
           <w:szCs w:val="24"/>
         </w:rPr>
-        <w:lastRenderedPageBreak/>
         <w:t>Thinking concurrently – quickly dismiss any thought of using cores independently</w:t>
       </w:r>
     </w:p>
@@ -8729,6 +8666,7 @@
       <w:r>
         <w:rPr>
           <w:noProof/>
+          <w:lang w:val="en-GB" w:eastAsia="en-GB" w:bidi="ar-SA"/>
         </w:rPr>
         <w:drawing>
           <wp:inline distT="0" distB="0" distL="0" distR="0" wp14:anchorId="37C40DCF" wp14:editId="58010B87">
@@ -8748,7 +8686,7 @@
                     </pic:cNvPicPr>
                   </pic:nvPicPr>
                   <pic:blipFill>
-                    <a:blip r:embed="rId26">
+                    <a:blip r:embed="rId29">
                       <a:extLst>
                         <a:ext uri="{28A0092B-C50C-407E-A947-70E740481C1C}">
                           <a14:useLocalDpi xmlns:a14="http://schemas.microsoft.com/office/drawing/2010/main" val="0"/>
@@ -8792,8 +8730,8 @@
       <w:r>
         <w:rPr>
           <w:noProof/>
-        </w:rPr>
-        <w:lastRenderedPageBreak/>
+          <w:lang w:val="en-GB" w:eastAsia="en-GB" w:bidi="ar-SA"/>
+        </w:rPr>
         <w:drawing>
           <wp:inline distT="0" distB="0" distL="0" distR="0" wp14:anchorId="14B3A05A" wp14:editId="0E602EB6">
             <wp:extent cx="5943600" cy="3302000"/>
@@ -8812,7 +8750,7 @@
                     </pic:cNvPicPr>
                   </pic:nvPicPr>
                   <pic:blipFill>
-                    <a:blip r:embed="rId27">
+                    <a:blip r:embed="rId30">
                       <a:extLst>
                         <a:ext uri="{28A0092B-C50C-407E-A947-70E740481C1C}">
                           <a14:useLocalDpi xmlns:a14="http://schemas.microsoft.com/office/drawing/2010/main" val="0"/>
@@ -8918,7 +8856,7 @@
                     <pic:cNvPicPr/>
                   </pic:nvPicPr>
                   <pic:blipFill>
-                    <a:blip r:embed="rId28">
+                    <a:blip r:embed="rId31">
                       <a:extLst>
                         <a:ext uri="{28A0092B-C50C-407E-A947-70E740481C1C}">
                           <a14:useLocalDpi xmlns:a14="http://schemas.microsoft.com/office/drawing/2010/main" val="0"/>
@@ -9020,7 +8958,6 @@
           <w:sz w:val="24"/>
           <w:szCs w:val="24"/>
         </w:rPr>
-        <w:lastRenderedPageBreak/>
         <w:t>Functions and variable used:</w:t>
       </w:r>
     </w:p>
@@ -9588,7 +9525,7 @@
               </wp:anchor>
             </w:drawing>
           </mc:Choice>
-          <mc:Fallback>
+          <mc:Fallback xmlns:w16sdtdh="http://schemas.microsoft.com/office/word/2020/wordml/sdtdatahash" xmlns:w16="http://schemas.microsoft.com/office/word/2018/wordml" xmlns:w16cid="http://schemas.microsoft.com/office/word/2016/wordml/cid" xmlns:w16cex="http://schemas.microsoft.com/office/word/2018/wordml/cex" xmlns:oel="http://schemas.microsoft.com/office/2019/extlst" xmlns:am3d="http://schemas.microsoft.com/office/drawing/2017/model3d" xmlns:aink="http://schemas.microsoft.com/office/drawing/2016/ink" xmlns:cx8="http://schemas.microsoft.com/office/drawing/2016/5/14/chartex" xmlns:cx7="http://schemas.microsoft.com/office/drawing/2016/5/13/chartex" xmlns:cx6="http://schemas.microsoft.com/office/drawing/2016/5/12/chartex" xmlns:cx5="http://schemas.microsoft.com/office/drawing/2016/5/11/chartex" xmlns:cx4="http://schemas.microsoft.com/office/drawing/2016/5/10/chartex" xmlns:cx3="http://schemas.microsoft.com/office/drawing/2016/5/9/chartex" xmlns:cx2="http://schemas.microsoft.com/office/drawing/2015/10/21/chartex">
             <w:pict>
               <v:group w14:anchorId="02F8BCC9" id="Group 22" o:spid="_x0000_s1028" style="position:absolute;margin-left:254.65pt;margin-top:42.6pt;width:161.3pt;height:284.65pt;z-index:-251639808" coordsize="20489,36152" o:gfxdata="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">
                 <v:line id="Straight Connector 16" o:spid="_x0000_s1029" style="position:absolute;visibility:visible;mso-wrap-style:square" from="8466,32596" to="8466,35898" o:connectortype="straight" o:gfxdata="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" strokecolor="#4579b8 [3044]" strokeweight="3pt"/>
@@ -9824,8 +9761,8 @@
       <w:r>
         <w:rPr>
           <w:noProof/>
-        </w:rPr>
-        <w:lastRenderedPageBreak/>
+          <w:lang w:val="en-GB" w:eastAsia="en-GB" w:bidi="ar-SA"/>
+        </w:rPr>
         <w:drawing>
           <wp:inline distT="0" distB="0" distL="0" distR="0" wp14:anchorId="04B94D2F" wp14:editId="33F7A13A">
             <wp:extent cx="5943600" cy="6627495"/>
@@ -9844,7 +9781,7 @@
                     </pic:cNvPicPr>
                   </pic:nvPicPr>
                   <pic:blipFill>
-                    <a:blip r:embed="rId29">
+                    <a:blip r:embed="rId32">
                       <a:extLst>
                         <a:ext uri="{28A0092B-C50C-407E-A947-70E740481C1C}">
                           <a14:useLocalDpi xmlns:a14="http://schemas.microsoft.com/office/drawing/2010/main" val="0"/>
@@ -9875,6 +9812,8 @@
           </wp:inline>
         </w:drawing>
       </w:r>
+      <w:bookmarkStart w:id="8" w:name="_GoBack"/>
+      <w:bookmarkEnd w:id="8"/>
     </w:p>
     <w:p>
       <w:pPr>
@@ -9981,7 +9920,6 @@
           <w:sz w:val="24"/>
           <w:szCs w:val="24"/>
         </w:rPr>
-        <w:lastRenderedPageBreak/>
         <w:tab/>
       </w:r>
       <w:r>
@@ -10852,14 +10790,14 @@
       <w:pPr>
         <w:pStyle w:val="Heading2"/>
       </w:pPr>
-      <w:bookmarkStart w:id="8" w:name="_Toc454442813"/>
+      <w:bookmarkStart w:id="9" w:name="_Toc454442813"/>
       <w:r>
         <w:t xml:space="preserve">(iii) </w:t>
       </w:r>
       <w:r>
         <w:t>DESCRIBE THE APPROACH TO TESTING</w:t>
       </w:r>
-      <w:bookmarkEnd w:id="8"/>
+      <w:bookmarkEnd w:id="9"/>
       <w:r>
         <w:t xml:space="preserve"> </w:t>
       </w:r>
@@ -11623,7 +11561,7 @@
       <w:pPr>
         <w:pStyle w:val="Heading1"/>
       </w:pPr>
-      <w:bookmarkStart w:id="9" w:name="_Toc454442814"/>
+      <w:bookmarkStart w:id="10" w:name="_Toc454442814"/>
       <w:r>
         <w:t>(3</w:t>
       </w:r>
@@ -11633,20 +11571,20 @@
       <w:r>
         <w:t>DEVELOPING THE SOLUTION (25 mARKS)</w:t>
       </w:r>
-      <w:bookmarkEnd w:id="9"/>
+      <w:bookmarkEnd w:id="10"/>
     </w:p>
     <w:p>
       <w:pPr>
         <w:pStyle w:val="Heading2"/>
       </w:pPr>
-      <w:bookmarkStart w:id="10" w:name="_Toc454442815"/>
+      <w:bookmarkStart w:id="11" w:name="_Toc454442815"/>
       <w:r>
         <w:t xml:space="preserve">(i) </w:t>
       </w:r>
       <w:r>
         <w:t>INTERATIVE DEVELOPMENT PROCESS</w:t>
       </w:r>
-      <w:bookmarkEnd w:id="10"/>
+      <w:bookmarkEnd w:id="11"/>
       <w:r>
         <w:t xml:space="preserve"> </w:t>
       </w:r>
@@ -11694,14 +11632,14 @@
       <w:pPr>
         <w:pStyle w:val="Heading2"/>
       </w:pPr>
-      <w:bookmarkStart w:id="11" w:name="_Toc454442816"/>
+      <w:bookmarkStart w:id="12" w:name="_Toc454442816"/>
       <w:r>
         <w:t xml:space="preserve">(ii) </w:t>
       </w:r>
       <w:r>
         <w:t>TESTING TO INFORM DEVELOPMENT</w:t>
       </w:r>
-      <w:bookmarkEnd w:id="11"/>
+      <w:bookmarkEnd w:id="12"/>
       <w:r>
         <w:t xml:space="preserve"> </w:t>
       </w:r>
@@ -11755,7 +11693,7 @@
       <w:pPr>
         <w:pStyle w:val="Heading1"/>
       </w:pPr>
-      <w:bookmarkStart w:id="12" w:name="_Toc454442817"/>
+      <w:bookmarkStart w:id="13" w:name="_Toc454442817"/>
       <w:r>
         <w:t>(4</w:t>
       </w:r>
@@ -11765,7 +11703,7 @@
       <w:r>
         <w:t>EVALUATION (20 mARKS)</w:t>
       </w:r>
-      <w:bookmarkEnd w:id="12"/>
+      <w:bookmarkEnd w:id="13"/>
       <w:r>
         <w:t xml:space="preserve"> </w:t>
       </w:r>
@@ -11774,7 +11712,7 @@
       <w:pPr>
         <w:pStyle w:val="Heading2"/>
       </w:pPr>
-      <w:bookmarkStart w:id="13" w:name="_Toc454442818"/>
+      <w:bookmarkStart w:id="14" w:name="_Toc454442818"/>
       <w:r>
         <w:rPr>
           <w:caps w:val="0"/>
@@ -11787,7 +11725,7 @@
       <w:r>
         <w:t>TESTING TO INFORM EVALUATION</w:t>
       </w:r>
-      <w:bookmarkEnd w:id="13"/>
+      <w:bookmarkEnd w:id="14"/>
       <w:r>
         <w:t xml:space="preserve"> </w:t>
       </w:r>
@@ -11858,7 +11796,7 @@
       <w:pPr>
         <w:pStyle w:val="Heading2"/>
       </w:pPr>
-      <w:bookmarkStart w:id="14" w:name="_Toc454442819"/>
+      <w:bookmarkStart w:id="15" w:name="_Toc454442819"/>
       <w:r>
         <w:rPr>
           <w:caps w:val="0"/>
@@ -11868,7 +11806,7 @@
       <w:r>
         <w:t>) SUCCESS OF THE SOLUTION</w:t>
       </w:r>
-      <w:bookmarkEnd w:id="14"/>
+      <w:bookmarkEnd w:id="15"/>
     </w:p>
     <w:p>
       <w:pPr>
@@ -11899,7 +11837,7 @@
       <w:pPr>
         <w:pStyle w:val="Heading2"/>
       </w:pPr>
-      <w:bookmarkStart w:id="15" w:name="_Toc454442820"/>
+      <w:bookmarkStart w:id="16" w:name="_Toc454442820"/>
       <w:r>
         <w:rPr>
           <w:caps w:val="0"/>
@@ -11909,7 +11847,7 @@
       <w:r>
         <w:t>) DESCRIBE THE FINAL PRODUCT</w:t>
       </w:r>
-      <w:bookmarkEnd w:id="15"/>
+      <w:bookmarkEnd w:id="16"/>
     </w:p>
     <w:p>
       <w:pPr>
@@ -11940,11 +11878,11 @@
       <w:pPr>
         <w:pStyle w:val="Heading2"/>
       </w:pPr>
-      <w:bookmarkStart w:id="16" w:name="_Toc454442821"/>
+      <w:bookmarkStart w:id="17" w:name="_Toc454442821"/>
       <w:r>
         <w:t>(IV) MAINTENANCE AND DEVELOPMENT</w:t>
       </w:r>
-      <w:bookmarkEnd w:id="16"/>
+      <w:bookmarkEnd w:id="17"/>
     </w:p>
     <w:p>
       <w:pPr>
@@ -11997,15 +11935,15 @@
       <w:pPr>
         <w:pStyle w:val="Heading2"/>
       </w:pPr>
-      <w:bookmarkStart w:id="17" w:name="_Toc454442822"/>
+      <w:bookmarkStart w:id="18" w:name="_Toc454442822"/>
       <w:r>
         <w:t>APPENDIX A - BIBLIOGRAPHY</w:t>
       </w:r>
-      <w:bookmarkEnd w:id="17"/>
+      <w:bookmarkEnd w:id="18"/>
     </w:p>
     <w:sectPr>
-      <w:headerReference w:type="default" r:id="rId30"/>
-      <w:footerReference w:type="default" r:id="rId31"/>
+      <w:headerReference w:type="default" r:id="rId33"/>
+      <w:footerReference w:type="default" r:id="rId34"/>
       <w:pgSz w:w="12240" w:h="15840"/>
       <w:pgMar w:top="993" w:right="1440" w:bottom="1134" w:left="1440" w:header="708" w:footer="708" w:gutter="0"/>
       <w:cols w:space="708"/>
@@ -12016,7 +11954,7 @@
 </file>
 
 <file path=word/endnotes.xml><?xml version="1.0" encoding="utf-8"?>
-<w:endnotes xmlns:wpc="http://schemas.microsoft.com/office/word/2010/wordprocessingCanvas" xmlns:cx="http://schemas.microsoft.com/office/drawing/2014/chartex" xmlns:cx1="http://schemas.microsoft.com/office/drawing/2015/9/8/chartex" xmlns:cx2="http://schemas.microsoft.com/office/drawing/2015/10/21/chartex" xmlns:cx3="http://schemas.microsoft.com/office/drawing/2016/5/9/chartex" xmlns:cx4="http://schemas.microsoft.com/office/drawing/2016/5/10/chartex" xmlns:cx5="http://schemas.microsoft.com/office/drawing/2016/5/11/chartex" xmlns:cx6="http://schemas.microsoft.com/office/drawing/2016/5/12/chartex" xmlns:cx7="http://schemas.microsoft.com/office/drawing/2016/5/13/chartex" xmlns:cx8="http://schemas.microsoft.com/office/drawing/2016/5/14/chartex" xmlns:mc="http://schemas.openxmlformats.org/markup-compatibility/2006" xmlns:aink="http://schemas.microsoft.com/office/drawing/2016/ink" xmlns:am3d="http://schemas.microsoft.com/office/drawing/2017/model3d" xmlns:o="urn:schemas-microsoft-com:office:office" xmlns:oel="http://schemas.microsoft.com/office/2019/extlst" xmlns:r="http://schemas.openxmlformats.org/officeDocument/2006/relationships" xmlns:m="http://schemas.openxmlformats.org/officeDocument/2006/math" xmlns:v="urn:schemas-microsoft-com:vml" xmlns:wp14="http://schemas.microsoft.com/office/word/2010/wordprocessingDrawing" xmlns:wp="http://schemas.openxmlformats.org/drawingml/2006/wordprocessingDrawing" xmlns:w10="urn:schemas-microsoft-com:office:word" xmlns:w="http://schemas.openxmlformats.org/wordprocessingml/2006/main" xmlns:w14="http://schemas.microsoft.com/office/word/2010/wordml" xmlns:w15="http://schemas.microsoft.com/office/word/2012/wordml" xmlns:w16cex="http://schemas.microsoft.com/office/word/2018/wordml/cex" xmlns:w16cid="http://schemas.microsoft.com/office/word/2016/wordml/cid" xmlns:w16="http://schemas.microsoft.com/office/word/2018/wordml" xmlns:w16sdtdh="http://schemas.microsoft.com/office/word/2020/wordml/sdtdatahash" xmlns:w16se="http://schemas.microsoft.com/office/word/2015/wordml/symex" xmlns:wpg="http://schemas.microsoft.com/office/word/2010/wordprocessingGroup" xmlns:wpi="http://schemas.microsoft.com/office/word/2010/wordprocessingInk" xmlns:wne="http://schemas.microsoft.com/office/word/2006/wordml" xmlns:wps="http://schemas.microsoft.com/office/word/2010/wordprocessingShape" mc:Ignorable="w14 w15 w16se w16cid w16 w16cex w16sdtdh wp14">
+<w:endnotes xmlns:wpc="http://schemas.microsoft.com/office/word/2010/wordprocessingCanvas" xmlns:cx="http://schemas.microsoft.com/office/drawing/2014/chartex" xmlns:cx1="http://schemas.microsoft.com/office/drawing/2015/9/8/chartex" xmlns:mc="http://schemas.openxmlformats.org/markup-compatibility/2006" xmlns:o="urn:schemas-microsoft-com:office:office" xmlns:r="http://schemas.openxmlformats.org/officeDocument/2006/relationships" xmlns:m="http://schemas.openxmlformats.org/officeDocument/2006/math" xmlns:v="urn:schemas-microsoft-com:vml" xmlns:wp14="http://schemas.microsoft.com/office/word/2010/wordprocessingDrawing" xmlns:wp="http://schemas.openxmlformats.org/drawingml/2006/wordprocessingDrawing" xmlns:w10="urn:schemas-microsoft-com:office:word" xmlns:w="http://schemas.openxmlformats.org/wordprocessingml/2006/main" xmlns:w14="http://schemas.microsoft.com/office/word/2010/wordml" xmlns:w15="http://schemas.microsoft.com/office/word/2012/wordml" xmlns:w16se="http://schemas.microsoft.com/office/word/2015/wordml/symex" xmlns:wpg="http://schemas.microsoft.com/office/word/2010/wordprocessingGroup" xmlns:wpi="http://schemas.microsoft.com/office/word/2010/wordprocessingInk" xmlns:wne="http://schemas.microsoft.com/office/word/2006/wordml" xmlns:wps="http://schemas.microsoft.com/office/word/2010/wordprocessingShape" mc:Ignorable="w14 w15 w16se wp14">
   <w:endnote w:type="separator" w:id="-1">
     <w:p>
       <w:pPr>
@@ -12041,7 +11979,7 @@
 </file>
 
 <file path=word/footer1.xml><?xml version="1.0" encoding="utf-8"?>
-<w:ftr xmlns:wpc="http://schemas.microsoft.com/office/word/2010/wordprocessingCanvas" xmlns:cx="http://schemas.microsoft.com/office/drawing/2014/chartex" xmlns:cx1="http://schemas.microsoft.com/office/drawing/2015/9/8/chartex" xmlns:cx2="http://schemas.microsoft.com/office/drawing/2015/10/21/chartex" xmlns:cx3="http://schemas.microsoft.com/office/drawing/2016/5/9/chartex" xmlns:cx4="http://schemas.microsoft.com/office/drawing/2016/5/10/chartex" xmlns:cx5="http://schemas.microsoft.com/office/drawing/2016/5/11/chartex" xmlns:cx6="http://schemas.microsoft.com/office/drawing/2016/5/12/chartex" xmlns:cx7="http://schemas.microsoft.com/office/drawing/2016/5/13/chartex" xmlns:cx8="http://schemas.microsoft.com/office/drawing/2016/5/14/chartex" xmlns:mc="http://schemas.openxmlformats.org/markup-compatibility/2006" xmlns:aink="http://schemas.microsoft.com/office/drawing/2016/ink" xmlns:am3d="http://schemas.microsoft.com/office/drawing/2017/model3d" xmlns:o="urn:schemas-microsoft-com:office:office" xmlns:oel="http://schemas.microsoft.com/office/2019/extlst" xmlns:r="http://schemas.openxmlformats.org/officeDocument/2006/relationships" xmlns:m="http://schemas.openxmlformats.org/officeDocument/2006/math" xmlns:v="urn:schemas-microsoft-com:vml" xmlns:wp14="http://schemas.microsoft.com/office/word/2010/wordprocessingDrawing" xmlns:wp="http://schemas.openxmlformats.org/drawingml/2006/wordprocessingDrawing" xmlns:w10="urn:schemas-microsoft-com:office:word" xmlns:w="http://schemas.openxmlformats.org/wordprocessingml/2006/main" xmlns:w14="http://schemas.microsoft.com/office/word/2010/wordml" xmlns:w15="http://schemas.microsoft.com/office/word/2012/wordml" xmlns:w16cex="http://schemas.microsoft.com/office/word/2018/wordml/cex" xmlns:w16cid="http://schemas.microsoft.com/office/word/2016/wordml/cid" xmlns:w16="http://schemas.microsoft.com/office/word/2018/wordml" xmlns:w16sdtdh="http://schemas.microsoft.com/office/word/2020/wordml/sdtdatahash" xmlns:w16se="http://schemas.microsoft.com/office/word/2015/wordml/symex" xmlns:wpg="http://schemas.microsoft.com/office/word/2010/wordprocessingGroup" xmlns:wpi="http://schemas.microsoft.com/office/word/2010/wordprocessingInk" xmlns:wne="http://schemas.microsoft.com/office/word/2006/wordml" xmlns:wps="http://schemas.microsoft.com/office/word/2010/wordprocessingShape" mc:Ignorable="w14 w15 w16se w16cid w16 w16cex w16sdtdh wp14">
+<w:ftr xmlns:wpc="http://schemas.microsoft.com/office/word/2010/wordprocessingCanvas" xmlns:cx="http://schemas.microsoft.com/office/drawing/2014/chartex" xmlns:cx1="http://schemas.microsoft.com/office/drawing/2015/9/8/chartex" xmlns:mc="http://schemas.openxmlformats.org/markup-compatibility/2006" xmlns:o="urn:schemas-microsoft-com:office:office" xmlns:r="http://schemas.openxmlformats.org/officeDocument/2006/relationships" xmlns:m="http://schemas.openxmlformats.org/officeDocument/2006/math" xmlns:v="urn:schemas-microsoft-com:vml" xmlns:wp14="http://schemas.microsoft.com/office/word/2010/wordprocessingDrawing" xmlns:wp="http://schemas.openxmlformats.org/drawingml/2006/wordprocessingDrawing" xmlns:w10="urn:schemas-microsoft-com:office:word" xmlns:w="http://schemas.openxmlformats.org/wordprocessingml/2006/main" xmlns:w14="http://schemas.microsoft.com/office/word/2010/wordml" xmlns:w15="http://schemas.microsoft.com/office/word/2012/wordml" xmlns:w16se="http://schemas.microsoft.com/office/word/2015/wordml/symex" xmlns:wpg="http://schemas.microsoft.com/office/word/2010/wordprocessingGroup" xmlns:wpi="http://schemas.microsoft.com/office/word/2010/wordprocessingInk" xmlns:wne="http://schemas.microsoft.com/office/word/2006/wordml" xmlns:wps="http://schemas.microsoft.com/office/word/2010/wordprocessingShape" mc:Ignorable="w14 w15 w16se wp14">
   <w:p>
     <w:pPr>
       <w:jc w:val="right"/>
@@ -12054,6 +11992,7 @@
           <w:docPartUnique/>
         </w:docPartObj>
       </w:sdtPr>
+      <w:sdtEndPr/>
       <w:sdtContent>
         <w:r>
           <w:t xml:space="preserve">Page </w:t>
@@ -12071,7 +12010,7 @@
           <w:rPr>
             <w:noProof/>
           </w:rPr>
-          <w:t>21</w:t>
+          <w:t>27</w:t>
         </w:r>
         <w:r>
           <w:rPr>
@@ -12082,14 +12021,27 @@
         <w:r>
           <w:t xml:space="preserve"> of </w:t>
         </w:r>
-        <w:fldSimple w:instr=" NUMPAGES  ">
-          <w:r>
-            <w:rPr>
-              <w:noProof/>
-            </w:rPr>
-            <w:t>32</w:t>
-          </w:r>
-        </w:fldSimple>
+        <w:r>
+          <w:fldChar w:fldCharType="begin"/>
+        </w:r>
+        <w:r>
+          <w:instrText xml:space="preserve"> NUMPAGES  </w:instrText>
+        </w:r>
+        <w:r>
+          <w:fldChar w:fldCharType="separate"/>
+        </w:r>
+        <w:r>
+          <w:rPr>
+            <w:noProof/>
+          </w:rPr>
+          <w:t>35</w:t>
+        </w:r>
+        <w:r>
+          <w:rPr>
+            <w:noProof/>
+          </w:rPr>
+          <w:fldChar w:fldCharType="end"/>
+        </w:r>
       </w:sdtContent>
     </w:sdt>
   </w:p>
@@ -12102,7 +12054,7 @@
 </file>
 
 <file path=word/footnotes.xml><?xml version="1.0" encoding="utf-8"?>
-<w:footnotes xmlns:wpc="http://schemas.microsoft.com/office/word/2010/wordprocessingCanvas" xmlns:cx="http://schemas.microsoft.com/office/drawing/2014/chartex" xmlns:cx1="http://schemas.microsoft.com/office/drawing/2015/9/8/chartex" xmlns:cx2="http://schemas.microsoft.com/office/drawing/2015/10/21/chartex" xmlns:cx3="http://schemas.microsoft.com/office/drawing/2016/5/9/chartex" xmlns:cx4="http://schemas.microsoft.com/office/drawing/2016/5/10/chartex" xmlns:cx5="http://schemas.microsoft.com/office/drawing/2016/5/11/chartex" xmlns:cx6="http://schemas.microsoft.com/office/drawing/2016/5/12/chartex" xmlns:cx7="http://schemas.microsoft.com/office/drawing/2016/5/13/chartex" xmlns:cx8="http://schemas.microsoft.com/office/drawing/2016/5/14/chartex" xmlns:mc="http://schemas.openxmlformats.org/markup-compatibility/2006" xmlns:aink="http://schemas.microsoft.com/office/drawing/2016/ink" xmlns:am3d="http://schemas.microsoft.com/office/drawing/2017/model3d" xmlns:o="urn:schemas-microsoft-com:office:office" xmlns:oel="http://schemas.microsoft.com/office/2019/extlst" xmlns:r="http://schemas.openxmlformats.org/officeDocument/2006/relationships" xmlns:m="http://schemas.openxmlformats.org/officeDocument/2006/math" xmlns:v="urn:schemas-microsoft-com:vml" xmlns:wp14="http://schemas.microsoft.com/office/word/2010/wordprocessingDrawing" xmlns:wp="http://schemas.openxmlformats.org/drawingml/2006/wordprocessingDrawing" xmlns:w10="urn:schemas-microsoft-com:office:word" xmlns:w="http://schemas.openxmlformats.org/wordprocessingml/2006/main" xmlns:w14="http://schemas.microsoft.com/office/word/2010/wordml" xmlns:w15="http://schemas.microsoft.com/office/word/2012/wordml" xmlns:w16cex="http://schemas.microsoft.com/office/word/2018/wordml/cex" xmlns:w16cid="http://schemas.microsoft.com/office/word/2016/wordml/cid" xmlns:w16="http://schemas.microsoft.com/office/word/2018/wordml" xmlns:w16sdtdh="http://schemas.microsoft.com/office/word/2020/wordml/sdtdatahash" xmlns:w16se="http://schemas.microsoft.com/office/word/2015/wordml/symex" xmlns:wpg="http://schemas.microsoft.com/office/word/2010/wordprocessingGroup" xmlns:wpi="http://schemas.microsoft.com/office/word/2010/wordprocessingInk" xmlns:wne="http://schemas.microsoft.com/office/word/2006/wordml" xmlns:wps="http://schemas.microsoft.com/office/word/2010/wordprocessingShape" mc:Ignorable="w14 w15 w16se w16cid w16 w16cex w16sdtdh wp14">
+<w:footnotes xmlns:wpc="http://schemas.microsoft.com/office/word/2010/wordprocessingCanvas" xmlns:cx="http://schemas.microsoft.com/office/drawing/2014/chartex" xmlns:cx1="http://schemas.microsoft.com/office/drawing/2015/9/8/chartex" xmlns:mc="http://schemas.openxmlformats.org/markup-compatibility/2006" xmlns:o="urn:schemas-microsoft-com:office:office" xmlns:r="http://schemas.openxmlformats.org/officeDocument/2006/relationships" xmlns:m="http://schemas.openxmlformats.org/officeDocument/2006/math" xmlns:v="urn:schemas-microsoft-com:vml" xmlns:wp14="http://schemas.microsoft.com/office/word/2010/wordprocessingDrawing" xmlns:wp="http://schemas.openxmlformats.org/drawingml/2006/wordprocessingDrawing" xmlns:w10="urn:schemas-microsoft-com:office:word" xmlns:w="http://schemas.openxmlformats.org/wordprocessingml/2006/main" xmlns:w14="http://schemas.microsoft.com/office/word/2010/wordml" xmlns:w15="http://schemas.microsoft.com/office/word/2012/wordml" xmlns:w16se="http://schemas.microsoft.com/office/word/2015/wordml/symex" xmlns:wpg="http://schemas.microsoft.com/office/word/2010/wordprocessingGroup" xmlns:wpi="http://schemas.microsoft.com/office/word/2010/wordprocessingInk" xmlns:wne="http://schemas.microsoft.com/office/word/2006/wordml" xmlns:wps="http://schemas.microsoft.com/office/word/2010/wordprocessingShape" mc:Ignorable="w14 w15 w16se wp14">
   <w:footnote w:type="separator" w:id="-1">
     <w:p>
       <w:pPr>
@@ -12127,7 +12079,7 @@
 </file>
 
 <file path=word/header1.xml><?xml version="1.0" encoding="utf-8"?>
-<w:hdr xmlns:wpc="http://schemas.microsoft.com/office/word/2010/wordprocessingCanvas" xmlns:cx="http://schemas.microsoft.com/office/drawing/2014/chartex" xmlns:cx1="http://schemas.microsoft.com/office/drawing/2015/9/8/chartex" xmlns:cx2="http://schemas.microsoft.com/office/drawing/2015/10/21/chartex" xmlns:cx3="http://schemas.microsoft.com/office/drawing/2016/5/9/chartex" xmlns:cx4="http://schemas.microsoft.com/office/drawing/2016/5/10/chartex" xmlns:cx5="http://schemas.microsoft.com/office/drawing/2016/5/11/chartex" xmlns:cx6="http://schemas.microsoft.com/office/drawing/2016/5/12/chartex" xmlns:cx7="http://schemas.microsoft.com/office/drawing/2016/5/13/chartex" xmlns:cx8="http://schemas.microsoft.com/office/drawing/2016/5/14/chartex" xmlns:mc="http://schemas.openxmlformats.org/markup-compatibility/2006" xmlns:aink="http://schemas.microsoft.com/office/drawing/2016/ink" xmlns:am3d="http://schemas.microsoft.com/office/drawing/2017/model3d" xmlns:o="urn:schemas-microsoft-com:office:office" xmlns:oel="http://schemas.microsoft.com/office/2019/extlst" xmlns:r="http://schemas.openxmlformats.org/officeDocument/2006/relationships" xmlns:m="http://schemas.openxmlformats.org/officeDocument/2006/math" xmlns:v="urn:schemas-microsoft-com:vml" xmlns:wp14="http://schemas.microsoft.com/office/word/2010/wordprocessingDrawing" xmlns:wp="http://schemas.openxmlformats.org/drawingml/2006/wordprocessingDrawing" xmlns:w10="urn:schemas-microsoft-com:office:word" xmlns:w="http://schemas.openxmlformats.org/wordprocessingml/2006/main" xmlns:w14="http://schemas.microsoft.com/office/word/2010/wordml" xmlns:w15="http://schemas.microsoft.com/office/word/2012/wordml" xmlns:w16cex="http://schemas.microsoft.com/office/word/2018/wordml/cex" xmlns:w16cid="http://schemas.microsoft.com/office/word/2016/wordml/cid" xmlns:w16="http://schemas.microsoft.com/office/word/2018/wordml" xmlns:w16sdtdh="http://schemas.microsoft.com/office/word/2020/wordml/sdtdatahash" xmlns:w16se="http://schemas.microsoft.com/office/word/2015/wordml/symex" xmlns:wpg="http://schemas.microsoft.com/office/word/2010/wordprocessingGroup" xmlns:wpi="http://schemas.microsoft.com/office/word/2010/wordprocessingInk" xmlns:wne="http://schemas.microsoft.com/office/word/2006/wordml" xmlns:wps="http://schemas.microsoft.com/office/word/2010/wordprocessingShape" mc:Ignorable="w14 w15 w16se w16cid w16 w16cex w16sdtdh wp14">
+<w:hdr xmlns:wpc="http://schemas.microsoft.com/office/word/2010/wordprocessingCanvas" xmlns:cx="http://schemas.microsoft.com/office/drawing/2014/chartex" xmlns:cx1="http://schemas.microsoft.com/office/drawing/2015/9/8/chartex" xmlns:mc="http://schemas.openxmlformats.org/markup-compatibility/2006" xmlns:o="urn:schemas-microsoft-com:office:office" xmlns:r="http://schemas.openxmlformats.org/officeDocument/2006/relationships" xmlns:m="http://schemas.openxmlformats.org/officeDocument/2006/math" xmlns:v="urn:schemas-microsoft-com:vml" xmlns:wp14="http://schemas.microsoft.com/office/word/2010/wordprocessingDrawing" xmlns:wp="http://schemas.openxmlformats.org/drawingml/2006/wordprocessingDrawing" xmlns:w10="urn:schemas-microsoft-com:office:word" xmlns:w="http://schemas.openxmlformats.org/wordprocessingml/2006/main" xmlns:w14="http://schemas.microsoft.com/office/word/2010/wordml" xmlns:w15="http://schemas.microsoft.com/office/word/2012/wordml" xmlns:w16se="http://schemas.microsoft.com/office/word/2015/wordml/symex" xmlns:wpg="http://schemas.microsoft.com/office/word/2010/wordprocessingGroup" xmlns:wpi="http://schemas.microsoft.com/office/word/2010/wordprocessingInk" xmlns:wne="http://schemas.microsoft.com/office/word/2006/wordml" xmlns:wps="http://schemas.microsoft.com/office/word/2010/wordprocessingShape" mc:Ignorable="w14 w15 w16se wp14">
   <w:p>
     <w:pPr>
       <w:pStyle w:val="Header"/>
@@ -12140,7 +12092,7 @@
 </file>
 
 <file path=word/numbering.xml><?xml version="1.0" encoding="utf-8"?>
-<w:numbering xmlns:wpc="http://schemas.microsoft.com/office/word/2010/wordprocessingCanvas" xmlns:cx="http://schemas.microsoft.com/office/drawing/2014/chartex" xmlns:cx1="http://schemas.microsoft.com/office/drawing/2015/9/8/chartex" xmlns:cx2="http://schemas.microsoft.com/office/drawing/2015/10/21/chartex" xmlns:cx3="http://schemas.microsoft.com/office/drawing/2016/5/9/chartex" xmlns:cx4="http://schemas.microsoft.com/office/drawing/2016/5/10/chartex" xmlns:cx5="http://schemas.microsoft.com/office/drawing/2016/5/11/chartex" xmlns:cx6="http://schemas.microsoft.com/office/drawing/2016/5/12/chartex" xmlns:cx7="http://schemas.microsoft.com/office/drawing/2016/5/13/chartex" xmlns:cx8="http://schemas.microsoft.com/office/drawing/2016/5/14/chartex" xmlns:mc="http://schemas.openxmlformats.org/markup-compatibility/2006" xmlns:aink="http://schemas.microsoft.com/office/drawing/2016/ink" xmlns:am3d="http://schemas.microsoft.com/office/drawing/2017/model3d" xmlns:o="urn:schemas-microsoft-com:office:office" xmlns:oel="http://schemas.microsoft.com/office/2019/extlst" xmlns:r="http://schemas.openxmlformats.org/officeDocument/2006/relationships" xmlns:m="http://schemas.openxmlformats.org/officeDocument/2006/math" xmlns:v="urn:schemas-microsoft-com:vml" xmlns:wp14="http://schemas.microsoft.com/office/word/2010/wordprocessingDrawing" xmlns:wp="http://schemas.openxmlformats.org/drawingml/2006/wordprocessingDrawing" xmlns:w10="urn:schemas-microsoft-com:office:word" xmlns:w="http://schemas.openxmlformats.org/wordprocessingml/2006/main" xmlns:w14="http://schemas.microsoft.com/office/word/2010/wordml" xmlns:w15="http://schemas.microsoft.com/office/word/2012/wordml" xmlns:w16cex="http://schemas.microsoft.com/office/word/2018/wordml/cex" xmlns:w16cid="http://schemas.microsoft.com/office/word/2016/wordml/cid" xmlns:w16="http://schemas.microsoft.com/office/word/2018/wordml" xmlns:w16sdtdh="http://schemas.microsoft.com/office/word/2020/wordml/sdtdatahash" xmlns:w16se="http://schemas.microsoft.com/office/word/2015/wordml/symex" xmlns:wpg="http://schemas.microsoft.com/office/word/2010/wordprocessingGroup" xmlns:wpi="http://schemas.microsoft.com/office/word/2010/wordprocessingInk" xmlns:wne="http://schemas.microsoft.com/office/word/2006/wordml" xmlns:wps="http://schemas.microsoft.com/office/word/2010/wordprocessingShape" mc:Ignorable="w14 w15 w16se w16cid w16 w16cex w16sdtdh wp14">
+<w:numbering xmlns:wpc="http://schemas.microsoft.com/office/word/2010/wordprocessingCanvas" xmlns:cx="http://schemas.microsoft.com/office/drawing/2014/chartex" xmlns:cx1="http://schemas.microsoft.com/office/drawing/2015/9/8/chartex" xmlns:mc="http://schemas.openxmlformats.org/markup-compatibility/2006" xmlns:o="urn:schemas-microsoft-com:office:office" xmlns:r="http://schemas.openxmlformats.org/officeDocument/2006/relationships" xmlns:m="http://schemas.openxmlformats.org/officeDocument/2006/math" xmlns:v="urn:schemas-microsoft-com:vml" xmlns:wp14="http://schemas.microsoft.com/office/word/2010/wordprocessingDrawing" xmlns:wp="http://schemas.openxmlformats.org/drawingml/2006/wordprocessingDrawing" xmlns:w10="urn:schemas-microsoft-com:office:word" xmlns:w="http://schemas.openxmlformats.org/wordprocessingml/2006/main" xmlns:w14="http://schemas.microsoft.com/office/word/2010/wordml" xmlns:w15="http://schemas.microsoft.com/office/word/2012/wordml" xmlns:w16se="http://schemas.microsoft.com/office/word/2015/wordml/symex" xmlns:wpg="http://schemas.microsoft.com/office/word/2010/wordprocessingGroup" xmlns:wpi="http://schemas.microsoft.com/office/word/2010/wordprocessingInk" xmlns:wne="http://schemas.microsoft.com/office/word/2006/wordml" xmlns:wps="http://schemas.microsoft.com/office/word/2010/wordprocessingShape" mc:Ignorable="w14 w15 w16se wp14">
   <w:abstractNum w:abstractNumId="0" w15:restartNumberingAfterBreak="0">
     <w:nsid w:val="016D5C4E"/>
     <w:multiLevelType w:val="hybridMultilevel"/>
@@ -14025,58 +13977,58 @@
       </w:pPr>
     </w:lvl>
   </w:abstractNum>
-  <w:num w:numId="1" w16cid:durableId="1884753273">
+  <w:num w:numId="1">
     <w:abstractNumId w:val="3"/>
   </w:num>
-  <w:num w:numId="2" w16cid:durableId="919296799">
+  <w:num w:numId="2">
     <w:abstractNumId w:val="8"/>
   </w:num>
-  <w:num w:numId="3" w16cid:durableId="742262476">
+  <w:num w:numId="3">
     <w:abstractNumId w:val="5"/>
   </w:num>
-  <w:num w:numId="4" w16cid:durableId="41682573">
+  <w:num w:numId="4">
     <w:abstractNumId w:val="2"/>
   </w:num>
-  <w:num w:numId="5" w16cid:durableId="1402484641">
+  <w:num w:numId="5">
     <w:abstractNumId w:val="12"/>
   </w:num>
-  <w:num w:numId="6" w16cid:durableId="1704088758">
+  <w:num w:numId="6">
     <w:abstractNumId w:val="9"/>
   </w:num>
-  <w:num w:numId="7" w16cid:durableId="914358683">
+  <w:num w:numId="7">
     <w:abstractNumId w:val="13"/>
   </w:num>
-  <w:num w:numId="8" w16cid:durableId="893925076">
+  <w:num w:numId="8">
     <w:abstractNumId w:val="17"/>
   </w:num>
-  <w:num w:numId="9" w16cid:durableId="1310404791">
+  <w:num w:numId="9">
     <w:abstractNumId w:val="6"/>
   </w:num>
-  <w:num w:numId="10" w16cid:durableId="662247773">
+  <w:num w:numId="10">
     <w:abstractNumId w:val="4"/>
   </w:num>
-  <w:num w:numId="11" w16cid:durableId="846334953">
+  <w:num w:numId="11">
     <w:abstractNumId w:val="10"/>
   </w:num>
-  <w:num w:numId="12" w16cid:durableId="2014410687">
+  <w:num w:numId="12">
     <w:abstractNumId w:val="7"/>
   </w:num>
-  <w:num w:numId="13" w16cid:durableId="2007829017">
+  <w:num w:numId="13">
     <w:abstractNumId w:val="11"/>
   </w:num>
-  <w:num w:numId="14" w16cid:durableId="2109963563">
+  <w:num w:numId="14">
     <w:abstractNumId w:val="16"/>
   </w:num>
-  <w:num w:numId="15" w16cid:durableId="934897459">
+  <w:num w:numId="15">
     <w:abstractNumId w:val="14"/>
   </w:num>
-  <w:num w:numId="16" w16cid:durableId="1571184899">
+  <w:num w:numId="16">
     <w:abstractNumId w:val="0"/>
   </w:num>
-  <w:num w:numId="17" w16cid:durableId="2004359785">
+  <w:num w:numId="17">
     <w:abstractNumId w:val="15"/>
   </w:num>
-  <w:num w:numId="18" w16cid:durableId="1478255923">
+  <w:num w:numId="18">
     <w:abstractNumId w:val="1"/>
   </w:num>
   <w:numIdMacAtCleanup w:val="9"/>
@@ -14084,7 +14036,7 @@
 </file>
 
 <file path=word/styles.xml><?xml version="1.0" encoding="utf-8"?>
-<w:styles xmlns:mc="http://schemas.openxmlformats.org/markup-compatibility/2006" xmlns:r="http://schemas.openxmlformats.org/officeDocument/2006/relationships" xmlns:w="http://schemas.openxmlformats.org/wordprocessingml/2006/main" xmlns:w14="http://schemas.microsoft.com/office/word/2010/wordml" xmlns:w15="http://schemas.microsoft.com/office/word/2012/wordml" xmlns:w16cex="http://schemas.microsoft.com/office/word/2018/wordml/cex" xmlns:w16cid="http://schemas.microsoft.com/office/word/2016/wordml/cid" xmlns:w16="http://schemas.microsoft.com/office/word/2018/wordml" xmlns:w16sdtdh="http://schemas.microsoft.com/office/word/2020/wordml/sdtdatahash" xmlns:w16se="http://schemas.microsoft.com/office/word/2015/wordml/symex" mc:Ignorable="w14 w15 w16se w16cid w16 w16cex w16sdtdh">
+<w:styles xmlns:mc="http://schemas.openxmlformats.org/markup-compatibility/2006" xmlns:r="http://schemas.openxmlformats.org/officeDocument/2006/relationships" xmlns:w="http://schemas.openxmlformats.org/wordprocessingml/2006/main" xmlns:w14="http://schemas.microsoft.com/office/word/2010/wordml" xmlns:w15="http://schemas.microsoft.com/office/word/2012/wordml" xmlns:w16se="http://schemas.microsoft.com/office/word/2015/wordml/symex" mc:Ignorable="w14 w15 w16se">
   <w:docDefaults>
     <w:rPrDefault>
       <w:rPr>
@@ -14100,7 +14052,7 @@
       </w:pPr>
     </w:pPrDefault>
   </w:docDefaults>
-  <w:latentStyles w:defLockedState="0" w:defUIPriority="99" w:defSemiHidden="0" w:defUnhideWhenUsed="0" w:defQFormat="0" w:count="376">
+  <w:latentStyles w:defLockedState="0" w:defUIPriority="99" w:defSemiHidden="0" w:defUnhideWhenUsed="0" w:defQFormat="0" w:count="371">
     <w:lsdException w:name="Normal" w:uiPriority="0" w:qFormat="1"/>
     <w:lsdException w:name="heading 1" w:uiPriority="9" w:qFormat="1"/>
     <w:lsdException w:name="heading 2" w:semiHidden="1" w:uiPriority="9" w:unhideWhenUsed="1" w:qFormat="1"/>
@@ -14472,11 +14424,6 @@
     <w:lsdException w:name="List Table 5 Dark Accent 6" w:uiPriority="50"/>
     <w:lsdException w:name="List Table 6 Colorful Accent 6" w:uiPriority="51"/>
     <w:lsdException w:name="List Table 7 Colorful Accent 6" w:uiPriority="52"/>
-    <w:lsdException w:name="Mention" w:semiHidden="1" w:unhideWhenUsed="1"/>
-    <w:lsdException w:name="Smart Hyperlink" w:semiHidden="1" w:unhideWhenUsed="1"/>
-    <w:lsdException w:name="Hashtag" w:semiHidden="1" w:unhideWhenUsed="1"/>
-    <w:lsdException w:name="Unresolved Mention" w:semiHidden="1" w:unhideWhenUsed="1"/>
-    <w:lsdException w:name="Smart Link" w:semiHidden="1" w:unhideWhenUsed="1"/>
   </w:latentStyles>
   <w:style w:type="paragraph" w:default="1" w:styleId="Normal">
     <w:name w:val="Normal"/>
@@ -15705,11 +15652,281 @@
 </file>
 
 <file path=customXml/item1.xml><?xml version="1.0" encoding="utf-8"?>
+<ct:contentTypeSchema xmlns:ct="http://schemas.microsoft.com/office/2006/metadata/contentType" xmlns:ma="http://schemas.microsoft.com/office/2006/metadata/properties/metaAttributes" ct:_="" ma:_="" ma:contentTypeName="Document" ma:contentTypeID="0x010100B0F9A68B3510FC45A11590C2444AFC09" ma:contentTypeVersion="11" ma:contentTypeDescription="Create a new document." ma:contentTypeScope="" ma:versionID="3635bcfce28ab2651bd28c192aac4e9c">
+  <xsd:schema xmlns:xsd="http://www.w3.org/2001/XMLSchema" xmlns:xs="http://www.w3.org/2001/XMLSchema" xmlns:p="http://schemas.microsoft.com/office/2006/metadata/properties" xmlns:ns3="8b6c368b-2363-4c1a-a283-299128685c3f" xmlns:ns4="ed3e678a-6967-47a7-b0f6-00d0625ea2d9" targetNamespace="http://schemas.microsoft.com/office/2006/metadata/properties" ma:root="true" ma:fieldsID="a509d6c478ff4b0014bad95ec56d8d45" ns3:_="" ns4:_="">
+    <xsd:import namespace="8b6c368b-2363-4c1a-a283-299128685c3f"/>
+    <xsd:import namespace="ed3e678a-6967-47a7-b0f6-00d0625ea2d9"/>
+    <xsd:element name="properties">
+      <xsd:complexType>
+        <xsd:sequence>
+          <xsd:element name="documentManagement">
+            <xsd:complexType>
+              <xsd:all>
+                <xsd:element ref="ns3:SharedWithUsers" minOccurs="0"/>
+                <xsd:element ref="ns3:SharedWithDetails" minOccurs="0"/>
+                <xsd:element ref="ns3:SharingHintHash" minOccurs="0"/>
+                <xsd:element ref="ns4:MediaServiceMetadata" minOccurs="0"/>
+                <xsd:element ref="ns4:MediaServiceFastMetadata" minOccurs="0"/>
+                <xsd:element ref="ns4:MediaServiceAutoTags" minOccurs="0"/>
+                <xsd:element ref="ns4:MediaServiceGenerationTime" minOccurs="0"/>
+                <xsd:element ref="ns4:MediaServiceEventHashCode" minOccurs="0"/>
+                <xsd:element ref="ns4:MediaServiceOCR" minOccurs="0"/>
+                <xsd:element ref="ns4:MediaServiceAutoKeyPoints" minOccurs="0"/>
+                <xsd:element ref="ns4:MediaServiceKeyPoints" minOccurs="0"/>
+              </xsd:all>
+            </xsd:complexType>
+          </xsd:element>
+        </xsd:sequence>
+      </xsd:complexType>
+    </xsd:element>
+  </xsd:schema>
+  <xsd:schema xmlns:xsd="http://www.w3.org/2001/XMLSchema" xmlns:xs="http://www.w3.org/2001/XMLSchema" xmlns:dms="http://schemas.microsoft.com/office/2006/documentManagement/types" xmlns:pc="http://schemas.microsoft.com/office/infopath/2007/PartnerControls" targetNamespace="8b6c368b-2363-4c1a-a283-299128685c3f" elementFormDefault="qualified">
+    <xsd:import namespace="http://schemas.microsoft.com/office/2006/documentManagement/types"/>
+    <xsd:import namespace="http://schemas.microsoft.com/office/infopath/2007/PartnerControls"/>
+    <xsd:element name="SharedWithUsers" ma:index="8" nillable="true" ma:displayName="Shared With" ma:description="" ma:internalName="SharedWithUsers" ma:readOnly="true">
+      <xsd:complexType>
+        <xsd:complexContent>
+          <xsd:extension base="dms:UserMulti">
+            <xsd:sequence>
+              <xsd:element name="UserInfo" minOccurs="0" maxOccurs="unbounded">
+                <xsd:complexType>
+                  <xsd:sequence>
+                    <xsd:element name="DisplayName" type="xsd:string" minOccurs="0"/>
+                    <xsd:element name="AccountId" type="dms:UserId" minOccurs="0" nillable="true"/>
+                    <xsd:element name="AccountType" type="xsd:string" minOccurs="0"/>
+                  </xsd:sequence>
+                </xsd:complexType>
+              </xsd:element>
+            </xsd:sequence>
+          </xsd:extension>
+        </xsd:complexContent>
+      </xsd:complexType>
+    </xsd:element>
+    <xsd:element name="SharedWithDetails" ma:index="9" nillable="true" ma:displayName="Shared With Details" ma:description="" ma:internalName="SharedWithDetails" ma:readOnly="true">
+      <xsd:simpleType>
+        <xsd:restriction base="dms:Note">
+          <xsd:maxLength value="255"/>
+        </xsd:restriction>
+      </xsd:simpleType>
+    </xsd:element>
+    <xsd:element name="SharingHintHash" ma:index="10" nillable="true" ma:displayName="Sharing Hint Hash" ma:description="" ma:hidden="true" ma:internalName="SharingHintHash" ma:readOnly="true">
+      <xsd:simpleType>
+        <xsd:restriction base="dms:Text"/>
+      </xsd:simpleType>
+    </xsd:element>
+  </xsd:schema>
+  <xsd:schema xmlns:xsd="http://www.w3.org/2001/XMLSchema" xmlns:xs="http://www.w3.org/2001/XMLSchema" xmlns:dms="http://schemas.microsoft.com/office/2006/documentManagement/types" xmlns:pc="http://schemas.microsoft.com/office/infopath/2007/PartnerControls" targetNamespace="ed3e678a-6967-47a7-b0f6-00d0625ea2d9" elementFormDefault="qualified">
+    <xsd:import namespace="http://schemas.microsoft.com/office/2006/documentManagement/types"/>
+    <xsd:import namespace="http://schemas.microsoft.com/office/infopath/2007/PartnerControls"/>
+    <xsd:element name="MediaServiceMetadata" ma:index="11" nillable="true" ma:displayName="MediaServiceMetadata" ma:hidden="true" ma:internalName="MediaServiceMetadata" ma:readOnly="true">
+      <xsd:simpleType>
+        <xsd:restriction base="dms:Note"/>
+      </xsd:simpleType>
+    </xsd:element>
+    <xsd:element name="MediaServiceFastMetadata" ma:index="12" nillable="true" ma:displayName="MediaServiceFastMetadata" ma:hidden="true" ma:internalName="MediaServiceFastMetadata" ma:readOnly="true">
+      <xsd:simpleType>
+        <xsd:restriction base="dms:Note"/>
+      </xsd:simpleType>
+    </xsd:element>
+    <xsd:element name="MediaServiceAutoTags" ma:index="13" nillable="true" ma:displayName="Tags" ma:internalName="MediaServiceAutoTags" ma:readOnly="true">
+      <xsd:simpleType>
+        <xsd:restriction base="dms:Text"/>
+      </xsd:simpleType>
+    </xsd:element>
+    <xsd:element name="MediaServiceGenerationTime" ma:index="14" nillable="true" ma:displayName="MediaServiceGenerationTime" ma:hidden="true" ma:internalName="MediaServiceGenerationTime" ma:readOnly="true">
+      <xsd:simpleType>
+        <xsd:restriction base="dms:Text"/>
+      </xsd:simpleType>
+    </xsd:element>
+    <xsd:element name="MediaServiceEventHashCode" ma:index="15" nillable="true" ma:displayName="MediaServiceEventHashCode" ma:hidden="true" ma:internalName="MediaServiceEventHashCode" ma:readOnly="true">
+      <xsd:simpleType>
+        <xsd:restriction base="dms:Text"/>
+      </xsd:simpleType>
+    </xsd:element>
+    <xsd:element name="MediaServiceOCR" ma:index="16" nillable="true" ma:displayName="Extracted Text" ma:internalName="MediaServiceOCR" ma:readOnly="true">
+      <xsd:simpleType>
+        <xsd:restriction base="dms:Note">
+          <xsd:maxLength value="255"/>
+        </xsd:restriction>
+      </xsd:simpleType>
+    </xsd:element>
+    <xsd:element name="MediaServiceAutoKeyPoints" ma:index="17" nillable="true" ma:displayName="MediaServiceAutoKeyPoints" ma:hidden="true" ma:internalName="MediaServiceAutoKeyPoints" ma:readOnly="true">
+      <xsd:simpleType>
+        <xsd:restriction base="dms:Note"/>
+      </xsd:simpleType>
+    </xsd:element>
+    <xsd:element name="MediaServiceKeyPoints" ma:index="18" nillable="true" ma:displayName="KeyPoints" ma:internalName="MediaServiceKeyPoints" ma:readOnly="true">
+      <xsd:simpleType>
+        <xsd:restriction base="dms:Note">
+          <xsd:maxLength value="255"/>
+        </xsd:restriction>
+      </xsd:simpleType>
+    </xsd:element>
+  </xsd:schema>
+  <xsd:schema xmlns="http://schemas.openxmlformats.org/package/2006/metadata/core-properties" xmlns:xsd="http://www.w3.org/2001/XMLSchema" xmlns:xsi="http://www.w3.org/2001/XMLSchema-instance" xmlns:dc="http://purl.org/dc/elements/1.1/" xmlns:dcterms="http://purl.org/dc/terms/" xmlns:odoc="http://schemas.microsoft.com/internal/obd" targetNamespace="http://schemas.openxmlformats.org/package/2006/metadata/core-properties" elementFormDefault="qualified" attributeFormDefault="unqualified" blockDefault="#all">
+    <xsd:import namespace="http://purl.org/dc/elements/1.1/" schemaLocation="http://dublincore.org/schemas/xmls/qdc/2003/04/02/dc.xsd"/>
+    <xsd:import namespace="http://purl.org/dc/terms/" schemaLocation="http://dublincore.org/schemas/xmls/qdc/2003/04/02/dcterms.xsd"/>
+    <xsd:element name="coreProperties" type="CT_coreProperties"/>
+    <xsd:complexType name="CT_coreProperties">
+      <xsd:all>
+        <xsd:element ref="dc:creator" minOccurs="0" maxOccurs="1"/>
+        <xsd:element ref="dcterms:created" minOccurs="0" maxOccurs="1"/>
+        <xsd:element ref="dc:identifier" minOccurs="0" maxOccurs="1"/>
+        <xsd:element name="contentType" minOccurs="0" maxOccurs="1" type="xsd:string" ma:index="0" ma:displayName="Content Type"/>
+        <xsd:element ref="dc:title" minOccurs="0" maxOccurs="1" ma:index="4" ma:displayName="Title"/>
+        <xsd:element ref="dc:subject" minOccurs="0" maxOccurs="1"/>
+        <xsd:element ref="dc:description" minOccurs="0" maxOccurs="1"/>
+        <xsd:element name="keywords" minOccurs="0" maxOccurs="1" type="xsd:string"/>
+        <xsd:element ref="dc:language" minOccurs="0" maxOccurs="1"/>
+        <xsd:element name="category" minOccurs="0" maxOccurs="1" type="xsd:string"/>
+        <xsd:element name="version" minOccurs="0" maxOccurs="1" type="xsd:string"/>
+        <xsd:element name="revision" minOccurs="0" maxOccurs="1" type="xsd:string">
+          <xsd:annotation>
+            <xsd:documentation>
+                        This value indicates the number of saves or revisions. The application is responsible for updating this value after each revision.
+                    </xsd:documentation>
+          </xsd:annotation>
+        </xsd:element>
+        <xsd:element name="lastModifiedBy" minOccurs="0" maxOccurs="1" type="xsd:string"/>
+        <xsd:element ref="dcterms:modified" minOccurs="0" maxOccurs="1"/>
+        <xsd:element name="contentStatus" minOccurs="0" maxOccurs="1" type="xsd:string"/>
+      </xsd:all>
+    </xsd:complexType>
+  </xsd:schema>
+  <xs:schema xmlns:pc="http://schemas.microsoft.com/office/infopath/2007/PartnerControls" xmlns:xs="http://www.w3.org/2001/XMLSchema" targetNamespace="http://schemas.microsoft.com/office/infopath/2007/PartnerControls" elementFormDefault="qualified" attributeFormDefault="unqualified">
+    <xs:element name="Person">
+      <xs:complexType>
+        <xs:sequence>
+          <xs:element ref="pc:DisplayName" minOccurs="0"/>
+          <xs:element ref="pc:AccountId" minOccurs="0"/>
+          <xs:element ref="pc:AccountType" minOccurs="0"/>
+        </xs:sequence>
+      </xs:complexType>
+    </xs:element>
+    <xs:element name="DisplayName" type="xs:string"/>
+    <xs:element name="AccountId" type="xs:string"/>
+    <xs:element name="AccountType" type="xs:string"/>
+    <xs:element name="BDCAssociatedEntity">
+      <xs:complexType>
+        <xs:sequence>
+          <xs:element ref="pc:BDCEntity" minOccurs="0" maxOccurs="unbounded"/>
+        </xs:sequence>
+        <xs:attribute ref="pc:EntityNamespace"/>
+        <xs:attribute ref="pc:EntityName"/>
+        <xs:attribute ref="pc:SystemInstanceName"/>
+        <xs:attribute ref="pc:AssociationName"/>
+      </xs:complexType>
+    </xs:element>
+    <xs:attribute name="EntityNamespace" type="xs:string"/>
+    <xs:attribute name="EntityName" type="xs:string"/>
+    <xs:attribute name="SystemInstanceName" type="xs:string"/>
+    <xs:attribute name="AssociationName" type="xs:string"/>
+    <xs:element name="BDCEntity">
+      <xs:complexType>
+        <xs:sequence>
+          <xs:element ref="pc:EntityDisplayName" minOccurs="0"/>
+          <xs:element ref="pc:EntityInstanceReference" minOccurs="0"/>
+          <xs:element ref="pc:EntityId1" minOccurs="0"/>
+          <xs:element ref="pc:EntityId2" minOccurs="0"/>
+          <xs:element ref="pc:EntityId3" minOccurs="0"/>
+          <xs:element ref="pc:EntityId4" minOccurs="0"/>
+          <xs:element ref="pc:EntityId5" minOccurs="0"/>
+        </xs:sequence>
+      </xs:complexType>
+    </xs:element>
+    <xs:element name="EntityDisplayName" type="xs:string"/>
+    <xs:element name="EntityInstanceReference" type="xs:string"/>
+    <xs:element name="EntityId1" type="xs:string"/>
+    <xs:element name="EntityId2" type="xs:string"/>
+    <xs:element name="EntityId3" type="xs:string"/>
+    <xs:element name="EntityId4" type="xs:string"/>
+    <xs:element name="EntityId5" type="xs:string"/>
+    <xs:element name="Terms">
+      <xs:complexType>
+        <xs:sequence>
+          <xs:element ref="pc:TermInfo" minOccurs="0" maxOccurs="unbounded"/>
+        </xs:sequence>
+      </xs:complexType>
+    </xs:element>
+    <xs:element name="TermInfo">
+      <xs:complexType>
+        <xs:sequence>
+          <xs:element ref="pc:TermName" minOccurs="0"/>
+          <xs:element ref="pc:TermId" minOccurs="0"/>
+        </xs:sequence>
+      </xs:complexType>
+    </xs:element>
+    <xs:element name="TermName" type="xs:string"/>
+    <xs:element name="TermId" type="xs:string"/>
+  </xs:schema>
+</ct:contentTypeSchema>
+</file>
+
+<file path=customXml/item2.xml><?xml version="1.0" encoding="utf-8"?>
+<?mso-contentType ?>
+<FormTemplates xmlns="http://schemas.microsoft.com/sharepoint/v3/contenttype/forms">
+  <Display>DocumentLibraryForm</Display>
+  <Edit>DocumentLibraryForm</Edit>
+  <New>DocumentLibraryForm</New>
+</FormTemplates>
+</file>
+
+<file path=customXml/item3.xml><?xml version="1.0" encoding="utf-8"?>
+<p:properties xmlns:p="http://schemas.microsoft.com/office/2006/metadata/properties" xmlns:xsi="http://www.w3.org/2001/XMLSchema-instance" xmlns:pc="http://schemas.microsoft.com/office/infopath/2007/PartnerControls">
+  <documentManagement/>
+</p:properties>
+</file>
+
+<file path=customXml/item4.xml><?xml version="1.0" encoding="utf-8"?>
 <b:Sources xmlns:b="http://schemas.openxmlformats.org/officeDocument/2006/bibliography" xmlns="http://schemas.openxmlformats.org/officeDocument/2006/bibliography" SelectedStyle="\APA.XSL" StyleName="APA"/>
 </file>
 
 <file path=customXml/itemProps1.xml><?xml version="1.0" encoding="utf-8"?>
-<ds:datastoreItem xmlns:ds="http://schemas.openxmlformats.org/officeDocument/2006/customXml" ds:itemID="{3833D2AB-C208-4B51-9A8C-99C8361443C8}">
+<ds:datastoreItem xmlns:ds="http://schemas.openxmlformats.org/officeDocument/2006/customXml" ds:itemID="{C3854455-F22C-4BCB-873E-28FFBBD58276}">
+  <ds:schemaRefs>
+    <ds:schemaRef ds:uri="http://schemas.microsoft.com/office/2006/metadata/contentType"/>
+    <ds:schemaRef ds:uri="http://schemas.microsoft.com/office/2006/metadata/properties/metaAttributes"/>
+    <ds:schemaRef ds:uri="http://www.w3.org/2001/XMLSchema"/>
+    <ds:schemaRef ds:uri="http://schemas.microsoft.com/office/2006/metadata/properties"/>
+    <ds:schemaRef ds:uri="8b6c368b-2363-4c1a-a283-299128685c3f"/>
+    <ds:schemaRef ds:uri="ed3e678a-6967-47a7-b0f6-00d0625ea2d9"/>
+    <ds:schemaRef ds:uri="http://schemas.microsoft.com/office/2006/documentManagement/types"/>
+    <ds:schemaRef ds:uri="http://schemas.microsoft.com/office/infopath/2007/PartnerControls"/>
+    <ds:schemaRef ds:uri="http://schemas.openxmlformats.org/package/2006/metadata/core-properties"/>
+    <ds:schemaRef ds:uri="http://purl.org/dc/elements/1.1/"/>
+    <ds:schemaRef ds:uri="http://purl.org/dc/terms/"/>
+    <ds:schemaRef ds:uri="http://schemas.microsoft.com/internal/obd"/>
+  </ds:schemaRefs>
+</ds:datastoreItem>
+</file>
+
+<file path=customXml/itemProps2.xml><?xml version="1.0" encoding="utf-8"?>
+<ds:datastoreItem xmlns:ds="http://schemas.openxmlformats.org/officeDocument/2006/customXml" ds:itemID="{6A9C6C2A-799A-4320-8871-C8F4811581F3}">
+  <ds:schemaRefs>
+    <ds:schemaRef ds:uri="http://schemas.microsoft.com/sharepoint/v3/contenttype/forms"/>
+  </ds:schemaRefs>
+</ds:datastoreItem>
+</file>
+
+<file path=customXml/itemProps3.xml><?xml version="1.0" encoding="utf-8"?>
+<ds:datastoreItem xmlns:ds="http://schemas.openxmlformats.org/officeDocument/2006/customXml" ds:itemID="{DF31C969-B7E7-411F-9A99-D8C57CB34284}">
+  <ds:schemaRefs>
+    <ds:schemaRef ds:uri="8b6c368b-2363-4c1a-a283-299128685c3f"/>
+    <ds:schemaRef ds:uri="http://schemas.microsoft.com/office/infopath/2007/PartnerControls"/>
+    <ds:schemaRef ds:uri="http://www.w3.org/XML/1998/namespace"/>
+    <ds:schemaRef ds:uri="http://schemas.openxmlformats.org/package/2006/metadata/core-properties"/>
+    <ds:schemaRef ds:uri="http://schemas.microsoft.com/office/2006/documentManagement/types"/>
+    <ds:schemaRef ds:uri="http://schemas.microsoft.com/office/2006/metadata/properties"/>
+    <ds:schemaRef ds:uri="http://purl.org/dc/elements/1.1/"/>
+    <ds:schemaRef ds:uri="ed3e678a-6967-47a7-b0f6-00d0625ea2d9"/>
+    <ds:schemaRef ds:uri="http://purl.org/dc/dcmitype/"/>
+    <ds:schemaRef ds:uri="http://purl.org/dc/terms/"/>
+  </ds:schemaRefs>
+</ds:datastoreItem>
+</file>
+
+<file path=customXml/itemProps4.xml><?xml version="1.0" encoding="utf-8"?>
+<ds:datastoreItem xmlns:ds="http://schemas.openxmlformats.org/officeDocument/2006/customXml" ds:itemID="{A20884A8-E786-49A2-AEB1-421B939BE557}">
   <ds:schemaRefs>
     <ds:schemaRef ds:uri="http://schemas.openxmlformats.org/officeDocument/2006/bibliography"/>
   </ds:schemaRefs>

</xml_diff>

<commit_message>
ngram no work with sets
</commit_message>
<xml_diff>
--- a/write_up.docx
+++ b/write_up.docx
@@ -3558,7 +3558,14 @@
           <w:sz w:val="24"/>
           <w:szCs w:val="24"/>
         </w:rPr>
-        <w:t xml:space="preserve">This website simulates an Enigma machine in your browser. Made in python and interpreted, this site shows the internal workings of the Enigma machine and all it’s functional parts in an </w:t>
+        <w:t>This website simulates an Enigma machine in your browser. Made in python and interpreted, this site shows the internal workings of the Enigma machine and all it’s functional parts in a</w:t>
+      </w:r>
+      <w:r>
+        <w:rPr>
+          <w:sz w:val="24"/>
+          <w:szCs w:val="24"/>
+        </w:rPr>
+        <w:t xml:space="preserve"> </w:t>
       </w:r>
       <w:r>
         <w:rPr>
@@ -3566,7 +3573,28 @@
           <w:szCs w:val="24"/>
         </w:rPr>
         <w:lastRenderedPageBreak/>
-        <w:t>abstract way.</w:t>
+        <w:t>visual</w:t>
+      </w:r>
+      <w:r>
+        <w:rPr>
+          <w:sz w:val="24"/>
+          <w:szCs w:val="24"/>
+        </w:rPr>
+        <w:t xml:space="preserve"> way.</w:t>
+      </w:r>
+      <w:r>
+        <w:rPr>
+          <w:sz w:val="24"/>
+          <w:szCs w:val="24"/>
+        </w:rPr>
+        <w:t xml:space="preserve"> </w:t>
+      </w:r>
+      <w:r>
+        <w:rPr>
+          <w:sz w:val="24"/>
+          <w:szCs w:val="24"/>
+        </w:rPr>
+        <w:t>The user can use any of the buttons provided to change a setting such as move/change a rotor or press a key, and can click on 2 plugboard buttons to create plug connection between them. When a key is pressed, that input on the plugboard will light up in blue and each subsequent line through the encryption will light up, changing colour at the reflector to yellow. Each rotor connection is displayed, and rotate in real time in line with the settings provided.</w:t>
       </w:r>
       <w:r>
         <w:rPr>
@@ -3889,6 +3917,7 @@
           <w:szCs w:val="24"/>
           <w:lang w:val="en-GB" w:eastAsia="en-GB" w:bidi="ar-SA"/>
         </w:rPr>
+        <w:lastRenderedPageBreak/>
         <w:drawing>
           <wp:inline distT="0" distB="0" distL="0" distR="0" wp14:anchorId="3DE37AB8" wp14:editId="7FA3ECDF">
             <wp:extent cx="1981477" cy="771633"/>
@@ -3945,7 +3974,6 @@
           <w:sz w:val="24"/>
           <w:szCs w:val="24"/>
         </w:rPr>
-        <w:lastRenderedPageBreak/>
         <w:t>Index of co-incidence formula as given by paper</w:t>
       </w:r>
     </w:p>
@@ -4244,6 +4272,7 @@
           <w:sz w:val="24"/>
           <w:szCs w:val="24"/>
         </w:rPr>
+        <w:lastRenderedPageBreak/>
         <w:t>Due to the lack of publicly available historical Enigma messages available, I will not use any for my evaluation and n-gram building like the author of this paper does. Instead, I will use English prose, as that is what will most likely to be given as input.</w:t>
       </w:r>
     </w:p>
@@ -14201,6 +14230,7 @@
     <w:lsdException w:name="HTML Sample" w:semiHidden="1" w:unhideWhenUsed="1"/>
     <w:lsdException w:name="HTML Typewriter" w:semiHidden="1" w:unhideWhenUsed="1"/>
     <w:lsdException w:name="HTML Variable" w:semiHidden="1" w:unhideWhenUsed="1"/>
+    <w:lsdException w:name="Normal Table" w:semiHidden="1" w:unhideWhenUsed="1"/>
     <w:lsdException w:name="annotation subject" w:semiHidden="1" w:unhideWhenUsed="1"/>
     <w:lsdException w:name="No List" w:semiHidden="1" w:unhideWhenUsed="1"/>
     <w:lsdException w:name="Outline List 1" w:semiHidden="1" w:unhideWhenUsed="1"/>
@@ -14243,8 +14273,11 @@
     <w:lsdException w:name="Table Contemporary" w:semiHidden="1" w:unhideWhenUsed="1"/>
     <w:lsdException w:name="Table Elegant" w:semiHidden="1" w:unhideWhenUsed="1"/>
     <w:lsdException w:name="Table Professional" w:semiHidden="1" w:unhideWhenUsed="1"/>
+    <w:lsdException w:name="Table Subtle 1" w:semiHidden="1" w:unhideWhenUsed="1"/>
     <w:lsdException w:name="Table Subtle 2" w:semiHidden="1" w:unhideWhenUsed="1"/>
     <w:lsdException w:name="Table Web 1" w:semiHidden="1" w:unhideWhenUsed="1"/>
+    <w:lsdException w:name="Table Web 2" w:semiHidden="1" w:unhideWhenUsed="1"/>
+    <w:lsdException w:name="Table Web 3" w:semiHidden="1" w:unhideWhenUsed="1"/>
     <w:lsdException w:name="Balloon Text" w:semiHidden="1" w:unhideWhenUsed="1"/>
     <w:lsdException w:name="Table Grid" w:uiPriority="59"/>
     <w:lsdException w:name="Table Theme" w:semiHidden="1" w:unhideWhenUsed="1"/>
@@ -15696,15 +15729,6 @@
 </file>
 
 <file path=customXml/item1.xml><?xml version="1.0" encoding="utf-8"?>
-<?mso-contentType ?>
-<FormTemplates xmlns="http://schemas.microsoft.com/sharepoint/v3/contenttype/forms">
-  <Display>DocumentLibraryForm</Display>
-  <Edit>DocumentLibraryForm</Edit>
-  <New>DocumentLibraryForm</New>
-</FormTemplates>
-</file>
-
-<file path=customXml/item2.xml><?xml version="1.0" encoding="utf-8"?>
 <ct:contentTypeSchema xmlns:ct="http://schemas.microsoft.com/office/2006/metadata/contentType" xmlns:ma="http://schemas.microsoft.com/office/2006/metadata/properties/metaAttributes" ct:_="" ma:_="" ma:contentTypeName="Document" ma:contentTypeID="0x010100B0F9A68B3510FC45A11590C2444AFC09" ma:contentTypeVersion="11" ma:contentTypeDescription="Create a new document." ma:contentTypeScope="" ma:versionID="3635bcfce28ab2651bd28c192aac4e9c">
   <xsd:schema xmlns:xsd="http://www.w3.org/2001/XMLSchema" xmlns:xs="http://www.w3.org/2001/XMLSchema" xmlns:p="http://schemas.microsoft.com/office/2006/metadata/properties" xmlns:ns3="8b6c368b-2363-4c1a-a283-299128685c3f" xmlns:ns4="ed3e678a-6967-47a7-b0f6-00d0625ea2d9" targetNamespace="http://schemas.microsoft.com/office/2006/metadata/properties" ma:root="true" ma:fieldsID="a509d6c478ff4b0014bad95ec56d8d45" ns3:_="" ns4:_="">
     <xsd:import namespace="8b6c368b-2363-4c1a-a283-299128685c3f"/>
@@ -15915,25 +15939,26 @@
 </ct:contentTypeSchema>
 </file>
 
-<file path=customXml/item3.xml><?xml version="1.0" encoding="utf-8"?>
-<b:Sources xmlns:b="http://schemas.openxmlformats.org/officeDocument/2006/bibliography" xmlns="http://schemas.openxmlformats.org/officeDocument/2006/bibliography" SelectedStyle="\APA.XSL" StyleName="APA"/>
+<file path=customXml/item2.xml><?xml version="1.0" encoding="utf-8"?>
+<?mso-contentType ?>
+<FormTemplates xmlns="http://schemas.microsoft.com/sharepoint/v3/contenttype/forms">
+  <Display>DocumentLibraryForm</Display>
+  <Edit>DocumentLibraryForm</Edit>
+  <New>DocumentLibraryForm</New>
+</FormTemplates>
 </file>
 
-<file path=customXml/item4.xml><?xml version="1.0" encoding="utf-8"?>
+<file path=customXml/item3.xml><?xml version="1.0" encoding="utf-8"?>
 <p:properties xmlns:p="http://schemas.microsoft.com/office/2006/metadata/properties" xmlns:xsi="http://www.w3.org/2001/XMLSchema-instance" xmlns:pc="http://schemas.microsoft.com/office/infopath/2007/PartnerControls">
   <documentManagement/>
 </p:properties>
 </file>
 
-<file path=customXml/itemProps1.xml><?xml version="1.0" encoding="utf-8"?>
-<ds:datastoreItem xmlns:ds="http://schemas.openxmlformats.org/officeDocument/2006/customXml" ds:itemID="{6A9C6C2A-799A-4320-8871-C8F4811581F3}">
-  <ds:schemaRefs>
-    <ds:schemaRef ds:uri="http://schemas.microsoft.com/sharepoint/v3/contenttype/forms"/>
-  </ds:schemaRefs>
-</ds:datastoreItem>
+<file path=customXml/item4.xml><?xml version="1.0" encoding="utf-8"?>
+<b:Sources xmlns:b="http://schemas.openxmlformats.org/officeDocument/2006/bibliography" xmlns="http://schemas.openxmlformats.org/officeDocument/2006/bibliography" SelectedStyle="\APA.XSL" StyleName="APA"/>
 </file>
 
-<file path=customXml/itemProps2.xml><?xml version="1.0" encoding="utf-8"?>
+<file path=customXml/itemProps1.xml><?xml version="1.0" encoding="utf-8"?>
 <ds:datastoreItem xmlns:ds="http://schemas.openxmlformats.org/officeDocument/2006/customXml" ds:itemID="{C3854455-F22C-4BCB-873E-28FFBBD58276}">
   <ds:schemaRefs>
     <ds:schemaRef ds:uri="http://schemas.microsoft.com/office/2006/metadata/contentType"/>
@@ -15952,19 +15977,27 @@
 </ds:datastoreItem>
 </file>
 
-<file path=customXml/itemProps3.xml><?xml version="1.0" encoding="utf-8"?>
-<ds:datastoreItem xmlns:ds="http://schemas.openxmlformats.org/officeDocument/2006/customXml" ds:itemID="{A20884A8-E786-49A2-AEB1-421B939BE557}">
+<file path=customXml/itemProps2.xml><?xml version="1.0" encoding="utf-8"?>
+<ds:datastoreItem xmlns:ds="http://schemas.openxmlformats.org/officeDocument/2006/customXml" ds:itemID="{6A9C6C2A-799A-4320-8871-C8F4811581F3}">
   <ds:schemaRefs>
-    <ds:schemaRef ds:uri="http://schemas.openxmlformats.org/officeDocument/2006/bibliography"/>
+    <ds:schemaRef ds:uri="http://schemas.microsoft.com/sharepoint/v3/contenttype/forms"/>
   </ds:schemaRefs>
 </ds:datastoreItem>
 </file>
 
-<file path=customXml/itemProps4.xml><?xml version="1.0" encoding="utf-8"?>
+<file path=customXml/itemProps3.xml><?xml version="1.0" encoding="utf-8"?>
 <ds:datastoreItem xmlns:ds="http://schemas.openxmlformats.org/officeDocument/2006/customXml" ds:itemID="{DF31C969-B7E7-411F-9A99-D8C57CB34284}">
   <ds:schemaRefs>
     <ds:schemaRef ds:uri="http://schemas.microsoft.com/office/2006/metadata/properties"/>
     <ds:schemaRef ds:uri="http://schemas.microsoft.com/office/infopath/2007/PartnerControls"/>
   </ds:schemaRefs>
 </ds:datastoreItem>
+</file>
+
+<file path=customXml/itemProps4.xml><?xml version="1.0" encoding="utf-8"?>
+<ds:datastoreItem xmlns:ds="http://schemas.openxmlformats.org/officeDocument/2006/customXml" ds:itemID="{A20884A8-E786-49A2-AEB1-421B939BE557}">
+  <ds:schemaRefs>
+    <ds:schemaRef ds:uri="http://schemas.openxmlformats.org/officeDocument/2006/bibliography"/>
+  </ds:schemaRefs>
+</ds:datastoreItem>
 </file>
</xml_diff>

<commit_message>
plug solver no work
</commit_message>
<xml_diff>
--- a/write_up.docx
+++ b/write_up.docx
@@ -1,6 +1,6 @@
 
 <file path=word/document.xml><?xml version="1.0" encoding="utf-8"?>
-<w:document xmlns:wpc="http://schemas.microsoft.com/office/word/2010/wordprocessingCanvas" xmlns:cx="http://schemas.microsoft.com/office/drawing/2014/chartex" xmlns:cx1="http://schemas.microsoft.com/office/drawing/2015/9/8/chartex" xmlns:mc="http://schemas.openxmlformats.org/markup-compatibility/2006" xmlns:o="urn:schemas-microsoft-com:office:office" xmlns:r="http://schemas.openxmlformats.org/officeDocument/2006/relationships" xmlns:m="http://schemas.openxmlformats.org/officeDocument/2006/math" xmlns:v="urn:schemas-microsoft-com:vml" xmlns:wp14="http://schemas.microsoft.com/office/word/2010/wordprocessingDrawing" xmlns:wp="http://schemas.openxmlformats.org/drawingml/2006/wordprocessingDrawing" xmlns:w10="urn:schemas-microsoft-com:office:word" xmlns:w="http://schemas.openxmlformats.org/wordprocessingml/2006/main" xmlns:w14="http://schemas.microsoft.com/office/word/2010/wordml" xmlns:w15="http://schemas.microsoft.com/office/word/2012/wordml" xmlns:w16se="http://schemas.microsoft.com/office/word/2015/wordml/symex" xmlns:wpg="http://schemas.microsoft.com/office/word/2010/wordprocessingGroup" xmlns:wpi="http://schemas.microsoft.com/office/word/2010/wordprocessingInk" xmlns:wne="http://schemas.microsoft.com/office/word/2006/wordml" xmlns:wps="http://schemas.microsoft.com/office/word/2010/wordprocessingShape" mc:Ignorable="w14 w15 w16se wp14">
+<w:document xmlns:wpc="http://schemas.microsoft.com/office/word/2010/wordprocessingCanvas" xmlns:cx="http://schemas.microsoft.com/office/drawing/2014/chartex" xmlns:cx1="http://schemas.microsoft.com/office/drawing/2015/9/8/chartex" xmlns:cx2="http://schemas.microsoft.com/office/drawing/2015/10/21/chartex" xmlns:cx3="http://schemas.microsoft.com/office/drawing/2016/5/9/chartex" xmlns:cx4="http://schemas.microsoft.com/office/drawing/2016/5/10/chartex" xmlns:cx5="http://schemas.microsoft.com/office/drawing/2016/5/11/chartex" xmlns:cx6="http://schemas.microsoft.com/office/drawing/2016/5/12/chartex" xmlns:cx7="http://schemas.microsoft.com/office/drawing/2016/5/13/chartex" xmlns:cx8="http://schemas.microsoft.com/office/drawing/2016/5/14/chartex" xmlns:mc="http://schemas.openxmlformats.org/markup-compatibility/2006" xmlns:aink="http://schemas.microsoft.com/office/drawing/2016/ink" xmlns:am3d="http://schemas.microsoft.com/office/drawing/2017/model3d" xmlns:o="urn:schemas-microsoft-com:office:office" xmlns:oel="http://schemas.microsoft.com/office/2019/extlst" xmlns:r="http://schemas.openxmlformats.org/officeDocument/2006/relationships" xmlns:m="http://schemas.openxmlformats.org/officeDocument/2006/math" xmlns:v="urn:schemas-microsoft-com:vml" xmlns:wp14="http://schemas.microsoft.com/office/word/2010/wordprocessingDrawing" xmlns:wp="http://schemas.openxmlformats.org/drawingml/2006/wordprocessingDrawing" xmlns:w10="urn:schemas-microsoft-com:office:word" xmlns:w="http://schemas.openxmlformats.org/wordprocessingml/2006/main" xmlns:w14="http://schemas.microsoft.com/office/word/2010/wordml" xmlns:w15="http://schemas.microsoft.com/office/word/2012/wordml" xmlns:w16cex="http://schemas.microsoft.com/office/word/2018/wordml/cex" xmlns:w16cid="http://schemas.microsoft.com/office/word/2016/wordml/cid" xmlns:w16="http://schemas.microsoft.com/office/word/2018/wordml" xmlns:w16sdtdh="http://schemas.microsoft.com/office/word/2020/wordml/sdtdatahash" xmlns:w16se="http://schemas.microsoft.com/office/word/2015/wordml/symex" xmlns:wpg="http://schemas.microsoft.com/office/word/2010/wordprocessingGroup" xmlns:wpi="http://schemas.microsoft.com/office/word/2010/wordprocessingInk" xmlns:wne="http://schemas.microsoft.com/office/word/2006/wordml" xmlns:wps="http://schemas.microsoft.com/office/word/2010/wordprocessingShape" mc:Ignorable="w14 w15 w16se w16cid w16 w16cex w16sdtdh wp14">
   <w:body>
     <w:p>
       <w:pPr>
@@ -1962,7 +1962,43 @@
           <w:sz w:val="24"/>
           <w:szCs w:val="24"/>
         </w:rPr>
-        <w:t>Invented by German engineer Arthur Scherbius in 1918, the Enigma machine is cipher based device designed to encrypt messages, unable to be read by anyone but the intended recipient with a symmetric key to the message. It was developed and used extensively by the Nazi Government throughout the 30’s, and going into WW2 was one of their most powerful weapons. It allowed German soldiers the capability to send messages over the new radio and morse code quickly and, most importantly, securely. This is why solving the Enigma cipher became a top priority for the Allies, culminating in Alan Turing’s work at Bletchley park, where he invented the Bombe attack in 1940 and consequently greatly advanced the fields of cryptography and computational science. 80 years later, I want to create an educational program to first explain and simulate an Enigma machine so that it can be understood why the machine was so difficult to solve, and in the same program it should be able to solve an Enigma cipher given only ciphertext.</w:t>
+        <w:t xml:space="preserve">Invented by German engineer Arthur </w:t>
+      </w:r>
+      <w:proofErr w:type="spellStart"/>
+      <w:r>
+        <w:rPr>
+          <w:rFonts w:cs="Tahoma"/>
+          <w:sz w:val="24"/>
+          <w:szCs w:val="24"/>
+        </w:rPr>
+        <w:t>Scherbius</w:t>
+      </w:r>
+      <w:proofErr w:type="spellEnd"/>
+      <w:r>
+        <w:rPr>
+          <w:rFonts w:cs="Tahoma"/>
+          <w:sz w:val="24"/>
+          <w:szCs w:val="24"/>
+        </w:rPr>
+        <w:t xml:space="preserve"> in 1918, the Enigma machine is cipher based device designed to encrypt messages, unable to be read by anyone but the intended recipient with a symmetric key to the message. It was developed and used extensively by the Nazi Government throughout the 30’s, and going into WW2 was one of their most powerful weapons. It allowed German soldiers the capability to send messages over the new radio and morse code quickly and, most importantly, securely. This is why solving the Enigma cipher became a top priority for the Allies, culminating in Alan Turing’s work at Bletchley park, where he invented the </w:t>
+      </w:r>
+      <w:proofErr w:type="spellStart"/>
+      <w:r>
+        <w:rPr>
+          <w:rFonts w:cs="Tahoma"/>
+          <w:sz w:val="24"/>
+          <w:szCs w:val="24"/>
+        </w:rPr>
+        <w:t>Bombe</w:t>
+      </w:r>
+      <w:proofErr w:type="spellEnd"/>
+      <w:r>
+        <w:rPr>
+          <w:rFonts w:cs="Tahoma"/>
+          <w:sz w:val="24"/>
+          <w:szCs w:val="24"/>
+        </w:rPr>
+        <w:t xml:space="preserve"> attack in 1940 and consequently greatly advanced the fields of cryptography and computational science. 80 years later, I want to create an educational program to first explain and simulate an Enigma machine so that it can be understood why the machine was so difficult to solve, and in the same program it should be able to solve an Enigma cipher given only ciphertext.</w:t>
       </w:r>
     </w:p>
     <w:p>
@@ -2114,7 +2150,43 @@
           <w:sz w:val="24"/>
           <w:szCs w:val="24"/>
         </w:rPr>
-        <w:t xml:space="preserve"> Even then, Turing’s Bombe attack was limited in scope and speed, requiring complicated mathematical menus be constructed for each decryption and multiple false starts were produced on the bombe machines per run. In the end, the Bombe attack took somewhere between half an hour to 2 hours per key to decrypt, severely limiting the allies’ responsiveness. In comparison, this technique on modern computers may take somewhere between a minute to a few seconds, orders of magnitude faster.</w:t>
+        <w:t xml:space="preserve"> Even then, Turing’s </w:t>
+      </w:r>
+      <w:proofErr w:type="spellStart"/>
+      <w:r>
+        <w:rPr>
+          <w:rFonts w:cs="Tahoma"/>
+          <w:sz w:val="24"/>
+          <w:szCs w:val="24"/>
+        </w:rPr>
+        <w:t>Bombe</w:t>
+      </w:r>
+      <w:proofErr w:type="spellEnd"/>
+      <w:r>
+        <w:rPr>
+          <w:rFonts w:cs="Tahoma"/>
+          <w:sz w:val="24"/>
+          <w:szCs w:val="24"/>
+        </w:rPr>
+        <w:t xml:space="preserve"> attack was limited in scope and speed, requiring complicated mathematical menus be constructed for each decryption and multiple false starts were produced on the bombe machines per run. In the end, the </w:t>
+      </w:r>
+      <w:proofErr w:type="spellStart"/>
+      <w:r>
+        <w:rPr>
+          <w:rFonts w:cs="Tahoma"/>
+          <w:sz w:val="24"/>
+          <w:szCs w:val="24"/>
+        </w:rPr>
+        <w:t>Bombe</w:t>
+      </w:r>
+      <w:proofErr w:type="spellEnd"/>
+      <w:r>
+        <w:rPr>
+          <w:rFonts w:cs="Tahoma"/>
+          <w:sz w:val="24"/>
+          <w:szCs w:val="24"/>
+        </w:rPr>
+        <w:t xml:space="preserve"> attack took somewhere between half an hour to 2 hours per key to decrypt, severely limiting the allies’ responsiveness. In comparison, this technique on modern computers may take somewhere between a minute to a few seconds, orders of magnitude faster.</w:t>
       </w:r>
     </w:p>
     <w:p>
@@ -2215,7 +2287,25 @@
           <w:sz w:val="24"/>
           <w:szCs w:val="24"/>
         </w:rPr>
-        <w:t>My program will be designed to appeal to anyone interested in the history of cryptography, but more specifically I will target 16-25 year-olds with a background in maths, linguistics or computer science</w:t>
+        <w:t xml:space="preserve">My program will be designed to appeal to anyone interested in the history of cryptography, but more specifically I will target 16-25 year-olds with a background in </w:t>
+      </w:r>
+      <w:proofErr w:type="spellStart"/>
+      <w:r>
+        <w:rPr>
+          <w:rFonts w:cs="Tahoma"/>
+          <w:sz w:val="24"/>
+          <w:szCs w:val="24"/>
+        </w:rPr>
+        <w:t>maths</w:t>
+      </w:r>
+      <w:proofErr w:type="spellEnd"/>
+      <w:r>
+        <w:rPr>
+          <w:rFonts w:cs="Tahoma"/>
+          <w:sz w:val="24"/>
+          <w:szCs w:val="24"/>
+        </w:rPr>
+        <w:t>, linguistics or computer science</w:t>
       </w:r>
       <w:r>
         <w:rPr>
@@ -2331,7 +2421,25 @@
           <w:sz w:val="24"/>
           <w:szCs w:val="24"/>
         </w:rPr>
-        <w:t>Henry Warburton – 17 years old, maths and linguistics student, interested in cryptography and has made many hobbyist ciphers and cryptographic systems for fun</w:t>
+        <w:t xml:space="preserve">Henry Warburton – 17 years old, </w:t>
+      </w:r>
+      <w:proofErr w:type="spellStart"/>
+      <w:r>
+        <w:rPr>
+          <w:rFonts w:cs="Tahoma"/>
+          <w:sz w:val="24"/>
+          <w:szCs w:val="24"/>
+        </w:rPr>
+        <w:t>maths</w:t>
+      </w:r>
+      <w:proofErr w:type="spellEnd"/>
+      <w:r>
+        <w:rPr>
+          <w:rFonts w:cs="Tahoma"/>
+          <w:sz w:val="24"/>
+          <w:szCs w:val="24"/>
+        </w:rPr>
+        <w:t xml:space="preserve"> and linguistics student, interested in cryptography and has made many hobbyist ciphers and cryptographic systems for fun</w:t>
       </w:r>
       <w:r>
         <w:rPr>
@@ -2672,7 +2780,27 @@
                 <w:sz w:val="22"/>
                 <w:szCs w:val="22"/>
               </w:rPr>
-              <w:t>Yes – simple ciphers such as substitution, one-time pad as well as modern computer ciphers e.g RSA, AES DES</w:t>
+              <w:t xml:space="preserve">Yes – simple ciphers such as substitution, one-time pad as well as modern computer ciphers </w:t>
+            </w:r>
+            <w:proofErr w:type="spellStart"/>
+            <w:r>
+              <w:rPr>
+                <w:rFonts w:cs="Tahoma"/>
+                <w:color w:val="31849B" w:themeColor="accent5" w:themeShade="BF"/>
+                <w:sz w:val="22"/>
+                <w:szCs w:val="22"/>
+              </w:rPr>
+              <w:t>e.g</w:t>
+            </w:r>
+            <w:proofErr w:type="spellEnd"/>
+            <w:r>
+              <w:rPr>
+                <w:rFonts w:cs="Tahoma"/>
+                <w:color w:val="31849B" w:themeColor="accent5" w:themeShade="BF"/>
+                <w:sz w:val="22"/>
+                <w:szCs w:val="22"/>
+              </w:rPr>
+              <w:t xml:space="preserve"> RSA, AES DES</w:t>
             </w:r>
           </w:p>
         </w:tc>
@@ -2706,7 +2834,27 @@
                 <w:sz w:val="22"/>
                 <w:szCs w:val="22"/>
               </w:rPr>
-              <w:t>. I understand some simple ciphers, with my most complex being Vigenere cipher</w:t>
+              <w:t xml:space="preserve">. I understand some simple ciphers, with my most complex being </w:t>
+            </w:r>
+            <w:proofErr w:type="spellStart"/>
+            <w:r>
+              <w:rPr>
+                <w:rFonts w:cs="Tahoma"/>
+                <w:color w:val="31849B" w:themeColor="accent5" w:themeShade="BF"/>
+                <w:sz w:val="22"/>
+                <w:szCs w:val="22"/>
+              </w:rPr>
+              <w:t>Vigenere</w:t>
+            </w:r>
+            <w:proofErr w:type="spellEnd"/>
+            <w:r>
+              <w:rPr>
+                <w:rFonts w:cs="Tahoma"/>
+                <w:color w:val="31849B" w:themeColor="accent5" w:themeShade="BF"/>
+                <w:sz w:val="22"/>
+                <w:szCs w:val="22"/>
+              </w:rPr>
+              <w:t xml:space="preserve"> cipher</w:t>
             </w:r>
           </w:p>
         </w:tc>
@@ -2731,8 +2879,9 @@
                 <w:sz w:val="22"/>
                 <w:szCs w:val="22"/>
               </w:rPr>
-              <w:t>I understand a few rudimentary encoding methods like pig pen and rail fence and c</w:t>
-            </w:r>
+              <w:t xml:space="preserve">I understand a few rudimentary encoding methods like pig pen and rail fence and </w:t>
+            </w:r>
+            <w:proofErr w:type="spellStart"/>
             <w:r>
               <w:rPr>
                 <w:rFonts w:cs="Tahoma"/>
@@ -2740,7 +2889,7 @@
                 <w:sz w:val="22"/>
                 <w:szCs w:val="22"/>
               </w:rPr>
-              <w:t>ae</w:t>
+              <w:t>c</w:t>
             </w:r>
             <w:r>
               <w:rPr>
@@ -2749,7 +2898,26 @@
                 <w:sz w:val="22"/>
                 <w:szCs w:val="22"/>
               </w:rPr>
-              <w:t>sar ciphers and code wheels and grilles and dot code</w:t>
+              <w:t>ae</w:t>
+            </w:r>
+            <w:r>
+              <w:rPr>
+                <w:rFonts w:cs="Tahoma"/>
+                <w:color w:val="31849B" w:themeColor="accent5" w:themeShade="BF"/>
+                <w:sz w:val="22"/>
+                <w:szCs w:val="22"/>
+              </w:rPr>
+              <w:t>sar</w:t>
+            </w:r>
+            <w:proofErr w:type="spellEnd"/>
+            <w:r>
+              <w:rPr>
+                <w:rFonts w:cs="Tahoma"/>
+                <w:color w:val="31849B" w:themeColor="accent5" w:themeShade="BF"/>
+                <w:sz w:val="22"/>
+                <w:szCs w:val="22"/>
+              </w:rPr>
+              <w:t xml:space="preserve"> ciphers and code wheels and grilles and dot code</w:t>
             </w:r>
           </w:p>
         </w:tc>
@@ -2919,8 +3087,59 @@
                 <w:sz w:val="22"/>
                 <w:szCs w:val="22"/>
               </w:rPr>
-              <w:t>Online tools such as cyberchef, a cybersecurity programme called cyberdiscovery</w:t>
-            </w:r>
+              <w:t xml:space="preserve">Online tools such as </w:t>
+            </w:r>
+            <w:proofErr w:type="spellStart"/>
+            <w:r>
+              <w:rPr>
+                <w:rFonts w:cs="Tahoma"/>
+                <w:color w:val="31849B" w:themeColor="accent5" w:themeShade="BF"/>
+                <w:sz w:val="22"/>
+                <w:szCs w:val="22"/>
+              </w:rPr>
+              <w:t>cyberchef</w:t>
+            </w:r>
+            <w:proofErr w:type="spellEnd"/>
+            <w:r>
+              <w:rPr>
+                <w:rFonts w:cs="Tahoma"/>
+                <w:color w:val="31849B" w:themeColor="accent5" w:themeShade="BF"/>
+                <w:sz w:val="22"/>
+                <w:szCs w:val="22"/>
+              </w:rPr>
+              <w:t xml:space="preserve">, a cybersecurity </w:t>
+            </w:r>
+            <w:proofErr w:type="spellStart"/>
+            <w:r>
+              <w:rPr>
+                <w:rFonts w:cs="Tahoma"/>
+                <w:color w:val="31849B" w:themeColor="accent5" w:themeShade="BF"/>
+                <w:sz w:val="22"/>
+                <w:szCs w:val="22"/>
+              </w:rPr>
+              <w:t>programme</w:t>
+            </w:r>
+            <w:proofErr w:type="spellEnd"/>
+            <w:r>
+              <w:rPr>
+                <w:rFonts w:cs="Tahoma"/>
+                <w:color w:val="31849B" w:themeColor="accent5" w:themeShade="BF"/>
+                <w:sz w:val="22"/>
+                <w:szCs w:val="22"/>
+              </w:rPr>
+              <w:t xml:space="preserve"> called </w:t>
+            </w:r>
+            <w:proofErr w:type="spellStart"/>
+            <w:r>
+              <w:rPr>
+                <w:rFonts w:cs="Tahoma"/>
+                <w:color w:val="31849B" w:themeColor="accent5" w:themeShade="BF"/>
+                <w:sz w:val="22"/>
+                <w:szCs w:val="22"/>
+              </w:rPr>
+              <w:t>cyberdiscovery</w:t>
+            </w:r>
+            <w:proofErr w:type="spellEnd"/>
           </w:p>
         </w:tc>
         <w:tc>
@@ -2969,7 +3188,27 @@
                 <w:sz w:val="22"/>
                 <w:szCs w:val="22"/>
               </w:rPr>
-              <w:t>My favourite book when I was younger called the Knowhow Omnibus and it had a section on spying which had lots of information about codes and ciphers</w:t>
+              <w:t xml:space="preserve">My </w:t>
+            </w:r>
+            <w:proofErr w:type="spellStart"/>
+            <w:r>
+              <w:rPr>
+                <w:rFonts w:cs="Tahoma"/>
+                <w:color w:val="31849B" w:themeColor="accent5" w:themeShade="BF"/>
+                <w:sz w:val="22"/>
+                <w:szCs w:val="22"/>
+              </w:rPr>
+              <w:t>favourite</w:t>
+            </w:r>
+            <w:proofErr w:type="spellEnd"/>
+            <w:r>
+              <w:rPr>
+                <w:rFonts w:cs="Tahoma"/>
+                <w:color w:val="31849B" w:themeColor="accent5" w:themeShade="BF"/>
+                <w:sz w:val="22"/>
+                <w:szCs w:val="22"/>
+              </w:rPr>
+              <w:t xml:space="preserve"> book when I was younger called the Knowhow Omnibus and it had a section on spying which had lots of information about codes and ciphers</w:t>
             </w:r>
           </w:p>
         </w:tc>
@@ -3239,7 +3478,25 @@
           <w:szCs w:val="24"/>
         </w:rPr>
         <w:lastRenderedPageBreak/>
-        <w:t>As can be seen, the questionnaire shows that despite these people all coming from quite cryptographic/ computer science based areas, none of them have a particularly extensive knowledge of the Enigma machine. Furthermore, they would all be interested in learning them, given the lack of tools online for learning a lot of cryptography, resorting to more technical programs or books to understand the programs, a less refined method of teaching. Finally, I will be sure to include some history of the Bombe attack in my program someway, and some accessibility capabilities should be introduced to the program.</w:t>
+        <w:t xml:space="preserve">As can be seen, the questionnaire shows that despite these people all coming from quite cryptographic/ computer science based areas, none of them have a particularly extensive knowledge of the Enigma machine. Furthermore, they would all be interested in learning them, given the lack of tools online for learning a lot of cryptography, resorting to more technical programs or books to understand the programs, a less refined method of teaching. Finally, I will be sure to include some history of the </w:t>
+      </w:r>
+      <w:proofErr w:type="spellStart"/>
+      <w:r>
+        <w:rPr>
+          <w:rFonts w:cs="Tahoma"/>
+          <w:sz w:val="24"/>
+          <w:szCs w:val="24"/>
+        </w:rPr>
+        <w:t>Bombe</w:t>
+      </w:r>
+      <w:proofErr w:type="spellEnd"/>
+      <w:r>
+        <w:rPr>
+          <w:rFonts w:cs="Tahoma"/>
+          <w:sz w:val="24"/>
+          <w:szCs w:val="24"/>
+        </w:rPr>
+        <w:t xml:space="preserve"> attack in my program someway, and some accessibility capabilities should be introduced to the program.</w:t>
       </w:r>
     </w:p>
     <w:p>
@@ -3558,7 +3815,23 @@
           <w:sz w:val="24"/>
           <w:szCs w:val="24"/>
         </w:rPr>
-        <w:t>This website simulates an Enigma machine in your browser. Made in python and interpreted, this site shows the internal workings of the Enigma machine and all it’s functional parts in a</w:t>
+        <w:t xml:space="preserve">This website simulates an Enigma machine in your browser. Made in python and interpreted, this site shows the internal workings of the Enigma machine and all </w:t>
+      </w:r>
+      <w:proofErr w:type="spellStart"/>
+      <w:r>
+        <w:rPr>
+          <w:sz w:val="24"/>
+          <w:szCs w:val="24"/>
+        </w:rPr>
+        <w:t>it’s</w:t>
+      </w:r>
+      <w:proofErr w:type="spellEnd"/>
+      <w:r>
+        <w:rPr>
+          <w:sz w:val="24"/>
+          <w:szCs w:val="24"/>
+        </w:rPr>
+        <w:t xml:space="preserve"> functional parts in a</w:t>
       </w:r>
       <w:r>
         <w:rPr>
@@ -3587,7 +3860,23 @@
           <w:sz w:val="24"/>
           <w:szCs w:val="24"/>
         </w:rPr>
-        <w:t xml:space="preserve"> The user can use any of the buttons provided to change a setting such as move/change a rotor or press a key, and can click on 2 plugboard buttons to create plug connection between them. When a key is pressed, that input on the plugboard will light up in blue and each subsequent line through the encryption will light up, changing colour at the reflector to yellow. Each rotor connection is displayed, and rotate in real time in line with the settings provided.</w:t>
+        <w:t xml:space="preserve"> The user can use any of the buttons provided to change a setting such as move/change a rotor or press a key, and can click on 2 plugboard buttons to create plug connection between them. When a key is pressed, that input on the plugboard will light up in blue and each subsequent line through the encryption will light up, changing </w:t>
+      </w:r>
+      <w:proofErr w:type="spellStart"/>
+      <w:r>
+        <w:rPr>
+          <w:sz w:val="24"/>
+          <w:szCs w:val="24"/>
+        </w:rPr>
+        <w:t>colour</w:t>
+      </w:r>
+      <w:proofErr w:type="spellEnd"/>
+      <w:r>
+        <w:rPr>
+          <w:sz w:val="24"/>
+          <w:szCs w:val="24"/>
+        </w:rPr>
+        <w:t xml:space="preserve"> at the reflector to yellow. Each rotor connection is displayed, and rotate in real time in line with the settings provided.</w:t>
       </w:r>
       <w:r>
         <w:rPr>
@@ -3635,7 +3924,39 @@
           <w:sz w:val="24"/>
           <w:szCs w:val="24"/>
         </w:rPr>
-        <w:t>The colour scheme, with the less vibrant colours being easy on the eyes and professional</w:t>
+        <w:t xml:space="preserve">The </w:t>
+      </w:r>
+      <w:proofErr w:type="spellStart"/>
+      <w:r>
+        <w:rPr>
+          <w:sz w:val="24"/>
+          <w:szCs w:val="24"/>
+        </w:rPr>
+        <w:t>colour</w:t>
+      </w:r>
+      <w:proofErr w:type="spellEnd"/>
+      <w:r>
+        <w:rPr>
+          <w:sz w:val="24"/>
+          <w:szCs w:val="24"/>
+        </w:rPr>
+        <w:t xml:space="preserve"> scheme, with the less vibrant </w:t>
+      </w:r>
+      <w:proofErr w:type="spellStart"/>
+      <w:r>
+        <w:rPr>
+          <w:sz w:val="24"/>
+          <w:szCs w:val="24"/>
+        </w:rPr>
+        <w:t>colours</w:t>
+      </w:r>
+      <w:proofErr w:type="spellEnd"/>
+      <w:r>
+        <w:rPr>
+          <w:sz w:val="24"/>
+          <w:szCs w:val="24"/>
+        </w:rPr>
+        <w:t xml:space="preserve"> being easy on the eyes and professional</w:t>
       </w:r>
     </w:p>
     <w:p>
@@ -3730,7 +4051,23 @@
           <w:sz w:val="24"/>
           <w:szCs w:val="24"/>
         </w:rPr>
-        <w:t>Some settings do not line up with the well-recognized format for enigma settings, eg ring settings are 0 indexed and not 1 indexed like most implementations</w:t>
+        <w:t xml:space="preserve">Some settings do not line up with the well-recognized format for enigma settings, </w:t>
+      </w:r>
+      <w:proofErr w:type="spellStart"/>
+      <w:r>
+        <w:rPr>
+          <w:sz w:val="24"/>
+          <w:szCs w:val="24"/>
+        </w:rPr>
+        <w:t>eg</w:t>
+      </w:r>
+      <w:proofErr w:type="spellEnd"/>
+      <w:r>
+        <w:rPr>
+          <w:sz w:val="24"/>
+          <w:szCs w:val="24"/>
+        </w:rPr>
+        <w:t xml:space="preserve"> ring settings are 0 indexed and not 1 indexed like most implementations</w:t>
       </w:r>
     </w:p>
     <w:p>
@@ -4110,7 +4447,23 @@
           <w:sz w:val="24"/>
           <w:szCs w:val="24"/>
         </w:rPr>
-        <w:t>The stages of the algorithm used, ie solve rotors, solve rings, solve plugboard</w:t>
+        <w:t xml:space="preserve">The stages of the algorithm used, </w:t>
+      </w:r>
+      <w:proofErr w:type="spellStart"/>
+      <w:r>
+        <w:rPr>
+          <w:sz w:val="24"/>
+          <w:szCs w:val="24"/>
+        </w:rPr>
+        <w:t>ie</w:t>
+      </w:r>
+      <w:proofErr w:type="spellEnd"/>
+      <w:r>
+        <w:rPr>
+          <w:sz w:val="24"/>
+          <w:szCs w:val="24"/>
+        </w:rPr>
+        <w:t xml:space="preserve"> solve rotors, solve rings, solve plugboard</w:t>
       </w:r>
     </w:p>
     <w:p>
@@ -4150,7 +4503,23 @@
           <w:sz w:val="24"/>
           <w:szCs w:val="24"/>
         </w:rPr>
-        <w:t>The fitness functions used, especially earlier on i.e the Index of Coincidence test</w:t>
+        <w:t xml:space="preserve">The fitness functions used, especially earlier on </w:t>
+      </w:r>
+      <w:proofErr w:type="spellStart"/>
+      <w:r>
+        <w:rPr>
+          <w:sz w:val="24"/>
+          <w:szCs w:val="24"/>
+        </w:rPr>
+        <w:t>i.e</w:t>
+      </w:r>
+      <w:proofErr w:type="spellEnd"/>
+      <w:r>
+        <w:rPr>
+          <w:sz w:val="24"/>
+          <w:szCs w:val="24"/>
+        </w:rPr>
+        <w:t xml:space="preserve"> the Index of Coincidence test</w:t>
       </w:r>
     </w:p>
     <w:p>
@@ -4205,7 +4574,23 @@
           <w:sz w:val="24"/>
           <w:szCs w:val="24"/>
         </w:rPr>
-        <w:t>Have options to repeat certain parts of the algorithm with other known settings, i.e re-solve the rotors after finding the plugboard configuration</w:t>
+        <w:t xml:space="preserve">Have options to repeat certain parts of the algorithm with other known settings, </w:t>
+      </w:r>
+      <w:proofErr w:type="spellStart"/>
+      <w:r>
+        <w:rPr>
+          <w:sz w:val="24"/>
+          <w:szCs w:val="24"/>
+        </w:rPr>
+        <w:t>i.e</w:t>
+      </w:r>
+      <w:proofErr w:type="spellEnd"/>
+      <w:r>
+        <w:rPr>
+          <w:sz w:val="24"/>
+          <w:szCs w:val="24"/>
+        </w:rPr>
+        <w:t xml:space="preserve"> re-solve the rotors after finding the plugboard configuration</w:t>
       </w:r>
     </w:p>
     <w:p>
@@ -4225,7 +4610,23 @@
           <w:sz w:val="24"/>
           <w:szCs w:val="24"/>
         </w:rPr>
-        <w:t>Use a stepped function test for the last stages of the decryption/plugboard hill climb. So instead of using trigrams or bigrams for all 10 plugs, the first 4 could use bigrams, next 4 could use trigrams and the final 2 could use quadgrams, reflecting the effectiveness as more plugs are introduced</w:t>
+        <w:t xml:space="preserve">Use a stepped function test for the last stages of the decryption/plugboard hill climb. So instead of using trigrams or bigrams for all 10 plugs, the first 4 could use bigrams, next 4 could use trigrams and the final 2 could use </w:t>
+      </w:r>
+      <w:proofErr w:type="spellStart"/>
+      <w:r>
+        <w:rPr>
+          <w:sz w:val="24"/>
+          <w:szCs w:val="24"/>
+        </w:rPr>
+        <w:t>quadgrams</w:t>
+      </w:r>
+      <w:proofErr w:type="spellEnd"/>
+      <w:r>
+        <w:rPr>
+          <w:sz w:val="24"/>
+          <w:szCs w:val="24"/>
+        </w:rPr>
+        <w:t>, reflecting the effectiveness as more plugs are introduced</w:t>
       </w:r>
     </w:p>
     <w:p>
@@ -4514,7 +4915,23 @@
           <w:sz w:val="24"/>
           <w:szCs w:val="24"/>
         </w:rPr>
-        <w:t xml:space="preserve"> a computerphile youtube video</w:t>
+        <w:t xml:space="preserve"> a computerphile </w:t>
+      </w:r>
+      <w:proofErr w:type="spellStart"/>
+      <w:r>
+        <w:rPr>
+          <w:sz w:val="24"/>
+          <w:szCs w:val="24"/>
+        </w:rPr>
+        <w:t>youtube</w:t>
+      </w:r>
+      <w:proofErr w:type="spellEnd"/>
+      <w:r>
+        <w:rPr>
+          <w:sz w:val="24"/>
+          <w:szCs w:val="24"/>
+        </w:rPr>
+        <w:t xml:space="preserve"> video</w:t>
       </w:r>
       <w:r>
         <w:rPr>
@@ -4528,7 +4945,23 @@
           <w:sz w:val="24"/>
           <w:szCs w:val="24"/>
         </w:rPr>
-        <w:t xml:space="preserve"> The main branch of the code is unoptimized to cater to the youtube audience, but has a more optimized branch making use of multithreading.</w:t>
+        <w:t xml:space="preserve"> The main branch of the code is unoptimized to cater to the </w:t>
+      </w:r>
+      <w:proofErr w:type="spellStart"/>
+      <w:r>
+        <w:rPr>
+          <w:sz w:val="24"/>
+          <w:szCs w:val="24"/>
+        </w:rPr>
+        <w:t>youtube</w:t>
+      </w:r>
+      <w:proofErr w:type="spellEnd"/>
+      <w:r>
+        <w:rPr>
+          <w:sz w:val="24"/>
+          <w:szCs w:val="24"/>
+        </w:rPr>
+        <w:t xml:space="preserve"> audience, but has a more optimized branch making use of multithreading.</w:t>
       </w:r>
     </w:p>
     <w:p>
@@ -4772,7 +5205,23 @@
           <w:sz w:val="24"/>
           <w:szCs w:val="24"/>
         </w:rPr>
-        <w:t xml:space="preserve">I will develop my program for a python interpreter to run, as it is the language I am most comfortable with and has good support for all areas of the project. However this will lead to some limitations. Namely, I will be unable to produce a high quality, modern GUI and I will be unable to reach particularly fast decryptions, especially on larger Enigma machine variants (e.g the M4) however, </w:t>
+        <w:t>I will develop my program for a python interpreter to run, as it is the language I am most comfortable with and has good support for all areas of the project. However this will lead to some limitations. Namely, I will be unable to produce a high quality, modern GUI and I will be unable to reach particularly fast decryptions, especially on larger Enigma machine variants (</w:t>
+      </w:r>
+      <w:proofErr w:type="spellStart"/>
+      <w:r>
+        <w:rPr>
+          <w:sz w:val="24"/>
+          <w:szCs w:val="24"/>
+        </w:rPr>
+        <w:t>e.g</w:t>
+      </w:r>
+      <w:proofErr w:type="spellEnd"/>
+      <w:r>
+        <w:rPr>
+          <w:sz w:val="24"/>
+          <w:szCs w:val="24"/>
+        </w:rPr>
+        <w:t xml:space="preserve"> the M4) however, </w:t>
       </w:r>
       <w:r>
         <w:rPr>
@@ -4842,8 +5291,18 @@
           <w:szCs w:val="24"/>
           <w:u w:val="single"/>
         </w:rPr>
-        <w:t xml:space="preserve"> and visualisation</w:t>
-      </w:r>
+        <w:t xml:space="preserve"> and </w:t>
+      </w:r>
+      <w:proofErr w:type="spellStart"/>
+      <w:r>
+        <w:rPr>
+          <w:sz w:val="24"/>
+          <w:szCs w:val="24"/>
+          <w:u w:val="single"/>
+        </w:rPr>
+        <w:t>visualisation</w:t>
+      </w:r>
+      <w:proofErr w:type="spellEnd"/>
     </w:p>
     <w:p>
       <w:pPr>
@@ -4936,14 +5395,110 @@
           <w:sz w:val="24"/>
           <w:szCs w:val="24"/>
         </w:rPr>
-        <w:t>The program will be based around the function encrypt(), and will take in a series of settings and a letter and encrypt a letter, while mutating the settings. Multiple encrypt() calls together will construct a messageEncrypt(), and lots of messageEncrypt() with different settings will make up the bulk of the solver algorithm, with stages for first iterating over the rotors (findRotorSettings()), then the rings (findRingSettings()), then the plugboard (findPlugs()). All these problems building on one another makes the problem very amenable to a computational approach, with changing one base procedure propagating up to even the highest level procedures with fixes</w:t>
-      </w:r>
-      <w:r>
-        <w:rPr>
-          <w:sz w:val="24"/>
-          <w:szCs w:val="24"/>
-        </w:rPr>
-        <w:t>. Furthermore the messageEncrypt() can be used in the main emulator given that the program stores the state</w:t>
+        <w:t xml:space="preserve">The program will be based around the function encrypt(), and will take in a series of settings and a letter and encrypt a letter, while mutating the settings. Multiple encrypt() calls together will construct a </w:t>
+      </w:r>
+      <w:proofErr w:type="spellStart"/>
+      <w:r>
+        <w:rPr>
+          <w:sz w:val="24"/>
+          <w:szCs w:val="24"/>
+        </w:rPr>
+        <w:t>messageEncrypt</w:t>
+      </w:r>
+      <w:proofErr w:type="spellEnd"/>
+      <w:r>
+        <w:rPr>
+          <w:sz w:val="24"/>
+          <w:szCs w:val="24"/>
+        </w:rPr>
+        <w:t xml:space="preserve">(), and lots of </w:t>
+      </w:r>
+      <w:proofErr w:type="spellStart"/>
+      <w:r>
+        <w:rPr>
+          <w:sz w:val="24"/>
+          <w:szCs w:val="24"/>
+        </w:rPr>
+        <w:t>messageEncrypt</w:t>
+      </w:r>
+      <w:proofErr w:type="spellEnd"/>
+      <w:r>
+        <w:rPr>
+          <w:sz w:val="24"/>
+          <w:szCs w:val="24"/>
+        </w:rPr>
+        <w:t>() with different settings will make up the bulk of the solver algorithm, with stages for first iterating over the rotors (</w:t>
+      </w:r>
+      <w:proofErr w:type="spellStart"/>
+      <w:r>
+        <w:rPr>
+          <w:sz w:val="24"/>
+          <w:szCs w:val="24"/>
+        </w:rPr>
+        <w:t>findRotorSettings</w:t>
+      </w:r>
+      <w:proofErr w:type="spellEnd"/>
+      <w:r>
+        <w:rPr>
+          <w:sz w:val="24"/>
+          <w:szCs w:val="24"/>
+        </w:rPr>
+        <w:t>()), then the rings (</w:t>
+      </w:r>
+      <w:proofErr w:type="spellStart"/>
+      <w:r>
+        <w:rPr>
+          <w:sz w:val="24"/>
+          <w:szCs w:val="24"/>
+        </w:rPr>
+        <w:t>findRingSettings</w:t>
+      </w:r>
+      <w:proofErr w:type="spellEnd"/>
+      <w:r>
+        <w:rPr>
+          <w:sz w:val="24"/>
+          <w:szCs w:val="24"/>
+        </w:rPr>
+        <w:t>()), then the plugboard (</w:t>
+      </w:r>
+      <w:proofErr w:type="spellStart"/>
+      <w:r>
+        <w:rPr>
+          <w:sz w:val="24"/>
+          <w:szCs w:val="24"/>
+        </w:rPr>
+        <w:t>findPlugs</w:t>
+      </w:r>
+      <w:proofErr w:type="spellEnd"/>
+      <w:r>
+        <w:rPr>
+          <w:sz w:val="24"/>
+          <w:szCs w:val="24"/>
+        </w:rPr>
+        <w:t>()). All these problems building on one another makes the problem very amenable to a computational approach, with changing one base procedure propagating up to even the highest level procedures with fixes</w:t>
+      </w:r>
+      <w:r>
+        <w:rPr>
+          <w:sz w:val="24"/>
+          <w:szCs w:val="24"/>
+        </w:rPr>
+        <w:t xml:space="preserve">. Furthermore the </w:t>
+      </w:r>
+      <w:proofErr w:type="spellStart"/>
+      <w:r>
+        <w:rPr>
+          <w:sz w:val="24"/>
+          <w:szCs w:val="24"/>
+        </w:rPr>
+        <w:t>messageEncrypt</w:t>
+      </w:r>
+      <w:proofErr w:type="spellEnd"/>
+      <w:r>
+        <w:rPr>
+          <w:sz w:val="24"/>
+          <w:szCs w:val="24"/>
+        </w:rPr>
+        <w:t>() can be used in the main emulator given that the program stores the state</w:t>
       </w:r>
       <w:r>
         <w:rPr>
@@ -5179,7 +5734,27 @@
           <w:sz w:val="24"/>
           <w:szCs w:val="24"/>
         </w:rPr>
-        <w:t xml:space="preserve"> will follow the same colour scheme of green and white</w:t>
+        <w:t xml:space="preserve"> will follow the same </w:t>
+      </w:r>
+      <w:proofErr w:type="spellStart"/>
+      <w:r>
+        <w:rPr>
+          <w:rFonts w:cs="Tahoma"/>
+          <w:iCs/>
+          <w:sz w:val="24"/>
+          <w:szCs w:val="24"/>
+        </w:rPr>
+        <w:t>colour</w:t>
+      </w:r>
+      <w:proofErr w:type="spellEnd"/>
+      <w:r>
+        <w:rPr>
+          <w:rFonts w:cs="Tahoma"/>
+          <w:iCs/>
+          <w:sz w:val="24"/>
+          <w:szCs w:val="24"/>
+        </w:rPr>
+        <w:t xml:space="preserve"> scheme of green and white</w:t>
       </w:r>
     </w:p>
     <w:p>
@@ -5310,14 +5885,25 @@
           <w:szCs w:val="24"/>
         </w:rPr>
       </w:pPr>
-      <w:r>
-        <w:rPr>
-          <w:rFonts w:cs="Tahoma"/>
-          <w:iCs/>
-          <w:sz w:val="24"/>
-          <w:szCs w:val="24"/>
-        </w:rPr>
-        <w:t>Colours will consist of green background, with white patches indicating a part of the system and black lines symbolizing electrical wiring</w:t>
+      <w:proofErr w:type="spellStart"/>
+      <w:r>
+        <w:rPr>
+          <w:rFonts w:cs="Tahoma"/>
+          <w:iCs/>
+          <w:sz w:val="24"/>
+          <w:szCs w:val="24"/>
+        </w:rPr>
+        <w:t>Colours</w:t>
+      </w:r>
+      <w:proofErr w:type="spellEnd"/>
+      <w:r>
+        <w:rPr>
+          <w:rFonts w:cs="Tahoma"/>
+          <w:iCs/>
+          <w:sz w:val="24"/>
+          <w:szCs w:val="24"/>
+        </w:rPr>
+        <w:t xml:space="preserve"> will consist of green background, with white patches indicating a part of the system and black lines symbolizing electrical wiring</w:t>
       </w:r>
       <w:r>
         <w:rPr>
@@ -5587,7 +6173,27 @@
           <w:sz w:val="24"/>
           <w:szCs w:val="24"/>
         </w:rPr>
-        <w:t xml:space="preserve"> below allows user to give their own filepaths to add to box</w:t>
+        <w:t xml:space="preserve"> below allows user to give their own </w:t>
+      </w:r>
+      <w:proofErr w:type="spellStart"/>
+      <w:r>
+        <w:rPr>
+          <w:rFonts w:cs="Tahoma"/>
+          <w:iCs/>
+          <w:sz w:val="24"/>
+          <w:szCs w:val="24"/>
+        </w:rPr>
+        <w:t>filepaths</w:t>
+      </w:r>
+      <w:proofErr w:type="spellEnd"/>
+      <w:r>
+        <w:rPr>
+          <w:rFonts w:cs="Tahoma"/>
+          <w:iCs/>
+          <w:sz w:val="24"/>
+          <w:szCs w:val="24"/>
+        </w:rPr>
+        <w:t xml:space="preserve"> to add to box</w:t>
       </w:r>
     </w:p>
     <w:p>
@@ -6518,7 +7124,27 @@
           <w:sz w:val="24"/>
           <w:szCs w:val="24"/>
         </w:rPr>
-        <w:t xml:space="preserve"> will display all it’s connections, with active ones being lit up</w:t>
+        <w:t xml:space="preserve"> will display all </w:t>
+      </w:r>
+      <w:proofErr w:type="spellStart"/>
+      <w:r>
+        <w:rPr>
+          <w:rFonts w:cs="Tahoma"/>
+          <w:iCs/>
+          <w:sz w:val="24"/>
+          <w:szCs w:val="24"/>
+        </w:rPr>
+        <w:t>it’s</w:t>
+      </w:r>
+      <w:proofErr w:type="spellEnd"/>
+      <w:r>
+        <w:rPr>
+          <w:rFonts w:cs="Tahoma"/>
+          <w:iCs/>
+          <w:sz w:val="24"/>
+          <w:szCs w:val="24"/>
+        </w:rPr>
+        <w:t xml:space="preserve"> connections, with active ones being lit up</w:t>
       </w:r>
       <w:r>
         <w:rPr>
@@ -7395,7 +8021,47 @@
           <w:sz w:val="24"/>
           <w:szCs w:val="24"/>
         </w:rPr>
-        <w:t>//Here I may need to include the requirments of pybind11, such as cmake, visual studio and the lib itself. I don’t know if this is necessary yet.</w:t>
+        <w:t xml:space="preserve">//Here I may need to include the </w:t>
+      </w:r>
+      <w:proofErr w:type="spellStart"/>
+      <w:r>
+        <w:rPr>
+          <w:rFonts w:cs="Tahoma"/>
+          <w:iCs/>
+          <w:sz w:val="24"/>
+          <w:szCs w:val="24"/>
+        </w:rPr>
+        <w:t>requirments</w:t>
+      </w:r>
+      <w:proofErr w:type="spellEnd"/>
+      <w:r>
+        <w:rPr>
+          <w:rFonts w:cs="Tahoma"/>
+          <w:iCs/>
+          <w:sz w:val="24"/>
+          <w:szCs w:val="24"/>
+        </w:rPr>
+        <w:t xml:space="preserve"> of pybind11, such as </w:t>
+      </w:r>
+      <w:proofErr w:type="spellStart"/>
+      <w:r>
+        <w:rPr>
+          <w:rFonts w:cs="Tahoma"/>
+          <w:iCs/>
+          <w:sz w:val="24"/>
+          <w:szCs w:val="24"/>
+        </w:rPr>
+        <w:t>cmake</w:t>
+      </w:r>
+      <w:proofErr w:type="spellEnd"/>
+      <w:r>
+        <w:rPr>
+          <w:rFonts w:cs="Tahoma"/>
+          <w:iCs/>
+          <w:sz w:val="24"/>
+          <w:szCs w:val="24"/>
+        </w:rPr>
+        <w:t>, visual studio and the lib itself. I don’t know if this is necessary yet.</w:t>
       </w:r>
     </w:p>
     <w:p>
@@ -7576,7 +8242,27 @@
           <w:sz w:val="24"/>
           <w:szCs w:val="24"/>
         </w:rPr>
-        <w:t>o say I will use Python cause school have it and I can use it.  That can be mentioned, but you should say – I will use python because it has libraries that I can utilise, such as….I am not too concerned about the GUI element of my solution…..The file handling in Python is relatively easy…..I can adapt Python to become an OOP and this will help me because – this class will contain this object and this object and  this object, reducing the amount of code that I need.  I wil</w:t>
+        <w:t xml:space="preserve">o say I will use Python cause school have it and I can use it.  That can be mentioned, but you should say – I will use python because it has libraries that I can </w:t>
+      </w:r>
+      <w:proofErr w:type="spellStart"/>
+      <w:r>
+        <w:rPr>
+          <w:rFonts w:cs="Tahoma"/>
+          <w:color w:val="365F91" w:themeColor="accent1" w:themeShade="BF"/>
+          <w:sz w:val="24"/>
+          <w:szCs w:val="24"/>
+        </w:rPr>
+        <w:t>utilise</w:t>
+      </w:r>
+      <w:proofErr w:type="spellEnd"/>
+      <w:r>
+        <w:rPr>
+          <w:rFonts w:cs="Tahoma"/>
+          <w:color w:val="365F91" w:themeColor="accent1" w:themeShade="BF"/>
+          <w:sz w:val="24"/>
+          <w:szCs w:val="24"/>
+        </w:rPr>
+        <w:t>, such as….I am not too concerned about the GUI element of my solution…..The file handling in Python is relatively easy…..I can adapt Python to become an OOP and this will help me because – this class will contain this object and this object and  this object, reducing the amount of code that I need.  I wil</w:t>
       </w:r>
       <w:r>
         <w:rPr>
@@ -8351,7 +9037,13 @@
         <w:t>Simulation exists in C++ and is the functional core of the program. Using an entirely OOP implementation, the key class will be called “Machine” and will contain references to component objects such as Rotors, plugboards and reflectors. Machine will be able to use these objects to abstract away the entire process of rotating rotors, encrypting, converting from int to char and back and a wide range of processes</w:t>
       </w:r>
       <w:r>
-        <w:t>. Throughout the project, any code that requires performance will use integers in place of chars, with 1 = A, 2 = B etc. This prevents a lot of wasteful additions and subtractions being used throughout the code.</w:t>
+        <w:t>. Throughout the project, any code that requires performance will use integers in place of chars, with 1 = A, 2 = B etc. This prevents a lot of wasteful additions and subtractions being used throughout the code</w:t>
+      </w:r>
+      <w:r>
+        <w:t>, and less time spent casting to integer types</w:t>
+      </w:r>
+      <w:r>
+        <w:t>.</w:t>
       </w:r>
     </w:p>
     <w:p>
@@ -8421,38 +9113,127 @@
           <w:rFonts w:ascii="Courier New" w:hAnsi="Courier New" w:cs="Courier New"/>
           <w:sz w:val="24"/>
         </w:rPr>
-        <w:t>Private Wiring* reversePointer = null</w:t>
-      </w:r>
-    </w:p>
-    <w:p>
-      <w:pPr>
+        <w:t xml:space="preserve">Private Wiring* </w:t>
+      </w:r>
+      <w:proofErr w:type="spellStart"/>
+      <w:r>
         <w:rPr>
           <w:rFonts w:ascii="Courier New" w:hAnsi="Courier New" w:cs="Courier New"/>
           <w:sz w:val="24"/>
         </w:rPr>
-      </w:pPr>
+        <w:t>reversePointer</w:t>
+      </w:r>
+      <w:proofErr w:type="spellEnd"/>
       <w:r>
         <w:rPr>
           <w:rFonts w:ascii="Courier New" w:hAnsi="Courier New" w:cs="Courier New"/>
           <w:sz w:val="24"/>
         </w:rPr>
+        <w:t xml:space="preserve"> = null</w:t>
+      </w:r>
+    </w:p>
+    <w:p>
+      <w:pPr>
+        <w:rPr>
+          <w:rFonts w:ascii="Courier New" w:hAnsi="Courier New" w:cs="Courier New"/>
+          <w:sz w:val="24"/>
+        </w:rPr>
+      </w:pPr>
+      <w:r>
+        <w:rPr>
+          <w:rFonts w:ascii="Courier New" w:hAnsi="Courier New" w:cs="Courier New"/>
+          <w:sz w:val="24"/>
+        </w:rPr>
         <w:lastRenderedPageBreak/>
-        <w:t>Public func Wiring(int[26] wiringIn) wiring = wiringIn endfunc</w:t>
-      </w:r>
-    </w:p>
-    <w:p>
-      <w:pPr>
+        <w:t xml:space="preserve">Public </w:t>
+      </w:r>
+      <w:proofErr w:type="spellStart"/>
+      <w:r>
         <w:rPr>
           <w:rFonts w:ascii="Courier New" w:hAnsi="Courier New" w:cs="Courier New"/>
           <w:sz w:val="24"/>
         </w:rPr>
-      </w:pPr>
+        <w:t>func</w:t>
+      </w:r>
+      <w:proofErr w:type="spellEnd"/>
       <w:r>
         <w:rPr>
           <w:rFonts w:ascii="Courier New" w:hAnsi="Courier New" w:cs="Courier New"/>
           <w:sz w:val="24"/>
         </w:rPr>
-        <w:t>Public func int transform(int start)</w:t>
+        <w:t xml:space="preserve"> Wiring(int[26] </w:t>
+      </w:r>
+      <w:proofErr w:type="spellStart"/>
+      <w:r>
+        <w:rPr>
+          <w:rFonts w:ascii="Courier New" w:hAnsi="Courier New" w:cs="Courier New"/>
+          <w:sz w:val="24"/>
+        </w:rPr>
+        <w:t>wiringIn</w:t>
+      </w:r>
+      <w:proofErr w:type="spellEnd"/>
+      <w:r>
+        <w:rPr>
+          <w:rFonts w:ascii="Courier New" w:hAnsi="Courier New" w:cs="Courier New"/>
+          <w:sz w:val="24"/>
+        </w:rPr>
+        <w:t xml:space="preserve">) wiring = </w:t>
+      </w:r>
+      <w:proofErr w:type="spellStart"/>
+      <w:r>
+        <w:rPr>
+          <w:rFonts w:ascii="Courier New" w:hAnsi="Courier New" w:cs="Courier New"/>
+          <w:sz w:val="24"/>
+        </w:rPr>
+        <w:t>wiringIn</w:t>
+      </w:r>
+      <w:proofErr w:type="spellEnd"/>
+      <w:r>
+        <w:rPr>
+          <w:rFonts w:ascii="Courier New" w:hAnsi="Courier New" w:cs="Courier New"/>
+          <w:sz w:val="24"/>
+        </w:rPr>
+        <w:t xml:space="preserve"> </w:t>
+      </w:r>
+      <w:proofErr w:type="spellStart"/>
+      <w:r>
+        <w:rPr>
+          <w:rFonts w:ascii="Courier New" w:hAnsi="Courier New" w:cs="Courier New"/>
+          <w:sz w:val="24"/>
+        </w:rPr>
+        <w:t>endfunc</w:t>
+      </w:r>
+      <w:proofErr w:type="spellEnd"/>
+    </w:p>
+    <w:p>
+      <w:pPr>
+        <w:rPr>
+          <w:rFonts w:ascii="Courier New" w:hAnsi="Courier New" w:cs="Courier New"/>
+          <w:sz w:val="24"/>
+        </w:rPr>
+      </w:pPr>
+      <w:r>
+        <w:rPr>
+          <w:rFonts w:ascii="Courier New" w:hAnsi="Courier New" w:cs="Courier New"/>
+          <w:sz w:val="24"/>
+        </w:rPr>
+        <w:t xml:space="preserve">Public </w:t>
+      </w:r>
+      <w:proofErr w:type="spellStart"/>
+      <w:r>
+        <w:rPr>
+          <w:rFonts w:ascii="Courier New" w:hAnsi="Courier New" w:cs="Courier New"/>
+          <w:sz w:val="24"/>
+        </w:rPr>
+        <w:t>func</w:t>
+      </w:r>
+      <w:proofErr w:type="spellEnd"/>
+      <w:r>
+        <w:rPr>
+          <w:rFonts w:ascii="Courier New" w:hAnsi="Courier New" w:cs="Courier New"/>
+          <w:sz w:val="24"/>
+        </w:rPr>
+        <w:t xml:space="preserve"> int transform(int start)</w:t>
       </w:r>
     </w:p>
     <w:p>
@@ -8478,6 +9259,7 @@
           <w:sz w:val="24"/>
         </w:rPr>
       </w:pPr>
+      <w:proofErr w:type="spellStart"/>
       <w:r>
         <w:rPr>
           <w:rFonts w:ascii="Courier New" w:hAnsi="Courier New" w:cs="Courier New"/>
@@ -8485,6 +9267,7 @@
         </w:rPr>
         <w:t>Endfunc</w:t>
       </w:r>
+      <w:proofErr w:type="spellEnd"/>
     </w:p>
     <w:p>
       <w:pPr>
@@ -8498,37 +9281,85 @@
           <w:rFonts w:ascii="Courier New" w:hAnsi="Courier New" w:cs="Courier New"/>
           <w:sz w:val="24"/>
         </w:rPr>
-        <w:t>Public func int transformReverse(int start)</w:t>
-      </w:r>
-    </w:p>
-    <w:p>
-      <w:pPr>
+        <w:t xml:space="preserve">Public </w:t>
+      </w:r>
+      <w:proofErr w:type="spellStart"/>
+      <w:r>
         <w:rPr>
           <w:rFonts w:ascii="Courier New" w:hAnsi="Courier New" w:cs="Courier New"/>
           <w:sz w:val="24"/>
         </w:rPr>
-      </w:pPr>
+        <w:t>func</w:t>
+      </w:r>
+      <w:proofErr w:type="spellEnd"/>
       <w:r>
         <w:rPr>
           <w:rFonts w:ascii="Courier New" w:hAnsi="Courier New" w:cs="Courier New"/>
           <w:sz w:val="24"/>
         </w:rPr>
+        <w:t xml:space="preserve"> int </w:t>
+      </w:r>
+      <w:proofErr w:type="spellStart"/>
+      <w:r>
+        <w:rPr>
+          <w:rFonts w:ascii="Courier New" w:hAnsi="Courier New" w:cs="Courier New"/>
+          <w:sz w:val="24"/>
+        </w:rPr>
+        <w:t>transformReverse</w:t>
+      </w:r>
+      <w:proofErr w:type="spellEnd"/>
+      <w:r>
+        <w:rPr>
+          <w:rFonts w:ascii="Courier New" w:hAnsi="Courier New" w:cs="Courier New"/>
+          <w:sz w:val="24"/>
+        </w:rPr>
+        <w:t>(int start)</w:t>
+      </w:r>
+    </w:p>
+    <w:p>
+      <w:pPr>
+        <w:rPr>
+          <w:rFonts w:ascii="Courier New" w:hAnsi="Courier New" w:cs="Courier New"/>
+          <w:sz w:val="24"/>
+        </w:rPr>
+      </w:pPr>
+      <w:r>
+        <w:rPr>
+          <w:rFonts w:ascii="Courier New" w:hAnsi="Courier New" w:cs="Courier New"/>
+          <w:sz w:val="24"/>
+        </w:rPr>
         <w:tab/>
-        <w:t>If (reversePointer == null)</w:t>
-      </w:r>
-    </w:p>
-    <w:p>
-      <w:pPr>
+        <w:t>If (</w:t>
+      </w:r>
+      <w:proofErr w:type="spellStart"/>
+      <w:r>
         <w:rPr>
           <w:rFonts w:ascii="Courier New" w:hAnsi="Courier New" w:cs="Courier New"/>
           <w:sz w:val="24"/>
         </w:rPr>
-      </w:pPr>
+        <w:t>reversePointer</w:t>
+      </w:r>
+      <w:proofErr w:type="spellEnd"/>
       <w:r>
         <w:rPr>
           <w:rFonts w:ascii="Courier New" w:hAnsi="Courier New" w:cs="Courier New"/>
           <w:sz w:val="24"/>
         </w:rPr>
+        <w:t xml:space="preserve"> == null)</w:t>
+      </w:r>
+    </w:p>
+    <w:p>
+      <w:pPr>
+        <w:rPr>
+          <w:rFonts w:ascii="Courier New" w:hAnsi="Courier New" w:cs="Courier New"/>
+          <w:sz w:val="24"/>
+        </w:rPr>
+      </w:pPr>
+      <w:r>
+        <w:rPr>
+          <w:rFonts w:ascii="Courier New" w:hAnsi="Courier New" w:cs="Courier New"/>
+          <w:sz w:val="24"/>
+        </w:rPr>
         <w:tab/>
       </w:r>
       <w:r>
@@ -8537,7 +9368,22 @@
           <w:sz w:val="24"/>
         </w:rPr>
         <w:tab/>
-        <w:t>reversePointer = new Wiring(reverse(wiring))</w:t>
+      </w:r>
+      <w:proofErr w:type="spellStart"/>
+      <w:r>
+        <w:rPr>
+          <w:rFonts w:ascii="Courier New" w:hAnsi="Courier New" w:cs="Courier New"/>
+          <w:sz w:val="24"/>
+        </w:rPr>
+        <w:t>reversePointer</w:t>
+      </w:r>
+      <w:proofErr w:type="spellEnd"/>
+      <w:r>
+        <w:rPr>
+          <w:rFonts w:ascii="Courier New" w:hAnsi="Courier New" w:cs="Courier New"/>
+          <w:sz w:val="24"/>
+        </w:rPr>
+        <w:t xml:space="preserve"> = new Wiring(reverse(wiring))</w:t>
       </w:r>
     </w:p>
     <w:p>
@@ -8569,23 +9415,41 @@
           <w:sz w:val="24"/>
         </w:rPr>
         <w:tab/>
-        <w:t>return reversePointer.transform(start)</w:t>
-      </w:r>
-    </w:p>
-    <w:p>
-      <w:pPr>
+        <w:t xml:space="preserve">return </w:t>
+      </w:r>
+      <w:proofErr w:type="spellStart"/>
+      <w:r>
         <w:rPr>
           <w:rFonts w:ascii="Courier New" w:hAnsi="Courier New" w:cs="Courier New"/>
           <w:sz w:val="24"/>
         </w:rPr>
-      </w:pPr>
+        <w:t>reversePointer.transform</w:t>
+      </w:r>
+      <w:proofErr w:type="spellEnd"/>
       <w:r>
         <w:rPr>
           <w:rFonts w:ascii="Courier New" w:hAnsi="Courier New" w:cs="Courier New"/>
           <w:sz w:val="24"/>
         </w:rPr>
+        <w:t>(start)</w:t>
+      </w:r>
+    </w:p>
+    <w:p>
+      <w:pPr>
+        <w:rPr>
+          <w:rFonts w:ascii="Courier New" w:hAnsi="Courier New" w:cs="Courier New"/>
+          <w:sz w:val="24"/>
+        </w:rPr>
+      </w:pPr>
+      <w:proofErr w:type="spellStart"/>
+      <w:r>
+        <w:rPr>
+          <w:rFonts w:ascii="Courier New" w:hAnsi="Courier New" w:cs="Courier New"/>
+          <w:sz w:val="24"/>
+        </w:rPr>
         <w:t>endfunc</w:t>
       </w:r>
+      <w:proofErr w:type="spellEnd"/>
     </w:p>
     <w:p>
       <w:pPr>
@@ -8594,6 +9458,7 @@
           <w:sz w:val="24"/>
         </w:rPr>
       </w:pPr>
+      <w:proofErr w:type="spellStart"/>
       <w:r>
         <w:rPr>
           <w:rFonts w:ascii="Courier New" w:hAnsi="Courier New" w:cs="Courier New"/>
@@ -8601,6 +9466,7 @@
         </w:rPr>
         <w:t>endclass</w:t>
       </w:r>
+      <w:proofErr w:type="spellEnd"/>
     </w:p>
     <w:p>
       <w:pPr>
@@ -8615,23 +9481,152 @@
         <w:t xml:space="preserve">There will be 3 </w:t>
       </w:r>
       <w:r>
-        <w:t>key derivatives of the Wiring class, Reflector, Plugboard, and Rotor (or Rotor-&gt;RotorSpecification)</w:t>
-      </w:r>
-    </w:p>
-    <w:p>
-      <w:r>
-        <w:t>The reflector will be essentially the exact same as the wiring class, and is unimportant. The plugboard will function very similarly, however it will be constructed differently. Given that the plugboard consists of a list of swapped letters, it only makes sense to construct it with a variable length list of pairs of letters, instead of a wiring system. It will also be helpful to add a method for updating plugs at some point, as this will be useful for changing the plugboard for solving.</w:t>
-      </w:r>
-    </w:p>
-    <w:p>
-      <w:r>
-        <w:t xml:space="preserve">Finally is the most difficult, the rotor. To aid in solving later, an intermediary class will be used called RotorSpecification. This will store the </w:t>
-      </w:r>
-      <w:r>
-        <w:t>wirings of a given rotor, but none of its position or rotor attributes. This allows a new rotor be generated quickly for solving, and allow the user to select between loaded possible rotors given a specification containing all the possible rotors (see more in MachineSpecification). The Rotor class will inherit from this RotorSpecification, also storing the position and ring settings of a physical rotor</w:t>
-      </w:r>
-      <w:bookmarkStart w:id="8" w:name="_GoBack"/>
-      <w:bookmarkEnd w:id="8"/>
+        <w:t>key derivatives of the Wiring class, Reflector, Plugboard, and Rotor (or Rotor-&gt;</w:t>
+      </w:r>
+      <w:proofErr w:type="spellStart"/>
+      <w:r>
+        <w:t>RotorSpecification</w:t>
+      </w:r>
+      <w:proofErr w:type="spellEnd"/>
+      <w:r>
+        <w:t>)</w:t>
+      </w:r>
+    </w:p>
+    <w:p>
+      <w:r>
+        <w:t xml:space="preserve">The reflector will be essentially the exact same as the wiring class, and is unimportant. The plugboard will function very similarly, however it will be constructed differently. Given that the plugboard consists of a list of swapped letters, it only makes sense to construct it with a variable length list of pairs of letters, instead of a wiring system. </w:t>
+      </w:r>
+      <w:r>
+        <w:t xml:space="preserve">Also </w:t>
+      </w:r>
+      <w:proofErr w:type="spellStart"/>
+      <w:r>
+        <w:t>neccess</w:t>
+      </w:r>
+      <w:proofErr w:type="spellEnd"/>
+    </w:p>
+    <w:p>
+      <w:r>
+        <w:t xml:space="preserve">Finally is the most difficult, the rotor. To aid in solving later, an intermediary class will be used called </w:t>
+      </w:r>
+      <w:proofErr w:type="spellStart"/>
+      <w:r>
+        <w:t>RotorSpecification</w:t>
+      </w:r>
+      <w:proofErr w:type="spellEnd"/>
+      <w:r>
+        <w:t xml:space="preserve">. This will store the </w:t>
+      </w:r>
+      <w:r>
+        <w:t xml:space="preserve">wirings of a given rotor, but none of its position or rotor attributes. This allows a new rotor be generated quickly for solving, and allow the user to select between loaded possible rotors given a specification containing all the possible rotors (see more in </w:t>
+      </w:r>
+      <w:proofErr w:type="spellStart"/>
+      <w:r>
+        <w:t>MachineSpecification</w:t>
+      </w:r>
+      <w:proofErr w:type="spellEnd"/>
+      <w:r>
+        <w:t xml:space="preserve">). The Rotor class will inherit from this </w:t>
+      </w:r>
+      <w:proofErr w:type="spellStart"/>
+      <w:r>
+        <w:t>RotorSpecification</w:t>
+      </w:r>
+      <w:proofErr w:type="spellEnd"/>
+      <w:r>
+        <w:t>, also storing the position and ring settings of a physical rotor</w:t>
+      </w:r>
+      <w:r>
+        <w:t xml:space="preserve"> and allowing encryption through itself.</w:t>
+      </w:r>
+    </w:p>
+    <w:p>
+      <w:r>
+        <w:t>A key part of the rotor class will be</w:t>
+      </w:r>
+      <w:r>
+        <w:t xml:space="preserve"> the methods Mutate</w:t>
+      </w:r>
+      <w:r>
+        <w:t xml:space="preserve"> and </w:t>
+      </w:r>
+      <w:r>
+        <w:t xml:space="preserve">Transform. Mutate will take in a Boolean and return a Boolean, and will evaluate based on it’s position </w:t>
+      </w:r>
+    </w:p>
+    <w:p>
+      <w:pPr>
+        <w:pStyle w:val="Heading4"/>
+      </w:pPr>
+      <w:r>
+        <w:t>MachineSpecification</w:t>
+      </w:r>
+    </w:p>
+    <w:p>
+      <w:proofErr w:type="spellStart"/>
+      <w:r>
+        <w:t>MachineSpecification</w:t>
+      </w:r>
+      <w:proofErr w:type="spellEnd"/>
+      <w:r>
+        <w:t xml:space="preserve"> will be a class loaded at bootup and will define any simulations or any solvers running throughout the program. It will contains vectors of possible rotors and possible reflectors, as well as store information about the machine name. This allows the code to access and change the rotors used at any time quickly and freely. </w:t>
+      </w:r>
+      <w:proofErr w:type="spellStart"/>
+      <w:r>
+        <w:t>MachineSpecification</w:t>
+      </w:r>
+      <w:proofErr w:type="spellEnd"/>
+      <w:r>
+        <w:t xml:space="preserve"> will also include a way of accessing files describing an enigma machine in JSON format. This allows me to quickly and freely change a specification by loading the JSON file and modifying the </w:t>
+      </w:r>
+      <w:r>
+        <w:lastRenderedPageBreak/>
+        <w:t xml:space="preserve">wirings in plaintext format (which I can get from </w:t>
+      </w:r>
+      <w:hyperlink r:id="rId27" w:history="1">
+        <w:r>
+          <w:rPr>
+            <w:rStyle w:val="Hyperlink"/>
+          </w:rPr>
+          <w:t>https://www.cryptomuseum.com/crypto/enigma/</w:t>
+        </w:r>
+      </w:hyperlink>
+      <w:r>
+        <w:t xml:space="preserve">). </w:t>
+      </w:r>
+      <w:r>
+        <w:t xml:space="preserve">To do this I will use the C++ </w:t>
+      </w:r>
+      <w:r>
+        <w:t>JSON</w:t>
+      </w:r>
+      <w:r>
+        <w:t xml:space="preserve"> library by </w:t>
+      </w:r>
+      <w:proofErr w:type="spellStart"/>
+      <w:r>
+        <w:t>nlohmann</w:t>
+      </w:r>
+      <w:proofErr w:type="spellEnd"/>
+      <w:r>
+        <w:t xml:space="preserve"> (found at </w:t>
+      </w:r>
+      <w:hyperlink r:id="rId28" w:history="1">
+        <w:r>
+          <w:rPr>
+            <w:rStyle w:val="Hyperlink"/>
+          </w:rPr>
+          <w:t>https://github.com/nlohmann/json</w:t>
+        </w:r>
+      </w:hyperlink>
+      <w:r>
+        <w:t>)</w:t>
+      </w:r>
+    </w:p>
+    <w:p>
+      <w:pPr>
+        <w:pStyle w:val="Heading4"/>
+      </w:pPr>
     </w:p>
     <w:p>
       <w:pPr>
@@ -8683,7 +9678,7 @@
                     </pic:cNvPicPr>
                   </pic:nvPicPr>
                   <pic:blipFill>
-                    <a:blip r:embed="rId27">
+                    <a:blip r:embed="rId29">
                       <a:extLst>
                         <a:ext uri="{28A0092B-C50C-407E-A947-70E740481C1C}">
                           <a14:useLocalDpi xmlns:a14="http://schemas.microsoft.com/office/drawing/2010/main" val="0"/>
@@ -8752,28 +9747,50 @@
           <w:sz w:val="24"/>
           <w:szCs w:val="24"/>
         </w:rPr>
-        <w:t>Proc calculator_main</w:t>
-      </w:r>
-    </w:p>
-    <w:p>
-      <w:pPr>
+        <w:t xml:space="preserve">Proc </w:t>
+      </w:r>
+      <w:proofErr w:type="spellStart"/>
+      <w:r>
         <w:rPr>
           <w:rFonts w:cs="Tahoma"/>
           <w:color w:val="365F91" w:themeColor="accent1" w:themeShade="BF"/>
           <w:sz w:val="24"/>
           <w:szCs w:val="24"/>
         </w:rPr>
-      </w:pPr>
-      <w:r>
+        <w:t>calculator_main</w:t>
+      </w:r>
+      <w:proofErr w:type="spellEnd"/>
+    </w:p>
+    <w:p>
+      <w:pPr>
         <w:rPr>
           <w:rFonts w:cs="Tahoma"/>
           <w:color w:val="365F91" w:themeColor="accent1" w:themeShade="BF"/>
           <w:sz w:val="24"/>
           <w:szCs w:val="24"/>
         </w:rPr>
+      </w:pPr>
+      <w:r>
+        <w:rPr>
+          <w:rFonts w:cs="Tahoma"/>
+          <w:color w:val="365F91" w:themeColor="accent1" w:themeShade="BF"/>
+          <w:sz w:val="24"/>
+          <w:szCs w:val="24"/>
+        </w:rPr>
         <w:tab/>
-        <w:t>Open main_page</w:t>
-      </w:r>
+        <w:t xml:space="preserve">Open </w:t>
+      </w:r>
+      <w:proofErr w:type="spellStart"/>
+      <w:r>
+        <w:rPr>
+          <w:rFonts w:cs="Tahoma"/>
+          <w:color w:val="365F91" w:themeColor="accent1" w:themeShade="BF"/>
+          <w:sz w:val="24"/>
+          <w:szCs w:val="24"/>
+        </w:rPr>
+        <w:t>main_page</w:t>
+      </w:r>
+      <w:proofErr w:type="spellEnd"/>
     </w:p>
     <w:p>
       <w:pPr>
@@ -8840,7 +9857,27 @@
           <w:szCs w:val="24"/>
         </w:rPr>
         <w:tab/>
-        <w:t>Open random_message(“this must be a binary number”</w:t>
+        <w:t xml:space="preserve">Open </w:t>
+      </w:r>
+      <w:proofErr w:type="spellStart"/>
+      <w:r>
+        <w:rPr>
+          <w:rFonts w:cs="Tahoma"/>
+          <w:color w:val="365F91" w:themeColor="accent1" w:themeShade="BF"/>
+          <w:sz w:val="24"/>
+          <w:szCs w:val="24"/>
+        </w:rPr>
+        <w:t>random_message</w:t>
+      </w:r>
+      <w:proofErr w:type="spellEnd"/>
+      <w:r>
+        <w:rPr>
+          <w:rFonts w:cs="Tahoma"/>
+          <w:color w:val="365F91" w:themeColor="accent1" w:themeShade="BF"/>
+          <w:sz w:val="24"/>
+          <w:szCs w:val="24"/>
+        </w:rPr>
+        <w:t>(“this must be a binary number”</w:t>
       </w:r>
     </w:p>
     <w:p>
@@ -8888,8 +9925,19 @@
           <w:sz w:val="24"/>
           <w:szCs w:val="24"/>
         </w:rPr>
-        <w:t>………………………………….etc</w:t>
-      </w:r>
+        <w:t>………………………………….</w:t>
+      </w:r>
+      <w:proofErr w:type="spellStart"/>
+      <w:r>
+        <w:rPr>
+          <w:rFonts w:cs="Tahoma"/>
+          <w:color w:val="365F91" w:themeColor="accent1" w:themeShade="BF"/>
+          <w:sz w:val="24"/>
+          <w:szCs w:val="24"/>
+        </w:rPr>
+        <w:t>etc</w:t>
+      </w:r>
+      <w:proofErr w:type="spellEnd"/>
     </w:p>
     <w:p>
       <w:pPr>
@@ -9015,8 +10063,19 @@
           <w:sz w:val="24"/>
           <w:szCs w:val="24"/>
         </w:rPr>
-        <w:t>………………………etc</w:t>
-      </w:r>
+        <w:t>………………………</w:t>
+      </w:r>
+      <w:proofErr w:type="spellStart"/>
+      <w:r>
+        <w:rPr>
+          <w:rFonts w:cs="Tahoma"/>
+          <w:color w:val="365F91" w:themeColor="accent1" w:themeShade="BF"/>
+          <w:sz w:val="24"/>
+          <w:szCs w:val="24"/>
+        </w:rPr>
+        <w:t>etc</w:t>
+      </w:r>
+      <w:proofErr w:type="spellEnd"/>
     </w:p>
     <w:p>
       <w:pPr>
@@ -9078,8 +10137,20 @@
           <w:sz w:val="24"/>
           <w:szCs w:val="24"/>
         </w:rPr>
-        <w:t>For var_number</w:t>
-      </w:r>
+        <w:t xml:space="preserve">For </w:t>
+      </w:r>
+      <w:proofErr w:type="spellStart"/>
+      <w:r>
+        <w:rPr>
+          <w:rFonts w:cs="Tahoma"/>
+          <w:b/>
+          <w:color w:val="365F91" w:themeColor="accent1" w:themeShade="BF"/>
+          <w:sz w:val="24"/>
+          <w:szCs w:val="24"/>
+        </w:rPr>
+        <w:t>var_number</w:t>
+      </w:r>
+      <w:proofErr w:type="spellEnd"/>
     </w:p>
     <w:tbl>
       <w:tblPr>
@@ -9467,6 +10538,7 @@
                 <w:szCs w:val="24"/>
               </w:rPr>
             </w:pPr>
+            <w:proofErr w:type="spellStart"/>
             <w:r>
               <w:rPr>
                 <w:rFonts w:cs="Tahoma"/>
@@ -9476,6 +10548,7 @@
               </w:rPr>
               <w:t>boarderline</w:t>
             </w:r>
+            <w:proofErr w:type="spellEnd"/>
           </w:p>
         </w:tc>
         <w:tc>
@@ -9657,8 +10730,19 @@
           <w:sz w:val="24"/>
           <w:szCs w:val="24"/>
         </w:rPr>
-        <w:t>………..etc</w:t>
-      </w:r>
+        <w:t>………..</w:t>
+      </w:r>
+      <w:proofErr w:type="spellStart"/>
+      <w:r>
+        <w:rPr>
+          <w:rFonts w:cs="Tahoma"/>
+          <w:color w:val="365F91" w:themeColor="accent1" w:themeShade="BF"/>
+          <w:sz w:val="24"/>
+          <w:szCs w:val="24"/>
+        </w:rPr>
+        <w:t>etc</w:t>
+      </w:r>
+      <w:proofErr w:type="spellEnd"/>
     </w:p>
     <w:p>
       <w:pPr>
@@ -9691,14 +10775,14 @@
       <w:pPr>
         <w:pStyle w:val="Heading2"/>
       </w:pPr>
-      <w:bookmarkStart w:id="9" w:name="_Toc454442813"/>
+      <w:bookmarkStart w:id="8" w:name="_Toc454442813"/>
       <w:r>
         <w:t xml:space="preserve">(iii) </w:t>
       </w:r>
       <w:r>
         <w:t>DESCRIBE THE APPROACH TO TESTING</w:t>
       </w:r>
-      <w:bookmarkEnd w:id="9"/>
+      <w:bookmarkEnd w:id="8"/>
       <w:r>
         <w:t xml:space="preserve"> </w:t>
       </w:r>
@@ -10471,7 +11555,7 @@
       <w:pPr>
         <w:pStyle w:val="Heading1"/>
       </w:pPr>
-      <w:bookmarkStart w:id="10" w:name="_Toc454442814"/>
+      <w:bookmarkStart w:id="9" w:name="_Toc454442814"/>
       <w:r>
         <w:t>(3</w:t>
       </w:r>
@@ -10481,18 +11565,73 @@
       <w:r>
         <w:t>DEVELOPING THE SOLUTION (25 mARKS)</w:t>
       </w:r>
+      <w:bookmarkEnd w:id="9"/>
+    </w:p>
+    <w:p>
+      <w:pPr>
+        <w:pStyle w:val="Heading2"/>
+      </w:pPr>
+      <w:bookmarkStart w:id="10" w:name="_Toc454442815"/>
+      <w:r>
+        <w:t xml:space="preserve">(i) </w:t>
+      </w:r>
+      <w:r>
+        <w:t>INTERATIVE DEVELOPMENT PROCESS</w:t>
+      </w:r>
       <w:bookmarkEnd w:id="10"/>
-    </w:p>
+      <w:r>
+        <w:t xml:space="preserve"> </w:t>
+      </w:r>
+    </w:p>
+    <w:p>
+      <w:pPr>
+        <w:rPr>
+          <w:rFonts w:cs="Tahoma"/>
+          <w:i/>
+          <w:sz w:val="24"/>
+          <w:szCs w:val="24"/>
+        </w:rPr>
+      </w:pPr>
+      <w:r>
+        <w:rPr>
+          <w:rFonts w:cs="Tahoma"/>
+          <w:i/>
+          <w:sz w:val="24"/>
+          <w:szCs w:val="24"/>
+        </w:rPr>
+        <w:t>(a) Provide annotated evidence of each stage of the iterative development process justifying any decision made.</w:t>
+      </w:r>
+    </w:p>
+    <w:p>
+      <w:r>
+        <w:rPr>
+          <w:rFonts w:cs="Tahoma"/>
+          <w:i/>
+          <w:sz w:val="24"/>
+          <w:szCs w:val="24"/>
+        </w:rPr>
+        <w:t>(b)  Provide annotated evidence of prototype solutions justifying any decision made</w:t>
+      </w:r>
+      <w:r>
+        <w:t>.</w:t>
+      </w:r>
+    </w:p>
+    <w:p>
+      <w:r>
+        <w:br w:type="page"/>
+      </w:r>
+    </w:p>
+    <w:p/>
     <w:p>
       <w:pPr>
         <w:pStyle w:val="Heading2"/>
       </w:pPr>
-      <w:bookmarkStart w:id="11" w:name="_Toc454442815"/>
-      <w:r>
-        <w:t xml:space="preserve">(i) </w:t>
-      </w:r>
-      <w:r>
-        <w:t>INTERATIVE DEVELOPMENT PROCESS</w:t>
+      <w:bookmarkStart w:id="11" w:name="_Toc454442816"/>
+      <w:r>
+        <w:t xml:space="preserve">(ii) </w:t>
+      </w:r>
+      <w:r>
+        <w:t>TESTING TO INFORM DEVELOPMENT</w:t>
       </w:r>
       <w:bookmarkEnd w:id="11"/>
       <w:r>
@@ -10515,23 +11654,29 @@
           <w:sz w:val="24"/>
           <w:szCs w:val="24"/>
         </w:rPr>
-        <w:t>(a) Provide annotated evidence of each stage of the iterative development process justifying any decision made.</w:t>
-      </w:r>
-    </w:p>
-    <w:p>
-      <w:r>
+        <w:t>(a)  Provide annotated evidence for testing at each stage justifying the reason for the test.</w:t>
+      </w:r>
+    </w:p>
+    <w:p>
+      <w:pPr>
         <w:rPr>
           <w:rFonts w:cs="Tahoma"/>
           <w:i/>
           <w:sz w:val="24"/>
           <w:szCs w:val="24"/>
         </w:rPr>
-        <w:t>(b)  Provide annotated evidence of prototype solutions justifying any decision made</w:t>
-      </w:r>
-      <w:r>
-        <w:t>.</w:t>
-      </w:r>
-    </w:p>
+      </w:pPr>
+      <w:r>
+        <w:rPr>
+          <w:rFonts w:cs="Tahoma"/>
+          <w:i/>
+          <w:sz w:val="24"/>
+          <w:szCs w:val="24"/>
+        </w:rPr>
+        <w:t>(b)  Provide annotated evidence of any remedial actions taken justifying the decision made.</w:t>
+      </w:r>
+    </w:p>
+    <w:p/>
     <w:p>
       <w:r>
         <w:br w:type="page"/>
@@ -10540,16 +11685,41 @@
     <w:p/>
     <w:p>
       <w:pPr>
+        <w:pStyle w:val="Heading1"/>
+      </w:pPr>
+      <w:bookmarkStart w:id="12" w:name="_Toc454442817"/>
+      <w:r>
+        <w:t>(4</w:t>
+      </w:r>
+      <w:r>
+        <w:t xml:space="preserve">) </w:t>
+      </w:r>
+      <w:r>
+        <w:t>EVALUATION (20 mARKS)</w:t>
+      </w:r>
+      <w:bookmarkEnd w:id="12"/>
+      <w:r>
+        <w:t xml:space="preserve"> </w:t>
+      </w:r>
+    </w:p>
+    <w:p>
+      <w:pPr>
         <w:pStyle w:val="Heading2"/>
       </w:pPr>
-      <w:bookmarkStart w:id="12" w:name="_Toc454442816"/>
-      <w:r>
-        <w:t xml:space="preserve">(ii) </w:t>
-      </w:r>
-      <w:r>
-        <w:t>TESTING TO INFORM DEVELOPMENT</w:t>
-      </w:r>
-      <w:bookmarkEnd w:id="12"/>
+      <w:bookmarkStart w:id="13" w:name="_Toc454442818"/>
+      <w:r>
+        <w:rPr>
+          <w:caps w:val="0"/>
+        </w:rPr>
+        <w:t>(I</w:t>
+      </w:r>
+      <w:r>
+        <w:t xml:space="preserve">) </w:t>
+      </w:r>
+      <w:r>
+        <w:t>TESTING TO INFORM EVALUATION</w:t>
+      </w:r>
+      <w:bookmarkEnd w:id="13"/>
       <w:r>
         <w:t xml:space="preserve"> </w:t>
       </w:r>
@@ -10570,18 +11740,17 @@
           <w:sz w:val="24"/>
           <w:szCs w:val="24"/>
         </w:rPr>
-        <w:t>(a)  Provide annotated evidence for testing at each stage justifying the reason for the test.</w:t>
-      </w:r>
-    </w:p>
-    <w:p>
-      <w:pPr>
+        <w:t>(a)  Provide annotated evidence of testing the solution of robustness</w:t>
+      </w:r>
+      <w:r>
         <w:rPr>
           <w:rFonts w:cs="Tahoma"/>
           <w:i/>
           <w:sz w:val="24"/>
           <w:szCs w:val="24"/>
         </w:rPr>
-      </w:pPr>
+        <w:t xml:space="preserve"> at the end of the development</w:t>
+      </w:r>
       <w:r>
         <w:rPr>
           <w:rFonts w:cs="Tahoma"/>
@@ -10589,11 +11758,70 @@
           <w:sz w:val="24"/>
           <w:szCs w:val="24"/>
         </w:rPr>
-        <w:t>(b)  Provide annotated evidence of any remedial actions taken justifying the decision made.</w:t>
+        <w:t xml:space="preserve"> process.</w:t>
+      </w:r>
+    </w:p>
+    <w:p>
+      <w:pPr>
+        <w:rPr>
+          <w:rFonts w:cs="Tahoma"/>
+          <w:i/>
+          <w:sz w:val="24"/>
+          <w:szCs w:val="24"/>
+        </w:rPr>
+      </w:pPr>
+      <w:r>
+        <w:rPr>
+          <w:rFonts w:cs="Tahoma"/>
+          <w:i/>
+          <w:sz w:val="24"/>
+          <w:szCs w:val="24"/>
+        </w:rPr>
+        <w:t>(b)  Provide annotated evidence of usability testing (user feedback).</w:t>
+      </w:r>
+    </w:p>
+    <w:p>
+      <w:r>
+        <w:br w:type="page"/>
       </w:r>
     </w:p>
     <w:p/>
     <w:p>
+      <w:pPr>
+        <w:pStyle w:val="Heading2"/>
+      </w:pPr>
+      <w:bookmarkStart w:id="14" w:name="_Toc454442819"/>
+      <w:r>
+        <w:rPr>
+          <w:caps w:val="0"/>
+        </w:rPr>
+        <w:t>(II</w:t>
+      </w:r>
+      <w:r>
+        <w:t>) SUCCESS OF THE SOLUTION</w:t>
+      </w:r>
+      <w:bookmarkEnd w:id="14"/>
+    </w:p>
+    <w:p>
+      <w:pPr>
+        <w:rPr>
+          <w:rFonts w:cs="Tahoma"/>
+          <w:i/>
+          <w:sz w:val="24"/>
+          <w:szCs w:val="24"/>
+        </w:rPr>
+      </w:pPr>
+      <w:r>
+        <w:rPr>
+          <w:rFonts w:cs="Tahoma"/>
+          <w:i/>
+          <w:sz w:val="24"/>
+          <w:szCs w:val="24"/>
+        </w:rPr>
+        <w:t>(a) Use the test evidence from the development and post development process to evaluate the solution against the success criteria from the analysis.</w:t>
+      </w:r>
+    </w:p>
+    <w:p>
       <w:r>
         <w:br w:type="page"/>
       </w:r>
@@ -10601,44 +11829,19 @@
     <w:p/>
     <w:p>
       <w:pPr>
-        <w:pStyle w:val="Heading1"/>
-      </w:pPr>
-      <w:bookmarkStart w:id="13" w:name="_Toc454442817"/>
-      <w:r>
-        <w:t>(4</w:t>
-      </w:r>
-      <w:r>
-        <w:t xml:space="preserve">) </w:t>
-      </w:r>
-      <w:r>
-        <w:t>EVALUATION (20 mARKS)</w:t>
-      </w:r>
-      <w:bookmarkEnd w:id="13"/>
-      <w:r>
-        <w:t xml:space="preserve"> </w:t>
-      </w:r>
-    </w:p>
-    <w:p>
-      <w:pPr>
         <w:pStyle w:val="Heading2"/>
       </w:pPr>
-      <w:bookmarkStart w:id="14" w:name="_Toc454442818"/>
+      <w:bookmarkStart w:id="15" w:name="_Toc454442820"/>
       <w:r>
         <w:rPr>
           <w:caps w:val="0"/>
         </w:rPr>
-        <w:t>(I</w:t>
-      </w:r>
-      <w:r>
-        <w:t xml:space="preserve">) </w:t>
-      </w:r>
-      <w:r>
-        <w:t>TESTING TO INFORM EVALUATION</w:t>
-      </w:r>
-      <w:bookmarkEnd w:id="14"/>
-      <w:r>
-        <w:t xml:space="preserve"> </w:t>
-      </w:r>
+        <w:t>(III</w:t>
+      </w:r>
+      <w:r>
+        <w:t>) DESCRIBE THE FINAL PRODUCT</w:t>
+      </w:r>
+      <w:bookmarkEnd w:id="15"/>
     </w:p>
     <w:p>
       <w:pPr>
@@ -10656,16 +11859,36 @@
           <w:sz w:val="24"/>
           <w:szCs w:val="24"/>
         </w:rPr>
-        <w:t>(a)  Provide annotated evidence of testing the solution of robustness</w:t>
-      </w:r>
-      <w:r>
+        <w:t>(a) Provide annotated evidence of the usability features from the design, commenting on their effectiveness.</w:t>
+      </w:r>
+    </w:p>
+    <w:p>
+      <w:r>
+        <w:br w:type="page"/>
+      </w:r>
+    </w:p>
+    <w:p/>
+    <w:p>
+      <w:pPr>
+        <w:pStyle w:val="Heading2"/>
+      </w:pPr>
+      <w:bookmarkStart w:id="16" w:name="_Toc454442821"/>
+      <w:r>
+        <w:t>(IV) MAINTENANCE AND DEVELOPMENT</w:t>
+      </w:r>
+      <w:bookmarkEnd w:id="16"/>
+    </w:p>
+    <w:p>
+      <w:pPr>
         <w:rPr>
           <w:rFonts w:cs="Tahoma"/>
           <w:i/>
           <w:sz w:val="24"/>
           <w:szCs w:val="24"/>
         </w:rPr>
-        <w:t xml:space="preserve"> at the end of the development</w:t>
+      </w:pPr>
+      <w:r>
+        <w:t>(</w:t>
       </w:r>
       <w:r>
         <w:rPr>
@@ -10674,7 +11897,7 @@
           <w:sz w:val="24"/>
           <w:szCs w:val="24"/>
         </w:rPr>
-        <w:t xml:space="preserve"> process.</w:t>
+        <w:t>a)  Discuss the maintainability of the solution.</w:t>
       </w:r>
     </w:p>
     <w:p>
@@ -10693,7 +11916,7 @@
           <w:sz w:val="24"/>
           <w:szCs w:val="24"/>
         </w:rPr>
-        <w:t>(b)  Provide annotated evidence of usability testing (user feedback).</w:t>
+        <w:t>(b)  Discuss potential further development of the solution.</w:t>
       </w:r>
     </w:p>
     <w:p>
@@ -10706,154 +11929,15 @@
       <w:pPr>
         <w:pStyle w:val="Heading2"/>
       </w:pPr>
-      <w:bookmarkStart w:id="15" w:name="_Toc454442819"/>
-      <w:r>
-        <w:rPr>
-          <w:caps w:val="0"/>
-        </w:rPr>
-        <w:t>(II</w:t>
-      </w:r>
-      <w:r>
-        <w:t>) SUCCESS OF THE SOLUTION</w:t>
-      </w:r>
-      <w:bookmarkEnd w:id="15"/>
-    </w:p>
-    <w:p>
-      <w:pPr>
-        <w:rPr>
-          <w:rFonts w:cs="Tahoma"/>
-          <w:i/>
-          <w:sz w:val="24"/>
-          <w:szCs w:val="24"/>
-        </w:rPr>
-      </w:pPr>
-      <w:r>
-        <w:rPr>
-          <w:rFonts w:cs="Tahoma"/>
-          <w:i/>
-          <w:sz w:val="24"/>
-          <w:szCs w:val="24"/>
-        </w:rPr>
-        <w:t>(a) Use the test evidence from the development and post development process to evaluate the solution against the success criteria from the analysis.</w:t>
-      </w:r>
-    </w:p>
-    <w:p>
-      <w:r>
-        <w:br w:type="page"/>
-      </w:r>
-    </w:p>
-    <w:p/>
-    <w:p>
-      <w:pPr>
-        <w:pStyle w:val="Heading2"/>
-      </w:pPr>
-      <w:bookmarkStart w:id="16" w:name="_Toc454442820"/>
-      <w:r>
-        <w:rPr>
-          <w:caps w:val="0"/>
-        </w:rPr>
-        <w:t>(III</w:t>
-      </w:r>
-      <w:r>
-        <w:t>) DESCRIBE THE FINAL PRODUCT</w:t>
-      </w:r>
-      <w:bookmarkEnd w:id="16"/>
-    </w:p>
-    <w:p>
-      <w:pPr>
-        <w:rPr>
-          <w:rFonts w:cs="Tahoma"/>
-          <w:i/>
-          <w:sz w:val="24"/>
-          <w:szCs w:val="24"/>
-        </w:rPr>
-      </w:pPr>
-      <w:r>
-        <w:rPr>
-          <w:rFonts w:cs="Tahoma"/>
-          <w:i/>
-          <w:sz w:val="24"/>
-          <w:szCs w:val="24"/>
-        </w:rPr>
-        <w:t>(a) Provide annotated evidence of the usability features from the design, commenting on their effectiveness.</w:t>
-      </w:r>
-    </w:p>
-    <w:p>
-      <w:r>
-        <w:br w:type="page"/>
-      </w:r>
-    </w:p>
-    <w:p/>
-    <w:p>
-      <w:pPr>
-        <w:pStyle w:val="Heading2"/>
-      </w:pPr>
-      <w:bookmarkStart w:id="17" w:name="_Toc454442821"/>
-      <w:r>
-        <w:t>(IV) MAINTENANCE AND DEVELOPMENT</w:t>
+      <w:bookmarkStart w:id="17" w:name="_Toc454442822"/>
+      <w:r>
+        <w:t>APPENDIX A - BIBLIOGRAPHY</w:t>
       </w:r>
       <w:bookmarkEnd w:id="17"/>
     </w:p>
-    <w:p>
-      <w:pPr>
-        <w:rPr>
-          <w:rFonts w:cs="Tahoma"/>
-          <w:i/>
-          <w:sz w:val="24"/>
-          <w:szCs w:val="24"/>
-        </w:rPr>
-      </w:pPr>
-      <w:r>
-        <w:t>(</w:t>
-      </w:r>
-      <w:r>
-        <w:rPr>
-          <w:rFonts w:cs="Tahoma"/>
-          <w:i/>
-          <w:sz w:val="24"/>
-          <w:szCs w:val="24"/>
-        </w:rPr>
-        <w:t>a)  Discuss the maintainability of the solution.</w:t>
-      </w:r>
-    </w:p>
-    <w:p>
-      <w:pPr>
-        <w:rPr>
-          <w:rFonts w:cs="Tahoma"/>
-          <w:i/>
-          <w:sz w:val="24"/>
-          <w:szCs w:val="24"/>
-        </w:rPr>
-      </w:pPr>
-      <w:r>
-        <w:rPr>
-          <w:rFonts w:cs="Tahoma"/>
-          <w:i/>
-          <w:sz w:val="24"/>
-          <w:szCs w:val="24"/>
-        </w:rPr>
-        <w:t>(b)  Discuss potential further development of the solution.</w:t>
-      </w:r>
-    </w:p>
-    <w:p>
-      <w:r>
-        <w:br w:type="page"/>
-      </w:r>
-    </w:p>
-    <w:p/>
-    <w:p>
-      <w:pPr>
-        <w:pStyle w:val="Heading2"/>
-      </w:pPr>
-      <w:bookmarkStart w:id="18" w:name="_Toc454442822"/>
-      <w:r>
-        <w:t>APPENDIX A - BIBLIOGRAPHY</w:t>
-      </w:r>
-      <w:bookmarkEnd w:id="18"/>
-    </w:p>
     <w:sectPr>
-      <w:headerReference w:type="default" r:id="rId28"/>
-      <w:footerReference w:type="default" r:id="rId29"/>
+      <w:headerReference w:type="default" r:id="rId30"/>
+      <w:footerReference w:type="default" r:id="rId31"/>
       <w:pgSz w:w="12240" w:h="15840"/>
       <w:pgMar w:top="993" w:right="1440" w:bottom="1134" w:left="1440" w:header="708" w:footer="708" w:gutter="0"/>
       <w:cols w:space="708"/>
@@ -10864,7 +11948,7 @@
 </file>
 
 <file path=word/endnotes.xml><?xml version="1.0" encoding="utf-8"?>
-<w:endnotes xmlns:wpc="http://schemas.microsoft.com/office/word/2010/wordprocessingCanvas" xmlns:cx="http://schemas.microsoft.com/office/drawing/2014/chartex" xmlns:cx1="http://schemas.microsoft.com/office/drawing/2015/9/8/chartex" xmlns:mc="http://schemas.openxmlformats.org/markup-compatibility/2006" xmlns:o="urn:schemas-microsoft-com:office:office" xmlns:r="http://schemas.openxmlformats.org/officeDocument/2006/relationships" xmlns:m="http://schemas.openxmlformats.org/officeDocument/2006/math" xmlns:v="urn:schemas-microsoft-com:vml" xmlns:wp14="http://schemas.microsoft.com/office/word/2010/wordprocessingDrawing" xmlns:wp="http://schemas.openxmlformats.org/drawingml/2006/wordprocessingDrawing" xmlns:w10="urn:schemas-microsoft-com:office:word" xmlns:w="http://schemas.openxmlformats.org/wordprocessingml/2006/main" xmlns:w14="http://schemas.microsoft.com/office/word/2010/wordml" xmlns:w15="http://schemas.microsoft.com/office/word/2012/wordml" xmlns:w16se="http://schemas.microsoft.com/office/word/2015/wordml/symex" xmlns:wpg="http://schemas.microsoft.com/office/word/2010/wordprocessingGroup" xmlns:wpi="http://schemas.microsoft.com/office/word/2010/wordprocessingInk" xmlns:wne="http://schemas.microsoft.com/office/word/2006/wordml" xmlns:wps="http://schemas.microsoft.com/office/word/2010/wordprocessingShape" mc:Ignorable="w14 w15 w16se wp14">
+<w:endnotes xmlns:wpc="http://schemas.microsoft.com/office/word/2010/wordprocessingCanvas" xmlns:cx="http://schemas.microsoft.com/office/drawing/2014/chartex" xmlns:cx1="http://schemas.microsoft.com/office/drawing/2015/9/8/chartex" xmlns:cx2="http://schemas.microsoft.com/office/drawing/2015/10/21/chartex" xmlns:cx3="http://schemas.microsoft.com/office/drawing/2016/5/9/chartex" xmlns:cx4="http://schemas.microsoft.com/office/drawing/2016/5/10/chartex" xmlns:cx5="http://schemas.microsoft.com/office/drawing/2016/5/11/chartex" xmlns:cx6="http://schemas.microsoft.com/office/drawing/2016/5/12/chartex" xmlns:cx7="http://schemas.microsoft.com/office/drawing/2016/5/13/chartex" xmlns:cx8="http://schemas.microsoft.com/office/drawing/2016/5/14/chartex" xmlns:mc="http://schemas.openxmlformats.org/markup-compatibility/2006" xmlns:aink="http://schemas.microsoft.com/office/drawing/2016/ink" xmlns:am3d="http://schemas.microsoft.com/office/drawing/2017/model3d" xmlns:o="urn:schemas-microsoft-com:office:office" xmlns:oel="http://schemas.microsoft.com/office/2019/extlst" xmlns:r="http://schemas.openxmlformats.org/officeDocument/2006/relationships" xmlns:m="http://schemas.openxmlformats.org/officeDocument/2006/math" xmlns:v="urn:schemas-microsoft-com:vml" xmlns:wp14="http://schemas.microsoft.com/office/word/2010/wordprocessingDrawing" xmlns:wp="http://schemas.openxmlformats.org/drawingml/2006/wordprocessingDrawing" xmlns:w10="urn:schemas-microsoft-com:office:word" xmlns:w="http://schemas.openxmlformats.org/wordprocessingml/2006/main" xmlns:w14="http://schemas.microsoft.com/office/word/2010/wordml" xmlns:w15="http://schemas.microsoft.com/office/word/2012/wordml" xmlns:w16cex="http://schemas.microsoft.com/office/word/2018/wordml/cex" xmlns:w16cid="http://schemas.microsoft.com/office/word/2016/wordml/cid" xmlns:w16="http://schemas.microsoft.com/office/word/2018/wordml" xmlns:w16sdtdh="http://schemas.microsoft.com/office/word/2020/wordml/sdtdatahash" xmlns:w16se="http://schemas.microsoft.com/office/word/2015/wordml/symex" xmlns:wpg="http://schemas.microsoft.com/office/word/2010/wordprocessingGroup" xmlns:wpi="http://schemas.microsoft.com/office/word/2010/wordprocessingInk" xmlns:wne="http://schemas.microsoft.com/office/word/2006/wordml" xmlns:wps="http://schemas.microsoft.com/office/word/2010/wordprocessingShape" mc:Ignorable="w14 w15 w16se w16cid w16 w16cex w16sdtdh wp14">
   <w:endnote w:type="separator" w:id="-1">
     <w:p>
       <w:pPr>
@@ -10889,7 +11973,7 @@
 </file>
 
 <file path=word/footer1.xml><?xml version="1.0" encoding="utf-8"?>
-<w:ftr xmlns:wpc="http://schemas.microsoft.com/office/word/2010/wordprocessingCanvas" xmlns:cx="http://schemas.microsoft.com/office/drawing/2014/chartex" xmlns:cx1="http://schemas.microsoft.com/office/drawing/2015/9/8/chartex" xmlns:mc="http://schemas.openxmlformats.org/markup-compatibility/2006" xmlns:o="urn:schemas-microsoft-com:office:office" xmlns:r="http://schemas.openxmlformats.org/officeDocument/2006/relationships" xmlns:m="http://schemas.openxmlformats.org/officeDocument/2006/math" xmlns:v="urn:schemas-microsoft-com:vml" xmlns:wp14="http://schemas.microsoft.com/office/word/2010/wordprocessingDrawing" xmlns:wp="http://schemas.openxmlformats.org/drawingml/2006/wordprocessingDrawing" xmlns:w10="urn:schemas-microsoft-com:office:word" xmlns:w="http://schemas.openxmlformats.org/wordprocessingml/2006/main" xmlns:w14="http://schemas.microsoft.com/office/word/2010/wordml" xmlns:w15="http://schemas.microsoft.com/office/word/2012/wordml" xmlns:w16se="http://schemas.microsoft.com/office/word/2015/wordml/symex" xmlns:wpg="http://schemas.microsoft.com/office/word/2010/wordprocessingGroup" xmlns:wpi="http://schemas.microsoft.com/office/word/2010/wordprocessingInk" xmlns:wne="http://schemas.microsoft.com/office/word/2006/wordml" xmlns:wps="http://schemas.microsoft.com/office/word/2010/wordprocessingShape" mc:Ignorable="w14 w15 w16se wp14">
+<w:ftr xmlns:wpc="http://schemas.microsoft.com/office/word/2010/wordprocessingCanvas" xmlns:cx="http://schemas.microsoft.com/office/drawing/2014/chartex" xmlns:cx1="http://schemas.microsoft.com/office/drawing/2015/9/8/chartex" xmlns:cx2="http://schemas.microsoft.com/office/drawing/2015/10/21/chartex" xmlns:cx3="http://schemas.microsoft.com/office/drawing/2016/5/9/chartex" xmlns:cx4="http://schemas.microsoft.com/office/drawing/2016/5/10/chartex" xmlns:cx5="http://schemas.microsoft.com/office/drawing/2016/5/11/chartex" xmlns:cx6="http://schemas.microsoft.com/office/drawing/2016/5/12/chartex" xmlns:cx7="http://schemas.microsoft.com/office/drawing/2016/5/13/chartex" xmlns:cx8="http://schemas.microsoft.com/office/drawing/2016/5/14/chartex" xmlns:mc="http://schemas.openxmlformats.org/markup-compatibility/2006" xmlns:aink="http://schemas.microsoft.com/office/drawing/2016/ink" xmlns:am3d="http://schemas.microsoft.com/office/drawing/2017/model3d" xmlns:o="urn:schemas-microsoft-com:office:office" xmlns:oel="http://schemas.microsoft.com/office/2019/extlst" xmlns:r="http://schemas.openxmlformats.org/officeDocument/2006/relationships" xmlns:m="http://schemas.openxmlformats.org/officeDocument/2006/math" xmlns:v="urn:schemas-microsoft-com:vml" xmlns:wp14="http://schemas.microsoft.com/office/word/2010/wordprocessingDrawing" xmlns:wp="http://schemas.openxmlformats.org/drawingml/2006/wordprocessingDrawing" xmlns:w10="urn:schemas-microsoft-com:office:word" xmlns:w="http://schemas.openxmlformats.org/wordprocessingml/2006/main" xmlns:w14="http://schemas.microsoft.com/office/word/2010/wordml" xmlns:w15="http://schemas.microsoft.com/office/word/2012/wordml" xmlns:w16cex="http://schemas.microsoft.com/office/word/2018/wordml/cex" xmlns:w16cid="http://schemas.microsoft.com/office/word/2016/wordml/cid" xmlns:w16="http://schemas.microsoft.com/office/word/2018/wordml" xmlns:w16sdtdh="http://schemas.microsoft.com/office/word/2020/wordml/sdtdatahash" xmlns:w16se="http://schemas.microsoft.com/office/word/2015/wordml/symex" xmlns:wpg="http://schemas.microsoft.com/office/word/2010/wordprocessingGroup" xmlns:wpi="http://schemas.microsoft.com/office/word/2010/wordprocessingInk" xmlns:wne="http://schemas.microsoft.com/office/word/2006/wordml" xmlns:wps="http://schemas.microsoft.com/office/word/2010/wordprocessingShape" mc:Ignorable="w14 w15 w16se w16cid w16 w16cex w16sdtdh wp14">
   <w:p>
     <w:pPr>
       <w:jc w:val="right"/>
@@ -10930,27 +12014,14 @@
         <w:r>
           <w:t xml:space="preserve"> of </w:t>
         </w:r>
-        <w:r>
-          <w:fldChar w:fldCharType="begin"/>
-        </w:r>
-        <w:r>
-          <w:instrText xml:space="preserve"> NUMPAGES  </w:instrText>
-        </w:r>
-        <w:r>
-          <w:fldChar w:fldCharType="separate"/>
-        </w:r>
-        <w:r>
-          <w:rPr>
-            <w:noProof/>
-          </w:rPr>
-          <w:t>34</w:t>
-        </w:r>
-        <w:r>
-          <w:rPr>
-            <w:noProof/>
-          </w:rPr>
-          <w:fldChar w:fldCharType="end"/>
-        </w:r>
+        <w:fldSimple w:instr=" NUMPAGES  ">
+          <w:r>
+            <w:rPr>
+              <w:noProof/>
+            </w:rPr>
+            <w:t>34</w:t>
+          </w:r>
+        </w:fldSimple>
       </w:sdtContent>
     </w:sdt>
   </w:p>
@@ -10963,7 +12034,7 @@
 </file>
 
 <file path=word/footnotes.xml><?xml version="1.0" encoding="utf-8"?>
-<w:footnotes xmlns:wpc="http://schemas.microsoft.com/office/word/2010/wordprocessingCanvas" xmlns:cx="http://schemas.microsoft.com/office/drawing/2014/chartex" xmlns:cx1="http://schemas.microsoft.com/office/drawing/2015/9/8/chartex" xmlns:mc="http://schemas.openxmlformats.org/markup-compatibility/2006" xmlns:o="urn:schemas-microsoft-com:office:office" xmlns:r="http://schemas.openxmlformats.org/officeDocument/2006/relationships" xmlns:m="http://schemas.openxmlformats.org/officeDocument/2006/math" xmlns:v="urn:schemas-microsoft-com:vml" xmlns:wp14="http://schemas.microsoft.com/office/word/2010/wordprocessingDrawing" xmlns:wp="http://schemas.openxmlformats.org/drawingml/2006/wordprocessingDrawing" xmlns:w10="urn:schemas-microsoft-com:office:word" xmlns:w="http://schemas.openxmlformats.org/wordprocessingml/2006/main" xmlns:w14="http://schemas.microsoft.com/office/word/2010/wordml" xmlns:w15="http://schemas.microsoft.com/office/word/2012/wordml" xmlns:w16se="http://schemas.microsoft.com/office/word/2015/wordml/symex" xmlns:wpg="http://schemas.microsoft.com/office/word/2010/wordprocessingGroup" xmlns:wpi="http://schemas.microsoft.com/office/word/2010/wordprocessingInk" xmlns:wne="http://schemas.microsoft.com/office/word/2006/wordml" xmlns:wps="http://schemas.microsoft.com/office/word/2010/wordprocessingShape" mc:Ignorable="w14 w15 w16se wp14">
+<w:footnotes xmlns:wpc="http://schemas.microsoft.com/office/word/2010/wordprocessingCanvas" xmlns:cx="http://schemas.microsoft.com/office/drawing/2014/chartex" xmlns:cx1="http://schemas.microsoft.com/office/drawing/2015/9/8/chartex" xmlns:cx2="http://schemas.microsoft.com/office/drawing/2015/10/21/chartex" xmlns:cx3="http://schemas.microsoft.com/office/drawing/2016/5/9/chartex" xmlns:cx4="http://schemas.microsoft.com/office/drawing/2016/5/10/chartex" xmlns:cx5="http://schemas.microsoft.com/office/drawing/2016/5/11/chartex" xmlns:cx6="http://schemas.microsoft.com/office/drawing/2016/5/12/chartex" xmlns:cx7="http://schemas.microsoft.com/office/drawing/2016/5/13/chartex" xmlns:cx8="http://schemas.microsoft.com/office/drawing/2016/5/14/chartex" xmlns:mc="http://schemas.openxmlformats.org/markup-compatibility/2006" xmlns:aink="http://schemas.microsoft.com/office/drawing/2016/ink" xmlns:am3d="http://schemas.microsoft.com/office/drawing/2017/model3d" xmlns:o="urn:schemas-microsoft-com:office:office" xmlns:oel="http://schemas.microsoft.com/office/2019/extlst" xmlns:r="http://schemas.openxmlformats.org/officeDocument/2006/relationships" xmlns:m="http://schemas.openxmlformats.org/officeDocument/2006/math" xmlns:v="urn:schemas-microsoft-com:vml" xmlns:wp14="http://schemas.microsoft.com/office/word/2010/wordprocessingDrawing" xmlns:wp="http://schemas.openxmlformats.org/drawingml/2006/wordprocessingDrawing" xmlns:w10="urn:schemas-microsoft-com:office:word" xmlns:w="http://schemas.openxmlformats.org/wordprocessingml/2006/main" xmlns:w14="http://schemas.microsoft.com/office/word/2010/wordml" xmlns:w15="http://schemas.microsoft.com/office/word/2012/wordml" xmlns:w16cex="http://schemas.microsoft.com/office/word/2018/wordml/cex" xmlns:w16cid="http://schemas.microsoft.com/office/word/2016/wordml/cid" xmlns:w16="http://schemas.microsoft.com/office/word/2018/wordml" xmlns:w16sdtdh="http://schemas.microsoft.com/office/word/2020/wordml/sdtdatahash" xmlns:w16se="http://schemas.microsoft.com/office/word/2015/wordml/symex" xmlns:wpg="http://schemas.microsoft.com/office/word/2010/wordprocessingGroup" xmlns:wpi="http://schemas.microsoft.com/office/word/2010/wordprocessingInk" xmlns:wne="http://schemas.microsoft.com/office/word/2006/wordml" xmlns:wps="http://schemas.microsoft.com/office/word/2010/wordprocessingShape" mc:Ignorable="w14 w15 w16se w16cid w16 w16cex w16sdtdh wp14">
   <w:footnote w:type="separator" w:id="-1">
     <w:p>
       <w:pPr>
@@ -10988,7 +12059,7 @@
 </file>
 
 <file path=word/header1.xml><?xml version="1.0" encoding="utf-8"?>
-<w:hdr xmlns:wpc="http://schemas.microsoft.com/office/word/2010/wordprocessingCanvas" xmlns:cx="http://schemas.microsoft.com/office/drawing/2014/chartex" xmlns:cx1="http://schemas.microsoft.com/office/drawing/2015/9/8/chartex" xmlns:mc="http://schemas.openxmlformats.org/markup-compatibility/2006" xmlns:o="urn:schemas-microsoft-com:office:office" xmlns:r="http://schemas.openxmlformats.org/officeDocument/2006/relationships" xmlns:m="http://schemas.openxmlformats.org/officeDocument/2006/math" xmlns:v="urn:schemas-microsoft-com:vml" xmlns:wp14="http://schemas.microsoft.com/office/word/2010/wordprocessingDrawing" xmlns:wp="http://schemas.openxmlformats.org/drawingml/2006/wordprocessingDrawing" xmlns:w10="urn:schemas-microsoft-com:office:word" xmlns:w="http://schemas.openxmlformats.org/wordprocessingml/2006/main" xmlns:w14="http://schemas.microsoft.com/office/word/2010/wordml" xmlns:w15="http://schemas.microsoft.com/office/word/2012/wordml" xmlns:w16se="http://schemas.microsoft.com/office/word/2015/wordml/symex" xmlns:wpg="http://schemas.microsoft.com/office/word/2010/wordprocessingGroup" xmlns:wpi="http://schemas.microsoft.com/office/word/2010/wordprocessingInk" xmlns:wne="http://schemas.microsoft.com/office/word/2006/wordml" xmlns:wps="http://schemas.microsoft.com/office/word/2010/wordprocessingShape" mc:Ignorable="w14 w15 w16se wp14">
+<w:hdr xmlns:wpc="http://schemas.microsoft.com/office/word/2010/wordprocessingCanvas" xmlns:cx="http://schemas.microsoft.com/office/drawing/2014/chartex" xmlns:cx1="http://schemas.microsoft.com/office/drawing/2015/9/8/chartex" xmlns:cx2="http://schemas.microsoft.com/office/drawing/2015/10/21/chartex" xmlns:cx3="http://schemas.microsoft.com/office/drawing/2016/5/9/chartex" xmlns:cx4="http://schemas.microsoft.com/office/drawing/2016/5/10/chartex" xmlns:cx5="http://schemas.microsoft.com/office/drawing/2016/5/11/chartex" xmlns:cx6="http://schemas.microsoft.com/office/drawing/2016/5/12/chartex" xmlns:cx7="http://schemas.microsoft.com/office/drawing/2016/5/13/chartex" xmlns:cx8="http://schemas.microsoft.com/office/drawing/2016/5/14/chartex" xmlns:mc="http://schemas.openxmlformats.org/markup-compatibility/2006" xmlns:aink="http://schemas.microsoft.com/office/drawing/2016/ink" xmlns:am3d="http://schemas.microsoft.com/office/drawing/2017/model3d" xmlns:o="urn:schemas-microsoft-com:office:office" xmlns:oel="http://schemas.microsoft.com/office/2019/extlst" xmlns:r="http://schemas.openxmlformats.org/officeDocument/2006/relationships" xmlns:m="http://schemas.openxmlformats.org/officeDocument/2006/math" xmlns:v="urn:schemas-microsoft-com:vml" xmlns:wp14="http://schemas.microsoft.com/office/word/2010/wordprocessingDrawing" xmlns:wp="http://schemas.openxmlformats.org/drawingml/2006/wordprocessingDrawing" xmlns:w10="urn:schemas-microsoft-com:office:word" xmlns:w="http://schemas.openxmlformats.org/wordprocessingml/2006/main" xmlns:w14="http://schemas.microsoft.com/office/word/2010/wordml" xmlns:w15="http://schemas.microsoft.com/office/word/2012/wordml" xmlns:w16cex="http://schemas.microsoft.com/office/word/2018/wordml/cex" xmlns:w16cid="http://schemas.microsoft.com/office/word/2016/wordml/cid" xmlns:w16="http://schemas.microsoft.com/office/word/2018/wordml" xmlns:w16sdtdh="http://schemas.microsoft.com/office/word/2020/wordml/sdtdatahash" xmlns:w16se="http://schemas.microsoft.com/office/word/2015/wordml/symex" xmlns:wpg="http://schemas.microsoft.com/office/word/2010/wordprocessingGroup" xmlns:wpi="http://schemas.microsoft.com/office/word/2010/wordprocessingInk" xmlns:wne="http://schemas.microsoft.com/office/word/2006/wordml" xmlns:wps="http://schemas.microsoft.com/office/word/2010/wordprocessingShape" mc:Ignorable="w14 w15 w16se w16cid w16 w16cex w16sdtdh wp14">
   <w:p>
     <w:pPr>
       <w:pStyle w:val="Header"/>
@@ -11001,7 +12072,7 @@
 </file>
 
 <file path=word/numbering.xml><?xml version="1.0" encoding="utf-8"?>
-<w:numbering xmlns:wpc="http://schemas.microsoft.com/office/word/2010/wordprocessingCanvas" xmlns:cx="http://schemas.microsoft.com/office/drawing/2014/chartex" xmlns:cx1="http://schemas.microsoft.com/office/drawing/2015/9/8/chartex" xmlns:mc="http://schemas.openxmlformats.org/markup-compatibility/2006" xmlns:o="urn:schemas-microsoft-com:office:office" xmlns:r="http://schemas.openxmlformats.org/officeDocument/2006/relationships" xmlns:m="http://schemas.openxmlformats.org/officeDocument/2006/math" xmlns:v="urn:schemas-microsoft-com:vml" xmlns:wp14="http://schemas.microsoft.com/office/word/2010/wordprocessingDrawing" xmlns:wp="http://schemas.openxmlformats.org/drawingml/2006/wordprocessingDrawing" xmlns:w10="urn:schemas-microsoft-com:office:word" xmlns:w="http://schemas.openxmlformats.org/wordprocessingml/2006/main" xmlns:w14="http://schemas.microsoft.com/office/word/2010/wordml" xmlns:w15="http://schemas.microsoft.com/office/word/2012/wordml" xmlns:w16se="http://schemas.microsoft.com/office/word/2015/wordml/symex" xmlns:wpg="http://schemas.microsoft.com/office/word/2010/wordprocessingGroup" xmlns:wpi="http://schemas.microsoft.com/office/word/2010/wordprocessingInk" xmlns:wne="http://schemas.microsoft.com/office/word/2006/wordml" xmlns:wps="http://schemas.microsoft.com/office/word/2010/wordprocessingShape" mc:Ignorable="w14 w15 w16se wp14">
+<w:numbering xmlns:wpc="http://schemas.microsoft.com/office/word/2010/wordprocessingCanvas" xmlns:cx="http://schemas.microsoft.com/office/drawing/2014/chartex" xmlns:cx1="http://schemas.microsoft.com/office/drawing/2015/9/8/chartex" xmlns:cx2="http://schemas.microsoft.com/office/drawing/2015/10/21/chartex" xmlns:cx3="http://schemas.microsoft.com/office/drawing/2016/5/9/chartex" xmlns:cx4="http://schemas.microsoft.com/office/drawing/2016/5/10/chartex" xmlns:cx5="http://schemas.microsoft.com/office/drawing/2016/5/11/chartex" xmlns:cx6="http://schemas.microsoft.com/office/drawing/2016/5/12/chartex" xmlns:cx7="http://schemas.microsoft.com/office/drawing/2016/5/13/chartex" xmlns:cx8="http://schemas.microsoft.com/office/drawing/2016/5/14/chartex" xmlns:mc="http://schemas.openxmlformats.org/markup-compatibility/2006" xmlns:aink="http://schemas.microsoft.com/office/drawing/2016/ink" xmlns:am3d="http://schemas.microsoft.com/office/drawing/2017/model3d" xmlns:o="urn:schemas-microsoft-com:office:office" xmlns:oel="http://schemas.microsoft.com/office/2019/extlst" xmlns:r="http://schemas.openxmlformats.org/officeDocument/2006/relationships" xmlns:m="http://schemas.openxmlformats.org/officeDocument/2006/math" xmlns:v="urn:schemas-microsoft-com:vml" xmlns:wp14="http://schemas.microsoft.com/office/word/2010/wordprocessingDrawing" xmlns:wp="http://schemas.openxmlformats.org/drawingml/2006/wordprocessingDrawing" xmlns:w10="urn:schemas-microsoft-com:office:word" xmlns:w="http://schemas.openxmlformats.org/wordprocessingml/2006/main" xmlns:w14="http://schemas.microsoft.com/office/word/2010/wordml" xmlns:w15="http://schemas.microsoft.com/office/word/2012/wordml" xmlns:w16cex="http://schemas.microsoft.com/office/word/2018/wordml/cex" xmlns:w16cid="http://schemas.microsoft.com/office/word/2016/wordml/cid" xmlns:w16="http://schemas.microsoft.com/office/word/2018/wordml" xmlns:w16sdtdh="http://schemas.microsoft.com/office/word/2020/wordml/sdtdatahash" xmlns:w16se="http://schemas.microsoft.com/office/word/2015/wordml/symex" xmlns:wpg="http://schemas.microsoft.com/office/word/2010/wordprocessingGroup" xmlns:wpi="http://schemas.microsoft.com/office/word/2010/wordprocessingInk" xmlns:wne="http://schemas.microsoft.com/office/word/2006/wordml" xmlns:wps="http://schemas.microsoft.com/office/word/2010/wordprocessingShape" mc:Ignorable="w14 w15 w16se w16cid w16 w16cex w16sdtdh wp14">
   <w:abstractNum w:abstractNumId="0" w15:restartNumberingAfterBreak="0">
     <w:nsid w:val="016D5C4E"/>
     <w:multiLevelType w:val="hybridMultilevel"/>
@@ -12886,58 +13957,58 @@
       </w:pPr>
     </w:lvl>
   </w:abstractNum>
-  <w:num w:numId="1">
+  <w:num w:numId="1" w16cid:durableId="808089249">
     <w:abstractNumId w:val="3"/>
   </w:num>
-  <w:num w:numId="2">
+  <w:num w:numId="2" w16cid:durableId="1808010038">
     <w:abstractNumId w:val="8"/>
   </w:num>
-  <w:num w:numId="3">
+  <w:num w:numId="3" w16cid:durableId="1915822254">
     <w:abstractNumId w:val="5"/>
   </w:num>
-  <w:num w:numId="4">
+  <w:num w:numId="4" w16cid:durableId="1225021354">
     <w:abstractNumId w:val="2"/>
   </w:num>
-  <w:num w:numId="5">
+  <w:num w:numId="5" w16cid:durableId="994604828">
     <w:abstractNumId w:val="12"/>
   </w:num>
-  <w:num w:numId="6">
+  <w:num w:numId="6" w16cid:durableId="1748721674">
     <w:abstractNumId w:val="9"/>
   </w:num>
-  <w:num w:numId="7">
+  <w:num w:numId="7" w16cid:durableId="1557206727">
     <w:abstractNumId w:val="13"/>
   </w:num>
-  <w:num w:numId="8">
+  <w:num w:numId="8" w16cid:durableId="1008403842">
     <w:abstractNumId w:val="17"/>
   </w:num>
-  <w:num w:numId="9">
+  <w:num w:numId="9" w16cid:durableId="1059091112">
     <w:abstractNumId w:val="6"/>
   </w:num>
-  <w:num w:numId="10">
+  <w:num w:numId="10" w16cid:durableId="927155246">
     <w:abstractNumId w:val="4"/>
   </w:num>
-  <w:num w:numId="11">
+  <w:num w:numId="11" w16cid:durableId="1179199037">
     <w:abstractNumId w:val="10"/>
   </w:num>
-  <w:num w:numId="12">
+  <w:num w:numId="12" w16cid:durableId="1600065471">
     <w:abstractNumId w:val="7"/>
   </w:num>
-  <w:num w:numId="13">
+  <w:num w:numId="13" w16cid:durableId="815801809">
     <w:abstractNumId w:val="11"/>
   </w:num>
-  <w:num w:numId="14">
+  <w:num w:numId="14" w16cid:durableId="754397608">
     <w:abstractNumId w:val="16"/>
   </w:num>
-  <w:num w:numId="15">
+  <w:num w:numId="15" w16cid:durableId="804542586">
     <w:abstractNumId w:val="14"/>
   </w:num>
-  <w:num w:numId="16">
+  <w:num w:numId="16" w16cid:durableId="1187791971">
     <w:abstractNumId w:val="0"/>
   </w:num>
-  <w:num w:numId="17">
+  <w:num w:numId="17" w16cid:durableId="1838154380">
     <w:abstractNumId w:val="15"/>
   </w:num>
-  <w:num w:numId="18">
+  <w:num w:numId="18" w16cid:durableId="1208882923">
     <w:abstractNumId w:val="1"/>
   </w:num>
   <w:numIdMacAtCleanup w:val="9"/>
@@ -12945,7 +14016,7 @@
 </file>
 
 <file path=word/styles.xml><?xml version="1.0" encoding="utf-8"?>
-<w:styles xmlns:mc="http://schemas.openxmlformats.org/markup-compatibility/2006" xmlns:r="http://schemas.openxmlformats.org/officeDocument/2006/relationships" xmlns:w="http://schemas.openxmlformats.org/wordprocessingml/2006/main" xmlns:w14="http://schemas.microsoft.com/office/word/2010/wordml" xmlns:w15="http://schemas.microsoft.com/office/word/2012/wordml" xmlns:w16se="http://schemas.microsoft.com/office/word/2015/wordml/symex" mc:Ignorable="w14 w15 w16se">
+<w:styles xmlns:mc="http://schemas.openxmlformats.org/markup-compatibility/2006" xmlns:r="http://schemas.openxmlformats.org/officeDocument/2006/relationships" xmlns:w="http://schemas.openxmlformats.org/wordprocessingml/2006/main" xmlns:w14="http://schemas.microsoft.com/office/word/2010/wordml" xmlns:w15="http://schemas.microsoft.com/office/word/2012/wordml" xmlns:w16cex="http://schemas.microsoft.com/office/word/2018/wordml/cex" xmlns:w16cid="http://schemas.microsoft.com/office/word/2016/wordml/cid" xmlns:w16="http://schemas.microsoft.com/office/word/2018/wordml" xmlns:w16sdtdh="http://schemas.microsoft.com/office/word/2020/wordml/sdtdatahash" xmlns:w16se="http://schemas.microsoft.com/office/word/2015/wordml/symex" mc:Ignorable="w14 w15 w16se w16cid w16 w16cex w16sdtdh">
   <w:docDefaults>
     <w:rPrDefault>
       <w:rPr>
@@ -12961,7 +14032,7 @@
       </w:pPr>
     </w:pPrDefault>
   </w:docDefaults>
-  <w:latentStyles w:defLockedState="0" w:defUIPriority="99" w:defSemiHidden="0" w:defUnhideWhenUsed="0" w:defQFormat="0" w:count="371">
+  <w:latentStyles w:defLockedState="0" w:defUIPriority="99" w:defSemiHidden="0" w:defUnhideWhenUsed="0" w:defQFormat="0" w:count="376">
     <w:lsdException w:name="Normal" w:uiPriority="0" w:qFormat="1"/>
     <w:lsdException w:name="heading 1" w:uiPriority="9" w:qFormat="1"/>
     <w:lsdException w:name="heading 2" w:semiHidden="1" w:uiPriority="9" w:unhideWhenUsed="1" w:qFormat="1"/>
@@ -13333,6 +14404,11 @@
     <w:lsdException w:name="List Table 5 Dark Accent 6" w:uiPriority="50"/>
     <w:lsdException w:name="List Table 6 Colorful Accent 6" w:uiPriority="51"/>
     <w:lsdException w:name="List Table 7 Colorful Accent 6" w:uiPriority="52"/>
+    <w:lsdException w:name="Mention" w:semiHidden="1" w:unhideWhenUsed="1"/>
+    <w:lsdException w:name="Smart Hyperlink" w:semiHidden="1" w:unhideWhenUsed="1"/>
+    <w:lsdException w:name="Hashtag" w:semiHidden="1" w:unhideWhenUsed="1"/>
+    <w:lsdException w:name="Unresolved Mention" w:semiHidden="1" w:unhideWhenUsed="1"/>
+    <w:lsdException w:name="Smart Link" w:semiHidden="1" w:unhideWhenUsed="1"/>
   </w:latentStyles>
   <w:style w:type="paragraph" w:default="1" w:styleId="Normal">
     <w:name w:val="Normal"/>
@@ -14274,6 +15350,18 @@
       </w:tcPr>
     </w:tblStylePr>
   </w:style>
+  <w:style w:type="character" w:styleId="UnresolvedMention">
+    <w:name w:val="Unresolved Mention"/>
+    <w:basedOn w:val="DefaultParagraphFont"/>
+    <w:uiPriority w:val="99"/>
+    <w:semiHidden/>
+    <w:unhideWhenUsed/>
+    <w:rsid w:val="00D523BA"/>
+    <w:rPr>
+      <w:color w:val="605E5C"/>
+      <w:shd w:val="clear" w:color="auto" w:fill="E1DFDD"/>
+    </w:rPr>
+  </w:style>
 </w:styles>
 </file>
 
@@ -14820,16 +15908,8 @@
 <file path=customXml/itemProps3.xml><?xml version="1.0" encoding="utf-8"?>
 <ds:datastoreItem xmlns:ds="http://schemas.openxmlformats.org/officeDocument/2006/customXml" ds:itemID="{DF31C969-B7E7-411F-9A99-D8C57CB34284}">
   <ds:schemaRefs>
+    <ds:schemaRef ds:uri="http://schemas.microsoft.com/office/2006/metadata/properties"/>
     <ds:schemaRef ds:uri="http://schemas.microsoft.com/office/infopath/2007/PartnerControls"/>
-    <ds:schemaRef ds:uri="http://www.w3.org/XML/1998/namespace"/>
-    <ds:schemaRef ds:uri="http://schemas.openxmlformats.org/package/2006/metadata/core-properties"/>
-    <ds:schemaRef ds:uri="http://schemas.microsoft.com/office/2006/documentManagement/types"/>
-    <ds:schemaRef ds:uri="8b6c368b-2363-4c1a-a283-299128685c3f"/>
-    <ds:schemaRef ds:uri="ed3e678a-6967-47a7-b0f6-00d0625ea2d9"/>
-    <ds:schemaRef ds:uri="http://purl.org/dc/elements/1.1/"/>
-    <ds:schemaRef ds:uri="http://purl.org/dc/terms/"/>
-    <ds:schemaRef ds:uri="http://schemas.microsoft.com/office/2006/metadata/properties"/>
-    <ds:schemaRef ds:uri="http://purl.org/dc/dcmitype/"/>
   </ds:schemaRefs>
 </ds:datastoreItem>
 </file>

</xml_diff>